<commit_message>
Added to work doc
</commit_message>
<xml_diff>
--- a/WorkSummary.docx
+++ b/WorkSummary.docx
@@ -301,302 +301,561 @@
       <w:r>
         <w:t>Packet Counter Service</w:t>
       </w:r>
+    </w:p>
+    <w:p>
+      <w:pPr>
+        <w:pStyle w:val="ListParagraph"/>
+        <w:numPr>
+          <w:ilvl w:val="1"/>
+          <w:numId w:val="1"/>
+        </w:numPr>
+      </w:pPr>
+      <w:r>
+        <w:t>Service to reduce load on database b</w:t>
+      </w:r>
+      <w:r>
+        <w:t>y offloading packet count operation from database</w:t>
+      </w:r>
+    </w:p>
+    <w:p>
+      <w:pPr>
+        <w:pStyle w:val="ListParagraph"/>
+        <w:numPr>
+          <w:ilvl w:val="1"/>
+          <w:numId w:val="1"/>
+        </w:numPr>
+      </w:pPr>
+      <w:r>
+        <w:t>Reads message queue into hash table in memory</w:t>
+      </w:r>
+    </w:p>
+    <w:p>
+      <w:pPr>
+        <w:pStyle w:val="ListParagraph"/>
+        <w:numPr>
+          <w:ilvl w:val="1"/>
+          <w:numId w:val="1"/>
+        </w:numPr>
+      </w:pPr>
+      <w:r>
+        <w:t>Periodically counts packets and sends count to database</w:t>
+      </w:r>
+    </w:p>
+    <w:p>
+      <w:pPr>
+        <w:pStyle w:val="ListParagraph"/>
+        <w:numPr>
+          <w:ilvl w:val="1"/>
+          <w:numId w:val="1"/>
+        </w:numPr>
+      </w:pPr>
+      <w:r>
+        <w:t>About 30x speedup on packet count UI page</w:t>
+      </w:r>
+    </w:p>
+    <w:p>
+      <w:pPr>
+        <w:pStyle w:val="ListParagraph"/>
+        <w:numPr>
+          <w:ilvl w:val="1"/>
+          <w:numId w:val="1"/>
+        </w:numPr>
+      </w:pPr>
+      <w:r>
+        <w:t>Removes need to perform over 2+ million operations on DB per minute</w:t>
+      </w:r>
+    </w:p>
+    <w:p>
+      <w:pPr>
+        <w:pStyle w:val="ListParagraph"/>
+        <w:numPr>
+          <w:ilvl w:val="1"/>
+          <w:numId w:val="1"/>
+        </w:numPr>
+      </w:pPr>
+      <w:r>
+        <w:t>Moves business logic out of database</w:t>
+      </w:r>
+    </w:p>
+    <w:p>
+      <w:pPr>
+        <w:pStyle w:val="ListParagraph"/>
+        <w:numPr>
+          <w:ilvl w:val="1"/>
+          <w:numId w:val="1"/>
+        </w:numPr>
+      </w:pPr>
+      <w:r>
+        <w:t xml:space="preserve">SOLID design principles -  interface, factory, </w:t>
+      </w:r>
+      <w:proofErr w:type="spellStart"/>
+      <w:r>
+        <w:t>templating</w:t>
+      </w:r>
+      <w:proofErr w:type="spellEnd"/>
+      <w:r>
+        <w:t>, DI</w:t>
+      </w:r>
+    </w:p>
+    <w:p>
+      <w:pPr>
+        <w:pStyle w:val="ListParagraph"/>
+        <w:numPr>
+          <w:ilvl w:val="1"/>
+          <w:numId w:val="1"/>
+        </w:numPr>
+      </w:pPr>
+      <w:r>
+        <w:t>Unit testing</w:t>
+      </w:r>
+    </w:p>
+    <w:p>
+      <w:pPr>
+        <w:pStyle w:val="ListParagraph"/>
+        <w:numPr>
+          <w:ilvl w:val="1"/>
+          <w:numId w:val="1"/>
+        </w:numPr>
+      </w:pPr>
+      <w:r>
+        <w:t>Logging</w:t>
+      </w:r>
+    </w:p>
+    <w:p>
+      <w:pPr>
+        <w:pStyle w:val="ListParagraph"/>
+        <w:numPr>
+          <w:ilvl w:val="0"/>
+          <w:numId w:val="1"/>
+        </w:numPr>
+      </w:pPr>
+      <w:r>
+        <w:t>Google Maps</w:t>
+      </w:r>
+    </w:p>
+    <w:p>
+      <w:pPr>
+        <w:pStyle w:val="ListParagraph"/>
+        <w:numPr>
+          <w:ilvl w:val="1"/>
+          <w:numId w:val="1"/>
+        </w:numPr>
+      </w:pPr>
+      <w:r>
+        <w:t>Cleanup of core maps code</w:t>
+      </w:r>
+    </w:p>
+    <w:p>
+      <w:pPr>
+        <w:pStyle w:val="ListParagraph"/>
+        <w:numPr>
+          <w:ilvl w:val="2"/>
+          <w:numId w:val="1"/>
+        </w:numPr>
+      </w:pPr>
+      <w:r>
+        <w:t>Reduced pollution of global namespace</w:t>
+      </w:r>
+    </w:p>
+    <w:p>
+      <w:pPr>
+        <w:pStyle w:val="ListParagraph"/>
+        <w:numPr>
+          <w:ilvl w:val="2"/>
+          <w:numId w:val="1"/>
+        </w:numPr>
+      </w:pPr>
+      <w:r>
+        <w:t>Moved business logic into duck-typed interface</w:t>
+      </w:r>
+    </w:p>
+    <w:p>
+      <w:pPr>
+        <w:pStyle w:val="ListParagraph"/>
+        <w:numPr>
+          <w:ilvl w:val="2"/>
+          <w:numId w:val="1"/>
+        </w:numPr>
+      </w:pPr>
+      <w:r>
+        <w:t>Organized code through prototypes and local data structures</w:t>
+      </w:r>
+    </w:p>
+    <w:p>
+      <w:pPr>
+        <w:pStyle w:val="ListParagraph"/>
+        <w:numPr>
+          <w:ilvl w:val="1"/>
+          <w:numId w:val="1"/>
+        </w:numPr>
+      </w:pPr>
+      <w:r>
+        <w:t>Addition of Baidu Maps</w:t>
+      </w:r>
+    </w:p>
+    <w:p>
+      <w:pPr>
+        <w:pStyle w:val="ListParagraph"/>
+        <w:numPr>
+          <w:ilvl w:val="2"/>
+          <w:numId w:val="1"/>
+        </w:numPr>
+      </w:pPr>
+      <w:r>
+        <w:t>Implemented interface with Baidu Maps API</w:t>
+      </w:r>
+    </w:p>
+    <w:p>
+      <w:pPr>
+        <w:pStyle w:val="ListParagraph"/>
+        <w:numPr>
+          <w:ilvl w:val="2"/>
+          <w:numId w:val="1"/>
+        </w:numPr>
+      </w:pPr>
+      <w:r>
+        <w:t>Allow Chinese customers unable to use Google access to our mapping system</w:t>
+      </w:r>
+    </w:p>
+    <w:p>
+      <w:pPr>
+        <w:pStyle w:val="ListParagraph"/>
+        <w:numPr>
+          <w:ilvl w:val="1"/>
+          <w:numId w:val="1"/>
+        </w:numPr>
+      </w:pPr>
+      <w:r>
+        <w:t>Maps Overhaul</w:t>
+      </w:r>
+    </w:p>
+    <w:p>
+      <w:pPr>
+        <w:pStyle w:val="ListParagraph"/>
+        <w:numPr>
+          <w:ilvl w:val="2"/>
+          <w:numId w:val="1"/>
+        </w:numPr>
+      </w:pPr>
+      <w:r>
+        <w:t>Cleaned up Maps</w:t>
+      </w:r>
+    </w:p>
+    <w:p>
+      <w:pPr>
+        <w:pStyle w:val="ListParagraph"/>
+        <w:numPr>
+          <w:ilvl w:val="3"/>
+          <w:numId w:val="1"/>
+        </w:numPr>
+      </w:pPr>
+      <w:r>
+        <w:t>Reduced number of user states</w:t>
+      </w:r>
+    </w:p>
+    <w:p>
+      <w:pPr>
+        <w:pStyle w:val="ListParagraph"/>
+        <w:numPr>
+          <w:ilvl w:val="3"/>
+          <w:numId w:val="1"/>
+        </w:numPr>
+      </w:pPr>
+      <w:r>
+        <w:lastRenderedPageBreak/>
+        <w:t>Simplified presentation of data</w:t>
+      </w:r>
+    </w:p>
+    <w:p>
+      <w:pPr>
+        <w:pStyle w:val="ListParagraph"/>
+        <w:numPr>
+          <w:ilvl w:val="3"/>
+          <w:numId w:val="1"/>
+        </w:numPr>
+      </w:pPr>
+      <w:r>
+        <w:t>Simplified navigation</w:t>
+      </w:r>
+    </w:p>
+    <w:p>
+      <w:pPr>
+        <w:pStyle w:val="ListParagraph"/>
+        <w:numPr>
+          <w:ilvl w:val="3"/>
+          <w:numId w:val="1"/>
+        </w:numPr>
+      </w:pPr>
+      <w:r>
+        <w:t xml:space="preserve">Enforced consistency </w:t>
+      </w:r>
+    </w:p>
+    <w:p>
+      <w:pPr>
+        <w:pStyle w:val="ListParagraph"/>
+        <w:numPr>
+          <w:ilvl w:val="0"/>
+          <w:numId w:val="1"/>
+        </w:numPr>
+      </w:pPr>
+      <w:r>
+        <w:t>Build Process Enhancements</w:t>
+      </w:r>
+    </w:p>
+    <w:p>
+      <w:pPr>
+        <w:pStyle w:val="ListParagraph"/>
+        <w:numPr>
+          <w:ilvl w:val="1"/>
+          <w:numId w:val="1"/>
+        </w:numPr>
+      </w:pPr>
+      <w:r>
+        <w:t>Build Script</w:t>
+      </w:r>
+    </w:p>
+    <w:p>
+      <w:pPr>
+        <w:pStyle w:val="ListParagraph"/>
+        <w:numPr>
+          <w:ilvl w:val="2"/>
+          <w:numId w:val="1"/>
+        </w:numPr>
+      </w:pPr>
+      <w:r>
+        <w:t>Split monolithic build script into functions for easier modification and readability</w:t>
+      </w:r>
+    </w:p>
+    <w:p>
+      <w:pPr>
+        <w:pStyle w:val="ListParagraph"/>
+        <w:numPr>
+          <w:ilvl w:val="2"/>
+          <w:numId w:val="1"/>
+        </w:numPr>
+      </w:pPr>
+      <w:r>
+        <w:t>Modified process to execute build script from pulled source as opposed to static location</w:t>
+      </w:r>
+    </w:p>
+    <w:p>
+      <w:pPr>
+        <w:pStyle w:val="ListParagraph"/>
+        <w:numPr>
+          <w:ilvl w:val="2"/>
+          <w:numId w:val="1"/>
+        </w:numPr>
+      </w:pPr>
+      <w:r>
+        <w:t>Helped parallelize build script, reducing build time by about 40 minutes</w:t>
+      </w:r>
+    </w:p>
+    <w:p>
+      <w:pPr>
+        <w:pStyle w:val="ListParagraph"/>
+        <w:numPr>
+          <w:ilvl w:val="1"/>
+          <w:numId w:val="1"/>
+        </w:numPr>
+      </w:pPr>
+      <w:r>
+        <w:t>Publish Script</w:t>
+      </w:r>
+    </w:p>
+    <w:p>
+      <w:pPr>
+        <w:pStyle w:val="ListParagraph"/>
+        <w:numPr>
+          <w:ilvl w:val="2"/>
+          <w:numId w:val="1"/>
+        </w:numPr>
+      </w:pPr>
+      <w:r>
+        <w:t>Created script to automatically deploy published VS2013 solutions to IIS</w:t>
+      </w:r>
+    </w:p>
+    <w:p>
+      <w:pPr>
+        <w:pStyle w:val="ListParagraph"/>
+        <w:numPr>
+          <w:ilvl w:val="0"/>
+          <w:numId w:val="1"/>
+        </w:numPr>
+      </w:pPr>
+      <w:r>
+        <w:t>WiX</w:t>
+      </w:r>
+    </w:p>
+    <w:p>
+      <w:pPr>
+        <w:pStyle w:val="ListParagraph"/>
+        <w:numPr>
+          <w:ilvl w:val="1"/>
+          <w:numId w:val="1"/>
+        </w:numPr>
+      </w:pPr>
+      <w:r>
+        <w:t>Independently learned and implemented WiX installer for our Visual Studio solutions</w:t>
+      </w:r>
+    </w:p>
+    <w:p>
+      <w:pPr>
+        <w:pStyle w:val="ListParagraph"/>
+        <w:numPr>
+          <w:ilvl w:val="1"/>
+          <w:numId w:val="1"/>
+        </w:numPr>
+      </w:pPr>
+      <w:r>
+        <w:t>Included custom scripts to gather required files for packaging into installer</w:t>
+      </w:r>
+    </w:p>
+    <w:p>
+      <w:pPr>
+        <w:pStyle w:val="ListParagraph"/>
+        <w:numPr>
+          <w:ilvl w:val="1"/>
+          <w:numId w:val="1"/>
+        </w:numPr>
+      </w:pPr>
+      <w:r>
+        <w:t>Improved speed and reliability for installation of services</w:t>
+      </w:r>
+    </w:p>
+    <w:p>
+      <w:pPr>
+        <w:pStyle w:val="ListParagraph"/>
+        <w:numPr>
+          <w:ilvl w:val="1"/>
+          <w:numId w:val="1"/>
+        </w:numPr>
+      </w:pPr>
+      <w:r>
+        <w:t>Wrote documentation detailing process for creation</w:t>
+      </w:r>
+    </w:p>
+    <w:p>
+      <w:pPr>
+        <w:pStyle w:val="ListParagraph"/>
+        <w:numPr>
+          <w:ilvl w:val="0"/>
+          <w:numId w:val="1"/>
+        </w:numPr>
+      </w:pPr>
+      <w:r>
+        <w:t xml:space="preserve">Billing </w:t>
+      </w:r>
+    </w:p>
+    <w:p>
+      <w:pPr>
+        <w:pStyle w:val="ListParagraph"/>
+        <w:numPr>
+          <w:ilvl w:val="1"/>
+          <w:numId w:val="1"/>
+        </w:numPr>
+      </w:pPr>
+      <w:r>
+        <w:t>Created program to automatically process customer billing records</w:t>
+      </w:r>
+    </w:p>
+    <w:p>
+      <w:pPr>
+        <w:pStyle w:val="ListParagraph"/>
+        <w:numPr>
+          <w:ilvl w:val="1"/>
+          <w:numId w:val="1"/>
+        </w:numPr>
+      </w:pPr>
+      <w:r>
+        <w:t>Improved productivity of HR by automating tedious process</w:t>
+      </w:r>
+    </w:p>
+    <w:p>
+      <w:pPr>
+        <w:pStyle w:val="ListParagraph"/>
+        <w:numPr>
+          <w:ilvl w:val="0"/>
+          <w:numId w:val="1"/>
+        </w:numPr>
+      </w:pPr>
+      <w:r>
+        <w:t>Design Curve</w:t>
+      </w:r>
+    </w:p>
+    <w:p>
+      <w:pPr>
+        <w:pStyle w:val="ListParagraph"/>
+        <w:numPr>
+          <w:ilvl w:val="1"/>
+          <w:numId w:val="1"/>
+        </w:numPr>
+      </w:pPr>
+      <w:r>
+        <w:t xml:space="preserve">Created data visualization for helium </w:t>
+      </w:r>
+      <w:proofErr w:type="spellStart"/>
+      <w:r>
+        <w:t>iso</w:t>
+      </w:r>
+      <w:proofErr w:type="spellEnd"/>
+      <w:r>
+        <w:t xml:space="preserve"> c</w:t>
+      </w:r>
+      <w:r>
+        <w:t>ontainer showing</w:t>
+      </w:r>
+      <w:r>
+        <w:t xml:space="preserve"> current pressure against</w:t>
+      </w:r>
+      <w:r>
+        <w:t xml:space="preserve"> </w:t>
+      </w:r>
+      <w:r>
+        <w:t xml:space="preserve">tank-specific </w:t>
+      </w:r>
+      <w:r>
+        <w:t>pressure limit curve</w:t>
+      </w:r>
+    </w:p>
+    <w:p>
+      <w:pPr>
+        <w:pStyle w:val="ListParagraph"/>
+        <w:numPr>
+          <w:ilvl w:val="1"/>
+          <w:numId w:val="1"/>
+        </w:numPr>
+      </w:pPr>
+      <w:r>
+        <w:t>Aided customers in determining the health of their assets while in transit</w:t>
+      </w:r>
+      <w:r>
+        <w:t xml:space="preserve"> </w:t>
+      </w:r>
+    </w:p>
+    <w:p>
+      <w:pPr>
+        <w:pStyle w:val="ListParagraph"/>
+        <w:numPr>
+          <w:ilvl w:val="1"/>
+          <w:numId w:val="1"/>
+        </w:numPr>
+      </w:pPr>
+      <w:r>
+        <w:t>Offered insight into determining which container type is most efficient</w:t>
+      </w:r>
+    </w:p>
+    <w:p>
+      <w:pPr>
+        <w:ind w:left="1800"/>
+      </w:pPr>
+    </w:p>
+    <w:p>
+      <w:pPr>
+        <w:pStyle w:val="ListParagraph"/>
+        <w:ind w:left="2160"/>
+      </w:pPr>
       <w:bookmarkStart w:id="0" w:name="_GoBack"/>
       <w:bookmarkEnd w:id="0"/>
-    </w:p>
-    <w:p>
-      <w:pPr>
-        <w:pStyle w:val="ListParagraph"/>
-        <w:numPr>
-          <w:ilvl w:val="1"/>
-          <w:numId w:val="1"/>
-        </w:numPr>
-      </w:pPr>
-      <w:r>
-        <w:t>Service to reduce load on database b</w:t>
-      </w:r>
-      <w:r>
-        <w:t>y offloading packet count operation from database</w:t>
-      </w:r>
-    </w:p>
-    <w:p>
-      <w:pPr>
-        <w:pStyle w:val="ListParagraph"/>
-        <w:numPr>
-          <w:ilvl w:val="1"/>
-          <w:numId w:val="1"/>
-        </w:numPr>
-      </w:pPr>
-      <w:r>
-        <w:t>Reads message queue into hash table in memory</w:t>
-      </w:r>
-    </w:p>
-    <w:p>
-      <w:pPr>
-        <w:pStyle w:val="ListParagraph"/>
-        <w:numPr>
-          <w:ilvl w:val="1"/>
-          <w:numId w:val="1"/>
-        </w:numPr>
-      </w:pPr>
-      <w:r>
-        <w:t>Periodically counts packets and sends count to database</w:t>
-      </w:r>
-    </w:p>
-    <w:p>
-      <w:pPr>
-        <w:pStyle w:val="ListParagraph"/>
-        <w:numPr>
-          <w:ilvl w:val="1"/>
-          <w:numId w:val="1"/>
-        </w:numPr>
-      </w:pPr>
-      <w:r>
-        <w:t>About 30x speedup on packet count UI page</w:t>
-      </w:r>
-    </w:p>
-    <w:p>
-      <w:pPr>
-        <w:pStyle w:val="ListParagraph"/>
-        <w:numPr>
-          <w:ilvl w:val="1"/>
-          <w:numId w:val="1"/>
-        </w:numPr>
-      </w:pPr>
-      <w:r>
-        <w:t>Removes need to perform over 2+ million operations on DB per minute</w:t>
-      </w:r>
-    </w:p>
-    <w:p>
-      <w:pPr>
-        <w:pStyle w:val="ListParagraph"/>
-        <w:numPr>
-          <w:ilvl w:val="1"/>
-          <w:numId w:val="1"/>
-        </w:numPr>
-      </w:pPr>
-      <w:r>
-        <w:t>Moves business logic out of database</w:t>
-      </w:r>
-    </w:p>
-    <w:p>
-      <w:pPr>
-        <w:pStyle w:val="ListParagraph"/>
-        <w:numPr>
-          <w:ilvl w:val="1"/>
-          <w:numId w:val="1"/>
-        </w:numPr>
-      </w:pPr>
-      <w:r>
-        <w:t xml:space="preserve">SOLID design principles -  interface, factory, </w:t>
-      </w:r>
-      <w:proofErr w:type="spellStart"/>
-      <w:r>
-        <w:t>templating</w:t>
-      </w:r>
-      <w:proofErr w:type="spellEnd"/>
-      <w:r>
-        <w:t>, DI</w:t>
-      </w:r>
-    </w:p>
-    <w:p>
-      <w:pPr>
-        <w:pStyle w:val="ListParagraph"/>
-        <w:numPr>
-          <w:ilvl w:val="1"/>
-          <w:numId w:val="1"/>
-        </w:numPr>
-      </w:pPr>
-      <w:r>
-        <w:t>Unit testing</w:t>
-      </w:r>
-    </w:p>
-    <w:p>
-      <w:pPr>
-        <w:pStyle w:val="ListParagraph"/>
-        <w:numPr>
-          <w:ilvl w:val="1"/>
-          <w:numId w:val="1"/>
-        </w:numPr>
-      </w:pPr>
-      <w:r>
-        <w:t>Logging</w:t>
-      </w:r>
-    </w:p>
-    <w:p>
-      <w:pPr>
-        <w:pStyle w:val="ListParagraph"/>
-        <w:numPr>
-          <w:ilvl w:val="0"/>
-          <w:numId w:val="1"/>
-        </w:numPr>
-      </w:pPr>
-      <w:r>
-        <w:t>Google Maps</w:t>
-      </w:r>
-    </w:p>
-    <w:p>
-      <w:pPr>
-        <w:pStyle w:val="ListParagraph"/>
-        <w:numPr>
-          <w:ilvl w:val="1"/>
-          <w:numId w:val="1"/>
-        </w:numPr>
-      </w:pPr>
-      <w:r>
-        <w:t>Cleanup of core maps code</w:t>
-      </w:r>
-    </w:p>
-    <w:p>
-      <w:pPr>
-        <w:pStyle w:val="ListParagraph"/>
-        <w:numPr>
-          <w:ilvl w:val="2"/>
-          <w:numId w:val="1"/>
-        </w:numPr>
-      </w:pPr>
-      <w:r>
-        <w:t>Reduced pollution of global namespace</w:t>
-      </w:r>
-    </w:p>
-    <w:p>
-      <w:pPr>
-        <w:pStyle w:val="ListParagraph"/>
-        <w:numPr>
-          <w:ilvl w:val="2"/>
-          <w:numId w:val="1"/>
-        </w:numPr>
-      </w:pPr>
-      <w:r>
-        <w:t>Moved business logic into duck-typed interface</w:t>
-      </w:r>
-    </w:p>
-    <w:p>
-      <w:pPr>
-        <w:pStyle w:val="ListParagraph"/>
-        <w:numPr>
-          <w:ilvl w:val="2"/>
-          <w:numId w:val="1"/>
-        </w:numPr>
-      </w:pPr>
-      <w:r>
-        <w:t>Organized code through prototypes and local data structures</w:t>
-      </w:r>
-    </w:p>
-    <w:p>
-      <w:pPr>
-        <w:pStyle w:val="ListParagraph"/>
-        <w:numPr>
-          <w:ilvl w:val="1"/>
-          <w:numId w:val="1"/>
-        </w:numPr>
-      </w:pPr>
-      <w:r>
-        <w:t>Addition of Baidu Maps</w:t>
-      </w:r>
-    </w:p>
-    <w:p>
-      <w:pPr>
-        <w:pStyle w:val="ListParagraph"/>
-        <w:numPr>
-          <w:ilvl w:val="2"/>
-          <w:numId w:val="1"/>
-        </w:numPr>
-      </w:pPr>
-      <w:r>
-        <w:t>Implemented interface with Baidu Maps API</w:t>
-      </w:r>
-    </w:p>
-    <w:p>
-      <w:pPr>
-        <w:pStyle w:val="ListParagraph"/>
-        <w:numPr>
-          <w:ilvl w:val="2"/>
-          <w:numId w:val="1"/>
-        </w:numPr>
-      </w:pPr>
-      <w:r>
-        <w:t>Allow Chinese customers unable to use Google access to our mapping system</w:t>
-      </w:r>
-    </w:p>
-    <w:p>
-      <w:pPr>
-        <w:pStyle w:val="ListParagraph"/>
-        <w:numPr>
-          <w:ilvl w:val="1"/>
-          <w:numId w:val="1"/>
-        </w:numPr>
-      </w:pPr>
-      <w:r>
-        <w:t>Maps Overhaul</w:t>
-      </w:r>
-    </w:p>
-    <w:p>
-      <w:pPr>
-        <w:pStyle w:val="ListParagraph"/>
-        <w:numPr>
-          <w:ilvl w:val="2"/>
-          <w:numId w:val="1"/>
-        </w:numPr>
-      </w:pPr>
-      <w:r>
-        <w:t>Cleaned up Maps</w:t>
-      </w:r>
-    </w:p>
-    <w:p>
-      <w:pPr>
-        <w:pStyle w:val="ListParagraph"/>
-        <w:numPr>
-          <w:ilvl w:val="3"/>
-          <w:numId w:val="1"/>
-        </w:numPr>
-      </w:pPr>
-      <w:r>
-        <w:t>Reduced number of user states</w:t>
-      </w:r>
-    </w:p>
-    <w:p>
-      <w:pPr>
-        <w:pStyle w:val="ListParagraph"/>
-        <w:numPr>
-          <w:ilvl w:val="3"/>
-          <w:numId w:val="1"/>
-        </w:numPr>
-      </w:pPr>
-      <w:r>
-        <w:lastRenderedPageBreak/>
-        <w:t>Simplified presentation of data</w:t>
-      </w:r>
-    </w:p>
-    <w:p>
-      <w:pPr>
-        <w:pStyle w:val="ListParagraph"/>
-        <w:numPr>
-          <w:ilvl w:val="3"/>
-          <w:numId w:val="1"/>
-        </w:numPr>
-      </w:pPr>
-      <w:r>
-        <w:t>Simplified navigation</w:t>
-      </w:r>
-    </w:p>
-    <w:p>
-      <w:pPr>
-        <w:pStyle w:val="ListParagraph"/>
-        <w:numPr>
-          <w:ilvl w:val="3"/>
-          <w:numId w:val="1"/>
-        </w:numPr>
-      </w:pPr>
-      <w:r>
-        <w:t xml:space="preserve">Enforced consistency </w:t>
-      </w:r>
-    </w:p>
-    <w:p>
-      <w:pPr>
-        <w:pStyle w:val="ListParagraph"/>
-        <w:ind w:left="2160"/>
-      </w:pPr>
     </w:p>
     <w:p>
       <w:pPr>

</xml_diff>

<commit_message>
Refactored server endpoints to reflect routes
</commit_message>
<xml_diff>
--- a/WorkSummary.docx
+++ b/WorkSummary.docx
@@ -301,302 +301,561 @@
       <w:r>
         <w:t>Packet Counter Service</w:t>
       </w:r>
+    </w:p>
+    <w:p>
+      <w:pPr>
+        <w:pStyle w:val="ListParagraph"/>
+        <w:numPr>
+          <w:ilvl w:val="1"/>
+          <w:numId w:val="1"/>
+        </w:numPr>
+      </w:pPr>
+      <w:r>
+        <w:t>Service to reduce load on database b</w:t>
+      </w:r>
+      <w:r>
+        <w:t>y offloading packet count operation from database</w:t>
+      </w:r>
+    </w:p>
+    <w:p>
+      <w:pPr>
+        <w:pStyle w:val="ListParagraph"/>
+        <w:numPr>
+          <w:ilvl w:val="1"/>
+          <w:numId w:val="1"/>
+        </w:numPr>
+      </w:pPr>
+      <w:r>
+        <w:t>Reads message queue into hash table in memory</w:t>
+      </w:r>
+    </w:p>
+    <w:p>
+      <w:pPr>
+        <w:pStyle w:val="ListParagraph"/>
+        <w:numPr>
+          <w:ilvl w:val="1"/>
+          <w:numId w:val="1"/>
+        </w:numPr>
+      </w:pPr>
+      <w:r>
+        <w:t>Periodically counts packets and sends count to database</w:t>
+      </w:r>
+    </w:p>
+    <w:p>
+      <w:pPr>
+        <w:pStyle w:val="ListParagraph"/>
+        <w:numPr>
+          <w:ilvl w:val="1"/>
+          <w:numId w:val="1"/>
+        </w:numPr>
+      </w:pPr>
+      <w:r>
+        <w:t>About 30x speedup on packet count UI page</w:t>
+      </w:r>
+    </w:p>
+    <w:p>
+      <w:pPr>
+        <w:pStyle w:val="ListParagraph"/>
+        <w:numPr>
+          <w:ilvl w:val="1"/>
+          <w:numId w:val="1"/>
+        </w:numPr>
+      </w:pPr>
+      <w:r>
+        <w:t>Removes need to perform over 2+ million operations on DB per minute</w:t>
+      </w:r>
+    </w:p>
+    <w:p>
+      <w:pPr>
+        <w:pStyle w:val="ListParagraph"/>
+        <w:numPr>
+          <w:ilvl w:val="1"/>
+          <w:numId w:val="1"/>
+        </w:numPr>
+      </w:pPr>
+      <w:r>
+        <w:t>Moves business logic out of database</w:t>
+      </w:r>
+    </w:p>
+    <w:p>
+      <w:pPr>
+        <w:pStyle w:val="ListParagraph"/>
+        <w:numPr>
+          <w:ilvl w:val="1"/>
+          <w:numId w:val="1"/>
+        </w:numPr>
+      </w:pPr>
+      <w:r>
+        <w:t xml:space="preserve">SOLID design principles -  interface, factory, </w:t>
+      </w:r>
+      <w:proofErr w:type="spellStart"/>
+      <w:r>
+        <w:t>templating</w:t>
+      </w:r>
+      <w:proofErr w:type="spellEnd"/>
+      <w:r>
+        <w:t>, DI</w:t>
+      </w:r>
+    </w:p>
+    <w:p>
+      <w:pPr>
+        <w:pStyle w:val="ListParagraph"/>
+        <w:numPr>
+          <w:ilvl w:val="1"/>
+          <w:numId w:val="1"/>
+        </w:numPr>
+      </w:pPr>
+      <w:r>
+        <w:t>Unit testing</w:t>
+      </w:r>
+    </w:p>
+    <w:p>
+      <w:pPr>
+        <w:pStyle w:val="ListParagraph"/>
+        <w:numPr>
+          <w:ilvl w:val="1"/>
+          <w:numId w:val="1"/>
+        </w:numPr>
+      </w:pPr>
+      <w:r>
+        <w:t>Logging</w:t>
+      </w:r>
+    </w:p>
+    <w:p>
+      <w:pPr>
+        <w:pStyle w:val="ListParagraph"/>
+        <w:numPr>
+          <w:ilvl w:val="0"/>
+          <w:numId w:val="1"/>
+        </w:numPr>
+      </w:pPr>
+      <w:r>
+        <w:t>Google Maps</w:t>
+      </w:r>
+    </w:p>
+    <w:p>
+      <w:pPr>
+        <w:pStyle w:val="ListParagraph"/>
+        <w:numPr>
+          <w:ilvl w:val="1"/>
+          <w:numId w:val="1"/>
+        </w:numPr>
+      </w:pPr>
+      <w:r>
+        <w:t>Cleanup of core maps code</w:t>
+      </w:r>
+    </w:p>
+    <w:p>
+      <w:pPr>
+        <w:pStyle w:val="ListParagraph"/>
+        <w:numPr>
+          <w:ilvl w:val="2"/>
+          <w:numId w:val="1"/>
+        </w:numPr>
+      </w:pPr>
+      <w:r>
+        <w:t>Reduced pollution of global namespace</w:t>
+      </w:r>
+    </w:p>
+    <w:p>
+      <w:pPr>
+        <w:pStyle w:val="ListParagraph"/>
+        <w:numPr>
+          <w:ilvl w:val="2"/>
+          <w:numId w:val="1"/>
+        </w:numPr>
+      </w:pPr>
+      <w:r>
+        <w:t>Moved business logic into duck-typed interface</w:t>
+      </w:r>
+    </w:p>
+    <w:p>
+      <w:pPr>
+        <w:pStyle w:val="ListParagraph"/>
+        <w:numPr>
+          <w:ilvl w:val="2"/>
+          <w:numId w:val="1"/>
+        </w:numPr>
+      </w:pPr>
+      <w:r>
+        <w:t>Organized code through prototypes and local data structures</w:t>
+      </w:r>
+    </w:p>
+    <w:p>
+      <w:pPr>
+        <w:pStyle w:val="ListParagraph"/>
+        <w:numPr>
+          <w:ilvl w:val="1"/>
+          <w:numId w:val="1"/>
+        </w:numPr>
+      </w:pPr>
+      <w:r>
+        <w:t>Addition of Baidu Maps</w:t>
+      </w:r>
+    </w:p>
+    <w:p>
+      <w:pPr>
+        <w:pStyle w:val="ListParagraph"/>
+        <w:numPr>
+          <w:ilvl w:val="2"/>
+          <w:numId w:val="1"/>
+        </w:numPr>
+      </w:pPr>
+      <w:r>
+        <w:t>Implemented interface with Baidu Maps API</w:t>
+      </w:r>
+    </w:p>
+    <w:p>
+      <w:pPr>
+        <w:pStyle w:val="ListParagraph"/>
+        <w:numPr>
+          <w:ilvl w:val="2"/>
+          <w:numId w:val="1"/>
+        </w:numPr>
+      </w:pPr>
+      <w:r>
+        <w:t>Allow Chinese customers unable to use Google access to our mapping system</w:t>
+      </w:r>
+    </w:p>
+    <w:p>
+      <w:pPr>
+        <w:pStyle w:val="ListParagraph"/>
+        <w:numPr>
+          <w:ilvl w:val="1"/>
+          <w:numId w:val="1"/>
+        </w:numPr>
+      </w:pPr>
+      <w:r>
+        <w:t>Maps Overhaul</w:t>
+      </w:r>
+    </w:p>
+    <w:p>
+      <w:pPr>
+        <w:pStyle w:val="ListParagraph"/>
+        <w:numPr>
+          <w:ilvl w:val="2"/>
+          <w:numId w:val="1"/>
+        </w:numPr>
+      </w:pPr>
+      <w:r>
+        <w:t>Cleaned up Maps</w:t>
+      </w:r>
+    </w:p>
+    <w:p>
+      <w:pPr>
+        <w:pStyle w:val="ListParagraph"/>
+        <w:numPr>
+          <w:ilvl w:val="3"/>
+          <w:numId w:val="1"/>
+        </w:numPr>
+      </w:pPr>
+      <w:r>
+        <w:t>Reduced number of user states</w:t>
+      </w:r>
+    </w:p>
+    <w:p>
+      <w:pPr>
+        <w:pStyle w:val="ListParagraph"/>
+        <w:numPr>
+          <w:ilvl w:val="3"/>
+          <w:numId w:val="1"/>
+        </w:numPr>
+      </w:pPr>
+      <w:r>
+        <w:lastRenderedPageBreak/>
+        <w:t>Simplified presentation of data</w:t>
+      </w:r>
+    </w:p>
+    <w:p>
+      <w:pPr>
+        <w:pStyle w:val="ListParagraph"/>
+        <w:numPr>
+          <w:ilvl w:val="3"/>
+          <w:numId w:val="1"/>
+        </w:numPr>
+      </w:pPr>
+      <w:r>
+        <w:t>Simplified navigation</w:t>
+      </w:r>
+    </w:p>
+    <w:p>
+      <w:pPr>
+        <w:pStyle w:val="ListParagraph"/>
+        <w:numPr>
+          <w:ilvl w:val="3"/>
+          <w:numId w:val="1"/>
+        </w:numPr>
+      </w:pPr>
+      <w:r>
+        <w:t xml:space="preserve">Enforced consistency </w:t>
+      </w:r>
+    </w:p>
+    <w:p>
+      <w:pPr>
+        <w:pStyle w:val="ListParagraph"/>
+        <w:numPr>
+          <w:ilvl w:val="0"/>
+          <w:numId w:val="1"/>
+        </w:numPr>
+      </w:pPr>
+      <w:r>
+        <w:t>Build Process Enhancements</w:t>
+      </w:r>
+    </w:p>
+    <w:p>
+      <w:pPr>
+        <w:pStyle w:val="ListParagraph"/>
+        <w:numPr>
+          <w:ilvl w:val="1"/>
+          <w:numId w:val="1"/>
+        </w:numPr>
+      </w:pPr>
+      <w:r>
+        <w:t>Build Script</w:t>
+      </w:r>
+    </w:p>
+    <w:p>
+      <w:pPr>
+        <w:pStyle w:val="ListParagraph"/>
+        <w:numPr>
+          <w:ilvl w:val="2"/>
+          <w:numId w:val="1"/>
+        </w:numPr>
+      </w:pPr>
+      <w:r>
+        <w:t>Split monolithic build script into functions for easier modification and readability</w:t>
+      </w:r>
+    </w:p>
+    <w:p>
+      <w:pPr>
+        <w:pStyle w:val="ListParagraph"/>
+        <w:numPr>
+          <w:ilvl w:val="2"/>
+          <w:numId w:val="1"/>
+        </w:numPr>
+      </w:pPr>
+      <w:r>
+        <w:t>Modified process to execute build script from pulled source as opposed to static location</w:t>
+      </w:r>
+    </w:p>
+    <w:p>
+      <w:pPr>
+        <w:pStyle w:val="ListParagraph"/>
+        <w:numPr>
+          <w:ilvl w:val="2"/>
+          <w:numId w:val="1"/>
+        </w:numPr>
+      </w:pPr>
+      <w:r>
+        <w:t>Helped parallelize build script, reducing build time by about 40 minutes</w:t>
+      </w:r>
+    </w:p>
+    <w:p>
+      <w:pPr>
+        <w:pStyle w:val="ListParagraph"/>
+        <w:numPr>
+          <w:ilvl w:val="1"/>
+          <w:numId w:val="1"/>
+        </w:numPr>
+      </w:pPr>
+      <w:r>
+        <w:t>Publish Script</w:t>
+      </w:r>
+    </w:p>
+    <w:p>
+      <w:pPr>
+        <w:pStyle w:val="ListParagraph"/>
+        <w:numPr>
+          <w:ilvl w:val="2"/>
+          <w:numId w:val="1"/>
+        </w:numPr>
+      </w:pPr>
+      <w:r>
+        <w:t>Created script to automatically deploy published VS2013 solutions to IIS</w:t>
+      </w:r>
+    </w:p>
+    <w:p>
+      <w:pPr>
+        <w:pStyle w:val="ListParagraph"/>
+        <w:numPr>
+          <w:ilvl w:val="0"/>
+          <w:numId w:val="1"/>
+        </w:numPr>
+      </w:pPr>
+      <w:r>
+        <w:t>WiX</w:t>
+      </w:r>
+    </w:p>
+    <w:p>
+      <w:pPr>
+        <w:pStyle w:val="ListParagraph"/>
+        <w:numPr>
+          <w:ilvl w:val="1"/>
+          <w:numId w:val="1"/>
+        </w:numPr>
+      </w:pPr>
+      <w:r>
+        <w:t>Independently learned and implemented WiX installer for our Visual Studio solutions</w:t>
+      </w:r>
+    </w:p>
+    <w:p>
+      <w:pPr>
+        <w:pStyle w:val="ListParagraph"/>
+        <w:numPr>
+          <w:ilvl w:val="1"/>
+          <w:numId w:val="1"/>
+        </w:numPr>
+      </w:pPr>
+      <w:r>
+        <w:t>Included custom scripts to gather required files for packaging into installer</w:t>
+      </w:r>
+    </w:p>
+    <w:p>
+      <w:pPr>
+        <w:pStyle w:val="ListParagraph"/>
+        <w:numPr>
+          <w:ilvl w:val="1"/>
+          <w:numId w:val="1"/>
+        </w:numPr>
+      </w:pPr>
+      <w:r>
+        <w:t>Improved speed and reliability for installation of services</w:t>
+      </w:r>
+    </w:p>
+    <w:p>
+      <w:pPr>
+        <w:pStyle w:val="ListParagraph"/>
+        <w:numPr>
+          <w:ilvl w:val="1"/>
+          <w:numId w:val="1"/>
+        </w:numPr>
+      </w:pPr>
+      <w:r>
+        <w:t>Wrote documentation detailing process for creation</w:t>
+      </w:r>
+    </w:p>
+    <w:p>
+      <w:pPr>
+        <w:pStyle w:val="ListParagraph"/>
+        <w:numPr>
+          <w:ilvl w:val="0"/>
+          <w:numId w:val="1"/>
+        </w:numPr>
+      </w:pPr>
+      <w:r>
+        <w:t xml:space="preserve">Billing </w:t>
+      </w:r>
+    </w:p>
+    <w:p>
+      <w:pPr>
+        <w:pStyle w:val="ListParagraph"/>
+        <w:numPr>
+          <w:ilvl w:val="1"/>
+          <w:numId w:val="1"/>
+        </w:numPr>
+      </w:pPr>
+      <w:r>
+        <w:t>Created program to automatically process customer billing records</w:t>
+      </w:r>
+    </w:p>
+    <w:p>
+      <w:pPr>
+        <w:pStyle w:val="ListParagraph"/>
+        <w:numPr>
+          <w:ilvl w:val="1"/>
+          <w:numId w:val="1"/>
+        </w:numPr>
+      </w:pPr>
+      <w:r>
+        <w:t>Improved productivity of HR by automating tedious process</w:t>
+      </w:r>
+    </w:p>
+    <w:p>
+      <w:pPr>
+        <w:pStyle w:val="ListParagraph"/>
+        <w:numPr>
+          <w:ilvl w:val="0"/>
+          <w:numId w:val="1"/>
+        </w:numPr>
+      </w:pPr>
+      <w:r>
+        <w:t>Design Curve</w:t>
+      </w:r>
+    </w:p>
+    <w:p>
+      <w:pPr>
+        <w:pStyle w:val="ListParagraph"/>
+        <w:numPr>
+          <w:ilvl w:val="1"/>
+          <w:numId w:val="1"/>
+        </w:numPr>
+      </w:pPr>
+      <w:r>
+        <w:t xml:space="preserve">Created data visualization for helium </w:t>
+      </w:r>
+      <w:proofErr w:type="spellStart"/>
+      <w:r>
+        <w:t>iso</w:t>
+      </w:r>
+      <w:proofErr w:type="spellEnd"/>
+      <w:r>
+        <w:t xml:space="preserve"> c</w:t>
+      </w:r>
+      <w:r>
+        <w:t>ontainer showing</w:t>
+      </w:r>
+      <w:r>
+        <w:t xml:space="preserve"> current pressure against</w:t>
+      </w:r>
+      <w:r>
+        <w:t xml:space="preserve"> </w:t>
+      </w:r>
+      <w:r>
+        <w:t xml:space="preserve">tank-specific </w:t>
+      </w:r>
+      <w:r>
+        <w:t>pressure limit curve</w:t>
+      </w:r>
+    </w:p>
+    <w:p>
+      <w:pPr>
+        <w:pStyle w:val="ListParagraph"/>
+        <w:numPr>
+          <w:ilvl w:val="1"/>
+          <w:numId w:val="1"/>
+        </w:numPr>
+      </w:pPr>
+      <w:r>
+        <w:t>Aided customers in determining the health of their assets while in transit</w:t>
+      </w:r>
+      <w:r>
+        <w:t xml:space="preserve"> </w:t>
+      </w:r>
+    </w:p>
+    <w:p>
+      <w:pPr>
+        <w:pStyle w:val="ListParagraph"/>
+        <w:numPr>
+          <w:ilvl w:val="1"/>
+          <w:numId w:val="1"/>
+        </w:numPr>
+      </w:pPr>
+      <w:r>
+        <w:t>Offered insight into determining which container type is most efficient</w:t>
+      </w:r>
+    </w:p>
+    <w:p>
+      <w:pPr>
+        <w:ind w:left="1800"/>
+      </w:pPr>
+    </w:p>
+    <w:p>
+      <w:pPr>
+        <w:pStyle w:val="ListParagraph"/>
+        <w:ind w:left="2160"/>
+      </w:pPr>
       <w:bookmarkStart w:id="0" w:name="_GoBack"/>
       <w:bookmarkEnd w:id="0"/>
-    </w:p>
-    <w:p>
-      <w:pPr>
-        <w:pStyle w:val="ListParagraph"/>
-        <w:numPr>
-          <w:ilvl w:val="1"/>
-          <w:numId w:val="1"/>
-        </w:numPr>
-      </w:pPr>
-      <w:r>
-        <w:t>Service to reduce load on database b</w:t>
-      </w:r>
-      <w:r>
-        <w:t>y offloading packet count operation from database</w:t>
-      </w:r>
-    </w:p>
-    <w:p>
-      <w:pPr>
-        <w:pStyle w:val="ListParagraph"/>
-        <w:numPr>
-          <w:ilvl w:val="1"/>
-          <w:numId w:val="1"/>
-        </w:numPr>
-      </w:pPr>
-      <w:r>
-        <w:t>Reads message queue into hash table in memory</w:t>
-      </w:r>
-    </w:p>
-    <w:p>
-      <w:pPr>
-        <w:pStyle w:val="ListParagraph"/>
-        <w:numPr>
-          <w:ilvl w:val="1"/>
-          <w:numId w:val="1"/>
-        </w:numPr>
-      </w:pPr>
-      <w:r>
-        <w:t>Periodically counts packets and sends count to database</w:t>
-      </w:r>
-    </w:p>
-    <w:p>
-      <w:pPr>
-        <w:pStyle w:val="ListParagraph"/>
-        <w:numPr>
-          <w:ilvl w:val="1"/>
-          <w:numId w:val="1"/>
-        </w:numPr>
-      </w:pPr>
-      <w:r>
-        <w:t>About 30x speedup on packet count UI page</w:t>
-      </w:r>
-    </w:p>
-    <w:p>
-      <w:pPr>
-        <w:pStyle w:val="ListParagraph"/>
-        <w:numPr>
-          <w:ilvl w:val="1"/>
-          <w:numId w:val="1"/>
-        </w:numPr>
-      </w:pPr>
-      <w:r>
-        <w:t>Removes need to perform over 2+ million operations on DB per minute</w:t>
-      </w:r>
-    </w:p>
-    <w:p>
-      <w:pPr>
-        <w:pStyle w:val="ListParagraph"/>
-        <w:numPr>
-          <w:ilvl w:val="1"/>
-          <w:numId w:val="1"/>
-        </w:numPr>
-      </w:pPr>
-      <w:r>
-        <w:t>Moves business logic out of database</w:t>
-      </w:r>
-    </w:p>
-    <w:p>
-      <w:pPr>
-        <w:pStyle w:val="ListParagraph"/>
-        <w:numPr>
-          <w:ilvl w:val="1"/>
-          <w:numId w:val="1"/>
-        </w:numPr>
-      </w:pPr>
-      <w:r>
-        <w:t xml:space="preserve">SOLID design principles -  interface, factory, </w:t>
-      </w:r>
-      <w:proofErr w:type="spellStart"/>
-      <w:r>
-        <w:t>templating</w:t>
-      </w:r>
-      <w:proofErr w:type="spellEnd"/>
-      <w:r>
-        <w:t>, DI</w:t>
-      </w:r>
-    </w:p>
-    <w:p>
-      <w:pPr>
-        <w:pStyle w:val="ListParagraph"/>
-        <w:numPr>
-          <w:ilvl w:val="1"/>
-          <w:numId w:val="1"/>
-        </w:numPr>
-      </w:pPr>
-      <w:r>
-        <w:t>Unit testing</w:t>
-      </w:r>
-    </w:p>
-    <w:p>
-      <w:pPr>
-        <w:pStyle w:val="ListParagraph"/>
-        <w:numPr>
-          <w:ilvl w:val="1"/>
-          <w:numId w:val="1"/>
-        </w:numPr>
-      </w:pPr>
-      <w:r>
-        <w:t>Logging</w:t>
-      </w:r>
-    </w:p>
-    <w:p>
-      <w:pPr>
-        <w:pStyle w:val="ListParagraph"/>
-        <w:numPr>
-          <w:ilvl w:val="0"/>
-          <w:numId w:val="1"/>
-        </w:numPr>
-      </w:pPr>
-      <w:r>
-        <w:t>Google Maps</w:t>
-      </w:r>
-    </w:p>
-    <w:p>
-      <w:pPr>
-        <w:pStyle w:val="ListParagraph"/>
-        <w:numPr>
-          <w:ilvl w:val="1"/>
-          <w:numId w:val="1"/>
-        </w:numPr>
-      </w:pPr>
-      <w:r>
-        <w:t>Cleanup of core maps code</w:t>
-      </w:r>
-    </w:p>
-    <w:p>
-      <w:pPr>
-        <w:pStyle w:val="ListParagraph"/>
-        <w:numPr>
-          <w:ilvl w:val="2"/>
-          <w:numId w:val="1"/>
-        </w:numPr>
-      </w:pPr>
-      <w:r>
-        <w:t>Reduced pollution of global namespace</w:t>
-      </w:r>
-    </w:p>
-    <w:p>
-      <w:pPr>
-        <w:pStyle w:val="ListParagraph"/>
-        <w:numPr>
-          <w:ilvl w:val="2"/>
-          <w:numId w:val="1"/>
-        </w:numPr>
-      </w:pPr>
-      <w:r>
-        <w:t>Moved business logic into duck-typed interface</w:t>
-      </w:r>
-    </w:p>
-    <w:p>
-      <w:pPr>
-        <w:pStyle w:val="ListParagraph"/>
-        <w:numPr>
-          <w:ilvl w:val="2"/>
-          <w:numId w:val="1"/>
-        </w:numPr>
-      </w:pPr>
-      <w:r>
-        <w:t>Organized code through prototypes and local data structures</w:t>
-      </w:r>
-    </w:p>
-    <w:p>
-      <w:pPr>
-        <w:pStyle w:val="ListParagraph"/>
-        <w:numPr>
-          <w:ilvl w:val="1"/>
-          <w:numId w:val="1"/>
-        </w:numPr>
-      </w:pPr>
-      <w:r>
-        <w:t>Addition of Baidu Maps</w:t>
-      </w:r>
-    </w:p>
-    <w:p>
-      <w:pPr>
-        <w:pStyle w:val="ListParagraph"/>
-        <w:numPr>
-          <w:ilvl w:val="2"/>
-          <w:numId w:val="1"/>
-        </w:numPr>
-      </w:pPr>
-      <w:r>
-        <w:t>Implemented interface with Baidu Maps API</w:t>
-      </w:r>
-    </w:p>
-    <w:p>
-      <w:pPr>
-        <w:pStyle w:val="ListParagraph"/>
-        <w:numPr>
-          <w:ilvl w:val="2"/>
-          <w:numId w:val="1"/>
-        </w:numPr>
-      </w:pPr>
-      <w:r>
-        <w:t>Allow Chinese customers unable to use Google access to our mapping system</w:t>
-      </w:r>
-    </w:p>
-    <w:p>
-      <w:pPr>
-        <w:pStyle w:val="ListParagraph"/>
-        <w:numPr>
-          <w:ilvl w:val="1"/>
-          <w:numId w:val="1"/>
-        </w:numPr>
-      </w:pPr>
-      <w:r>
-        <w:t>Maps Overhaul</w:t>
-      </w:r>
-    </w:p>
-    <w:p>
-      <w:pPr>
-        <w:pStyle w:val="ListParagraph"/>
-        <w:numPr>
-          <w:ilvl w:val="2"/>
-          <w:numId w:val="1"/>
-        </w:numPr>
-      </w:pPr>
-      <w:r>
-        <w:t>Cleaned up Maps</w:t>
-      </w:r>
-    </w:p>
-    <w:p>
-      <w:pPr>
-        <w:pStyle w:val="ListParagraph"/>
-        <w:numPr>
-          <w:ilvl w:val="3"/>
-          <w:numId w:val="1"/>
-        </w:numPr>
-      </w:pPr>
-      <w:r>
-        <w:t>Reduced number of user states</w:t>
-      </w:r>
-    </w:p>
-    <w:p>
-      <w:pPr>
-        <w:pStyle w:val="ListParagraph"/>
-        <w:numPr>
-          <w:ilvl w:val="3"/>
-          <w:numId w:val="1"/>
-        </w:numPr>
-      </w:pPr>
-      <w:r>
-        <w:lastRenderedPageBreak/>
-        <w:t>Simplified presentation of data</w:t>
-      </w:r>
-    </w:p>
-    <w:p>
-      <w:pPr>
-        <w:pStyle w:val="ListParagraph"/>
-        <w:numPr>
-          <w:ilvl w:val="3"/>
-          <w:numId w:val="1"/>
-        </w:numPr>
-      </w:pPr>
-      <w:r>
-        <w:t>Simplified navigation</w:t>
-      </w:r>
-    </w:p>
-    <w:p>
-      <w:pPr>
-        <w:pStyle w:val="ListParagraph"/>
-        <w:numPr>
-          <w:ilvl w:val="3"/>
-          <w:numId w:val="1"/>
-        </w:numPr>
-      </w:pPr>
-      <w:r>
-        <w:t xml:space="preserve">Enforced consistency </w:t>
-      </w:r>
-    </w:p>
-    <w:p>
-      <w:pPr>
-        <w:pStyle w:val="ListParagraph"/>
-        <w:ind w:left="2160"/>
-      </w:pPr>
     </w:p>
     <w:p>
       <w:pPr>

</xml_diff>

<commit_message>
Refactored look of main page, added content to jobs page and refactored panel look
</commit_message>
<xml_diff>
--- a/WorkSummary.docx
+++ b/WorkSummary.docx
@@ -311,551 +311,680 @@
         </w:numPr>
       </w:pPr>
       <w:r>
-        <w:t>Service to reduce load on database b</w:t>
-      </w:r>
-      <w:r>
-        <w:t>y offloading packet count operation from database</w:t>
-      </w:r>
-    </w:p>
-    <w:p>
-      <w:pPr>
-        <w:pStyle w:val="ListParagraph"/>
-        <w:numPr>
-          <w:ilvl w:val="1"/>
-          <w:numId w:val="1"/>
-        </w:numPr>
-      </w:pPr>
-      <w:r>
-        <w:t>Reads message queue into hash table in memory</w:t>
-      </w:r>
-    </w:p>
-    <w:p>
-      <w:pPr>
-        <w:pStyle w:val="ListParagraph"/>
-        <w:numPr>
-          <w:ilvl w:val="1"/>
-          <w:numId w:val="1"/>
-        </w:numPr>
-      </w:pPr>
-      <w:r>
-        <w:t>Periodically counts packets and sends count to database</w:t>
-      </w:r>
-    </w:p>
-    <w:p>
-      <w:pPr>
-        <w:pStyle w:val="ListParagraph"/>
-        <w:numPr>
-          <w:ilvl w:val="1"/>
-          <w:numId w:val="1"/>
-        </w:numPr>
-      </w:pPr>
-      <w:r>
-        <w:t>About 30x speedup on packet count UI page</w:t>
-      </w:r>
-    </w:p>
-    <w:p>
-      <w:pPr>
-        <w:pStyle w:val="ListParagraph"/>
-        <w:numPr>
-          <w:ilvl w:val="1"/>
-          <w:numId w:val="1"/>
-        </w:numPr>
-      </w:pPr>
-      <w:r>
-        <w:t>Removes need to perform over 2+ million operations on DB per minute</w:t>
-      </w:r>
-    </w:p>
-    <w:p>
-      <w:pPr>
-        <w:pStyle w:val="ListParagraph"/>
-        <w:numPr>
-          <w:ilvl w:val="1"/>
-          <w:numId w:val="1"/>
-        </w:numPr>
-      </w:pPr>
-      <w:r>
-        <w:t>Moves business logic out of database</w:t>
-      </w:r>
-    </w:p>
-    <w:p>
-      <w:pPr>
-        <w:pStyle w:val="ListParagraph"/>
-        <w:numPr>
-          <w:ilvl w:val="1"/>
-          <w:numId w:val="1"/>
-        </w:numPr>
-      </w:pPr>
-      <w:r>
-        <w:t xml:space="preserve">SOLID design principles -  interface, factory, </w:t>
+        <w:t>Problem:</w:t>
+      </w:r>
+    </w:p>
+    <w:p>
+      <w:pPr>
+        <w:pStyle w:val="ListParagraph"/>
+        <w:numPr>
+          <w:ilvl w:val="2"/>
+          <w:numId w:val="1"/>
+        </w:numPr>
+      </w:pPr>
+      <w:r>
+        <w:t>Counting of carrier packets in the database caused excessive load, leading to</w:t>
+      </w:r>
+      <w:r>
+        <w:t xml:space="preserve"> slow page load time</w:t>
+      </w:r>
+      <w:r>
+        <w:t xml:space="preserve"> and reduced database performance</w:t>
+      </w:r>
+    </w:p>
+    <w:p>
+      <w:pPr>
+        <w:pStyle w:val="ListParagraph"/>
+        <w:numPr>
+          <w:ilvl w:val="1"/>
+          <w:numId w:val="1"/>
+        </w:numPr>
+      </w:pPr>
+      <w:r>
+        <w:t>Solution:</w:t>
+      </w:r>
+    </w:p>
+    <w:p>
+      <w:pPr>
+        <w:pStyle w:val="ListParagraph"/>
+        <w:numPr>
+          <w:ilvl w:val="2"/>
+          <w:numId w:val="1"/>
+        </w:numPr>
+      </w:pPr>
+      <w:r>
+        <w:t>Created</w:t>
+      </w:r>
+      <w:r>
+        <w:t xml:space="preserve"> </w:t>
       </w:r>
       <w:proofErr w:type="spellStart"/>
       <w:r>
-        <w:t>templating</w:t>
+        <w:t>microservice</w:t>
       </w:r>
       <w:proofErr w:type="spellEnd"/>
       <w:r>
-        <w:t>, DI</w:t>
-      </w:r>
-    </w:p>
-    <w:p>
-      <w:pPr>
-        <w:pStyle w:val="ListParagraph"/>
-        <w:numPr>
-          <w:ilvl w:val="1"/>
-          <w:numId w:val="1"/>
-        </w:numPr>
-      </w:pPr>
-      <w:r>
-        <w:t>Unit testing</w:t>
-      </w:r>
-    </w:p>
-    <w:p>
-      <w:pPr>
-        <w:pStyle w:val="ListParagraph"/>
-        <w:numPr>
-          <w:ilvl w:val="1"/>
-          <w:numId w:val="1"/>
-        </w:numPr>
-      </w:pPr>
-      <w:r>
-        <w:t>Logging</w:t>
-      </w:r>
-    </w:p>
-    <w:p>
-      <w:pPr>
-        <w:pStyle w:val="ListParagraph"/>
-        <w:numPr>
-          <w:ilvl w:val="0"/>
-          <w:numId w:val="1"/>
-        </w:numPr>
-      </w:pPr>
-      <w:r>
-        <w:t>Google Maps</w:t>
-      </w:r>
-    </w:p>
-    <w:p>
-      <w:pPr>
-        <w:pStyle w:val="ListParagraph"/>
-        <w:numPr>
-          <w:ilvl w:val="1"/>
-          <w:numId w:val="1"/>
-        </w:numPr>
-      </w:pPr>
-      <w:r>
-        <w:t>Cleanup of core maps code</w:t>
-      </w:r>
-    </w:p>
-    <w:p>
-      <w:pPr>
-        <w:pStyle w:val="ListParagraph"/>
-        <w:numPr>
-          <w:ilvl w:val="2"/>
-          <w:numId w:val="1"/>
-        </w:numPr>
-      </w:pPr>
-      <w:r>
-        <w:t>Reduced pollution of global namespace</w:t>
-      </w:r>
-    </w:p>
-    <w:p>
-      <w:pPr>
-        <w:pStyle w:val="ListParagraph"/>
-        <w:numPr>
-          <w:ilvl w:val="2"/>
-          <w:numId w:val="1"/>
-        </w:numPr>
-      </w:pPr>
-      <w:r>
-        <w:t>Moved business logic into duck-typed interface</w:t>
-      </w:r>
-    </w:p>
-    <w:p>
-      <w:pPr>
-        <w:pStyle w:val="ListParagraph"/>
-        <w:numPr>
-          <w:ilvl w:val="2"/>
-          <w:numId w:val="1"/>
-        </w:numPr>
-      </w:pPr>
-      <w:r>
-        <w:t>Organized code through prototypes and local data structures</w:t>
-      </w:r>
-    </w:p>
-    <w:p>
-      <w:pPr>
-        <w:pStyle w:val="ListParagraph"/>
-        <w:numPr>
-          <w:ilvl w:val="1"/>
-          <w:numId w:val="1"/>
-        </w:numPr>
-      </w:pPr>
-      <w:r>
-        <w:t>Addition of Baidu Maps</w:t>
-      </w:r>
-    </w:p>
-    <w:p>
-      <w:pPr>
-        <w:pStyle w:val="ListParagraph"/>
-        <w:numPr>
-          <w:ilvl w:val="2"/>
-          <w:numId w:val="1"/>
-        </w:numPr>
-      </w:pPr>
-      <w:r>
-        <w:t>Implemented interface with Baidu Maps API</w:t>
-      </w:r>
-    </w:p>
-    <w:p>
-      <w:pPr>
-        <w:pStyle w:val="ListParagraph"/>
-        <w:numPr>
-          <w:ilvl w:val="2"/>
-          <w:numId w:val="1"/>
-        </w:numPr>
-      </w:pPr>
-      <w:r>
-        <w:t>Allow Chinese customers unable to use Google access to our mapping system</w:t>
-      </w:r>
-    </w:p>
-    <w:p>
-      <w:pPr>
-        <w:pStyle w:val="ListParagraph"/>
-        <w:numPr>
-          <w:ilvl w:val="1"/>
-          <w:numId w:val="1"/>
-        </w:numPr>
-      </w:pPr>
-      <w:r>
-        <w:t>Maps Overhaul</w:t>
-      </w:r>
-    </w:p>
-    <w:p>
-      <w:pPr>
-        <w:pStyle w:val="ListParagraph"/>
-        <w:numPr>
-          <w:ilvl w:val="2"/>
-          <w:numId w:val="1"/>
-        </w:numPr>
-      </w:pPr>
-      <w:r>
-        <w:t>Cleaned up Maps</w:t>
-      </w:r>
-    </w:p>
-    <w:p>
-      <w:pPr>
-        <w:pStyle w:val="ListParagraph"/>
-        <w:numPr>
-          <w:ilvl w:val="3"/>
-          <w:numId w:val="1"/>
-        </w:numPr>
-      </w:pPr>
-      <w:r>
-        <w:t>Reduced number of user states</w:t>
-      </w:r>
-    </w:p>
-    <w:p>
-      <w:pPr>
-        <w:pStyle w:val="ListParagraph"/>
-        <w:numPr>
-          <w:ilvl w:val="3"/>
-          <w:numId w:val="1"/>
-        </w:numPr>
-      </w:pPr>
-      <w:r>
-        <w:lastRenderedPageBreak/>
-        <w:t>Simplified presentation of data</w:t>
-      </w:r>
-    </w:p>
-    <w:p>
-      <w:pPr>
-        <w:pStyle w:val="ListParagraph"/>
-        <w:numPr>
-          <w:ilvl w:val="3"/>
-          <w:numId w:val="1"/>
-        </w:numPr>
-      </w:pPr>
-      <w:r>
-        <w:t>Simplified navigation</w:t>
-      </w:r>
-    </w:p>
-    <w:p>
-      <w:pPr>
-        <w:pStyle w:val="ListParagraph"/>
-        <w:numPr>
-          <w:ilvl w:val="3"/>
-          <w:numId w:val="1"/>
-        </w:numPr>
-      </w:pPr>
-      <w:r>
-        <w:t xml:space="preserve">Enforced consistency </w:t>
-      </w:r>
-    </w:p>
-    <w:p>
-      <w:pPr>
-        <w:pStyle w:val="ListParagraph"/>
-        <w:numPr>
-          <w:ilvl w:val="0"/>
-          <w:numId w:val="1"/>
-        </w:numPr>
-      </w:pPr>
-      <w:r>
-        <w:t>Build Process Enhancements</w:t>
-      </w:r>
-    </w:p>
-    <w:p>
-      <w:pPr>
-        <w:pStyle w:val="ListParagraph"/>
-        <w:numPr>
-          <w:ilvl w:val="1"/>
-          <w:numId w:val="1"/>
-        </w:numPr>
-      </w:pPr>
-      <w:r>
-        <w:t>Build Script</w:t>
-      </w:r>
-    </w:p>
-    <w:p>
-      <w:pPr>
-        <w:pStyle w:val="ListParagraph"/>
-        <w:numPr>
-          <w:ilvl w:val="2"/>
-          <w:numId w:val="1"/>
-        </w:numPr>
-      </w:pPr>
-      <w:r>
-        <w:t>Split monolithic build script into functions for easier modification and readability</w:t>
-      </w:r>
-    </w:p>
-    <w:p>
-      <w:pPr>
-        <w:pStyle w:val="ListParagraph"/>
-        <w:numPr>
-          <w:ilvl w:val="2"/>
-          <w:numId w:val="1"/>
-        </w:numPr>
-      </w:pPr>
-      <w:r>
-        <w:t>Modified process to execute build script from pulled source as opposed to static location</w:t>
-      </w:r>
-    </w:p>
-    <w:p>
-      <w:pPr>
-        <w:pStyle w:val="ListParagraph"/>
-        <w:numPr>
-          <w:ilvl w:val="2"/>
-          <w:numId w:val="1"/>
-        </w:numPr>
-      </w:pPr>
-      <w:r>
-        <w:t>Helped parallelize build script, reducing build time by about 40 minutes</w:t>
-      </w:r>
-    </w:p>
-    <w:p>
-      <w:pPr>
-        <w:pStyle w:val="ListParagraph"/>
-        <w:numPr>
-          <w:ilvl w:val="1"/>
-          <w:numId w:val="1"/>
-        </w:numPr>
-      </w:pPr>
-      <w:r>
-        <w:t>Publish Script</w:t>
-      </w:r>
-    </w:p>
-    <w:p>
-      <w:pPr>
-        <w:pStyle w:val="ListParagraph"/>
-        <w:numPr>
-          <w:ilvl w:val="2"/>
-          <w:numId w:val="1"/>
-        </w:numPr>
-      </w:pPr>
-      <w:r>
-        <w:t>Created script to automatically deploy published VS2013 solutions to IIS</w:t>
-      </w:r>
-    </w:p>
-    <w:p>
-      <w:pPr>
-        <w:pStyle w:val="ListParagraph"/>
-        <w:numPr>
-          <w:ilvl w:val="0"/>
-          <w:numId w:val="1"/>
-        </w:numPr>
-      </w:pPr>
-      <w:r>
-        <w:t>WiX</w:t>
-      </w:r>
-    </w:p>
-    <w:p>
-      <w:pPr>
-        <w:pStyle w:val="ListParagraph"/>
-        <w:numPr>
-          <w:ilvl w:val="1"/>
-          <w:numId w:val="1"/>
-        </w:numPr>
-      </w:pPr>
-      <w:r>
-        <w:t>Independently learned and implemented WiX installer for our Visual Studio solutions</w:t>
-      </w:r>
-    </w:p>
-    <w:p>
-      <w:pPr>
-        <w:pStyle w:val="ListParagraph"/>
-        <w:numPr>
-          <w:ilvl w:val="1"/>
-          <w:numId w:val="1"/>
-        </w:numPr>
-      </w:pPr>
-      <w:r>
-        <w:t>Included custom scripts to gather required files for packaging into installer</w:t>
-      </w:r>
-    </w:p>
-    <w:p>
-      <w:pPr>
-        <w:pStyle w:val="ListParagraph"/>
-        <w:numPr>
-          <w:ilvl w:val="1"/>
-          <w:numId w:val="1"/>
-        </w:numPr>
-      </w:pPr>
-      <w:r>
-        <w:t>Improved speed and reliability for installation of services</w:t>
-      </w:r>
-    </w:p>
-    <w:p>
-      <w:pPr>
-        <w:pStyle w:val="ListParagraph"/>
-        <w:numPr>
-          <w:ilvl w:val="1"/>
-          <w:numId w:val="1"/>
-        </w:numPr>
-      </w:pPr>
-      <w:r>
-        <w:t>Wrote documentation detailing process for creation</w:t>
-      </w:r>
-    </w:p>
-    <w:p>
-      <w:pPr>
-        <w:pStyle w:val="ListParagraph"/>
-        <w:numPr>
-          <w:ilvl w:val="0"/>
-          <w:numId w:val="1"/>
-        </w:numPr>
-      </w:pPr>
-      <w:r>
-        <w:t xml:space="preserve">Billing </w:t>
-      </w:r>
-    </w:p>
-    <w:p>
-      <w:pPr>
-        <w:pStyle w:val="ListParagraph"/>
-        <w:numPr>
-          <w:ilvl w:val="1"/>
-          <w:numId w:val="1"/>
-        </w:numPr>
-      </w:pPr>
-      <w:r>
-        <w:t>Created program to automatically process customer billing records</w:t>
-      </w:r>
-    </w:p>
-    <w:p>
-      <w:pPr>
-        <w:pStyle w:val="ListParagraph"/>
-        <w:numPr>
-          <w:ilvl w:val="1"/>
-          <w:numId w:val="1"/>
-        </w:numPr>
-      </w:pPr>
-      <w:r>
-        <w:t>Improved productivity of HR by automating tedious process</w:t>
-      </w:r>
-    </w:p>
-    <w:p>
-      <w:pPr>
-        <w:pStyle w:val="ListParagraph"/>
-        <w:numPr>
-          <w:ilvl w:val="0"/>
-          <w:numId w:val="1"/>
-        </w:numPr>
-      </w:pPr>
-      <w:r>
-        <w:t>Design Curve</w:t>
-      </w:r>
-    </w:p>
-    <w:p>
-      <w:pPr>
-        <w:pStyle w:val="ListParagraph"/>
-        <w:numPr>
-          <w:ilvl w:val="1"/>
-          <w:numId w:val="1"/>
-        </w:numPr>
-      </w:pPr>
-      <w:r>
-        <w:t xml:space="preserve">Created data visualization for helium </w:t>
-      </w:r>
-      <w:proofErr w:type="spellStart"/>
-      <w:r>
-        <w:t>iso</w:t>
-      </w:r>
-      <w:proofErr w:type="spellEnd"/>
-      <w:r>
-        <w:t xml:space="preserve"> c</w:t>
-      </w:r>
-      <w:r>
-        <w:t>ontainer showing</w:t>
-      </w:r>
-      <w:r>
-        <w:t xml:space="preserve"> current pressure against</w:t>
-      </w:r>
-      <w:r>
-        <w:t xml:space="preserve"> </w:t>
-      </w:r>
-      <w:r>
-        <w:t xml:space="preserve">tank-specific </w:t>
-      </w:r>
-      <w:r>
-        <w:t>pressure limit curve</w:t>
-      </w:r>
-    </w:p>
-    <w:p>
-      <w:pPr>
-        <w:pStyle w:val="ListParagraph"/>
-        <w:numPr>
-          <w:ilvl w:val="1"/>
-          <w:numId w:val="1"/>
-        </w:numPr>
-      </w:pPr>
-      <w:r>
-        <w:t>Aided customers in determining the health of their assets while in transit</w:t>
-      </w:r>
-      <w:r>
-        <w:t xml:space="preserve"> </w:t>
-      </w:r>
-    </w:p>
-    <w:p>
-      <w:pPr>
-        <w:pStyle w:val="ListParagraph"/>
-        <w:numPr>
-          <w:ilvl w:val="1"/>
-          <w:numId w:val="1"/>
-        </w:numPr>
-      </w:pPr>
-      <w:r>
-        <w:t>Offered insight into determining which container type is most efficient</w:t>
-      </w:r>
-    </w:p>
-    <w:p>
-      <w:pPr>
-        <w:ind w:left="1800"/>
-      </w:pPr>
-    </w:p>
-    <w:p>
-      <w:pPr>
-        <w:pStyle w:val="ListParagraph"/>
-        <w:ind w:left="2160"/>
-      </w:pPr>
+        <w:t xml:space="preserve"> to </w:t>
+      </w:r>
+      <w:r>
+        <w:t>perform</w:t>
+      </w:r>
+      <w:r>
+        <w:t xml:space="preserve"> packet counting </w:t>
+      </w:r>
+      <w:r>
+        <w:t>in memory instead of database</w:t>
+      </w:r>
+    </w:p>
+    <w:p>
+      <w:pPr>
+        <w:pStyle w:val="ListParagraph"/>
+        <w:numPr>
+          <w:ilvl w:val="1"/>
+          <w:numId w:val="1"/>
+        </w:numPr>
+      </w:pPr>
+      <w:r>
+        <w:t>Implementation:</w:t>
+      </w:r>
+    </w:p>
+    <w:p>
+      <w:pPr>
+        <w:pStyle w:val="ListParagraph"/>
+        <w:numPr>
+          <w:ilvl w:val="2"/>
+          <w:numId w:val="1"/>
+        </w:numPr>
+      </w:pPr>
+      <w:r>
+        <w:t>The s</w:t>
+      </w:r>
+      <w:r>
+        <w:t xml:space="preserve">ervice </w:t>
+      </w:r>
+      <w:r>
+        <w:t xml:space="preserve">continually </w:t>
+      </w:r>
+      <w:r>
+        <w:t>r</w:t>
+      </w:r>
+      <w:r>
+        <w:t xml:space="preserve">eads </w:t>
+      </w:r>
+      <w:r>
+        <w:t>packet message queue into hash table</w:t>
+      </w:r>
+    </w:p>
+    <w:p>
+      <w:pPr>
+        <w:pStyle w:val="ListParagraph"/>
+        <w:numPr>
+          <w:ilvl w:val="2"/>
+          <w:numId w:val="1"/>
+        </w:numPr>
+      </w:pPr>
+      <w:r>
+        <w:t xml:space="preserve">Periodically counts packets </w:t>
+      </w:r>
+      <w:r>
+        <w:t>and writes total count to database</w:t>
+      </w:r>
+    </w:p>
+    <w:p>
+      <w:pPr>
+        <w:pStyle w:val="ListParagraph"/>
+        <w:numPr>
+          <w:ilvl w:val="2"/>
+          <w:numId w:val="1"/>
+        </w:numPr>
+      </w:pPr>
+      <w:r>
+        <w:t>The service flushes out packets that are too old to be relevant in counts</w:t>
+      </w:r>
+    </w:p>
+    <w:p>
+      <w:pPr>
+        <w:pStyle w:val="ListParagraph"/>
+        <w:numPr>
+          <w:ilvl w:val="1"/>
+          <w:numId w:val="1"/>
+        </w:numPr>
+      </w:pPr>
+      <w:r>
+        <w:t>Practices</w:t>
+      </w:r>
+      <w:r>
+        <w:t>:</w:t>
+      </w:r>
+    </w:p>
+    <w:p>
+      <w:pPr>
+        <w:pStyle w:val="ListParagraph"/>
+        <w:numPr>
+          <w:ilvl w:val="2"/>
+          <w:numId w:val="1"/>
+        </w:numPr>
+      </w:pPr>
+      <w:r>
+        <w:t>Utilized several design patterns, including factories, interfaces, templates</w:t>
+      </w:r>
+      <w:r>
+        <w:t>, and dependency injection</w:t>
+      </w:r>
+    </w:p>
+    <w:p>
+      <w:pPr>
+        <w:pStyle w:val="ListParagraph"/>
+        <w:numPr>
+          <w:ilvl w:val="2"/>
+          <w:numId w:val="1"/>
+        </w:numPr>
+      </w:pPr>
+      <w:r>
+        <w:t>SOLID design principles</w:t>
+      </w:r>
+      <w:r>
+        <w:t xml:space="preserve"> to promote code reuse and reduce repetition</w:t>
+      </w:r>
+    </w:p>
+    <w:p>
+      <w:pPr>
+        <w:pStyle w:val="ListParagraph"/>
+        <w:numPr>
+          <w:ilvl w:val="2"/>
+          <w:numId w:val="1"/>
+        </w:numPr>
+      </w:pPr>
+      <w:r>
+        <w:t>Equipped with extensive logging and unit tests</w:t>
+      </w:r>
+    </w:p>
+    <w:p>
+      <w:pPr>
+        <w:pStyle w:val="ListParagraph"/>
+        <w:numPr>
+          <w:ilvl w:val="1"/>
+          <w:numId w:val="1"/>
+        </w:numPr>
+      </w:pPr>
+      <w:r>
+        <w:t>Result:</w:t>
+      </w:r>
+    </w:p>
+    <w:p>
+      <w:pPr>
+        <w:pStyle w:val="ListParagraph"/>
+        <w:numPr>
+          <w:ilvl w:val="2"/>
+          <w:numId w:val="1"/>
+        </w:numPr>
+      </w:pPr>
+      <w:r>
+        <w:t>Packet count webpage load time decreased from 30 seconds to und</w:t>
+      </w:r>
       <w:bookmarkStart w:id="0" w:name="_GoBack"/>
       <w:bookmarkEnd w:id="0"/>
+      <w:r>
+        <w:t>er one second.</w:t>
+      </w:r>
+    </w:p>
+    <w:p>
+      <w:pPr>
+        <w:pStyle w:val="ListParagraph"/>
+        <w:numPr>
+          <w:ilvl w:val="2"/>
+          <w:numId w:val="1"/>
+        </w:numPr>
+      </w:pPr>
+      <w:r>
+        <w:t>Removes need to perform over 2+ million operations on DB per minute</w:t>
+      </w:r>
+    </w:p>
+    <w:p>
+      <w:pPr>
+        <w:pStyle w:val="ListParagraph"/>
+        <w:numPr>
+          <w:ilvl w:val="2"/>
+          <w:numId w:val="1"/>
+        </w:numPr>
+      </w:pPr>
+      <w:r>
+        <w:t>Moves business logic out of database</w:t>
+      </w:r>
+    </w:p>
+    <w:p>
+      <w:pPr>
+        <w:pStyle w:val="ListParagraph"/>
+        <w:numPr>
+          <w:ilvl w:val="0"/>
+          <w:numId w:val="1"/>
+        </w:numPr>
+      </w:pPr>
+      <w:r>
+        <w:t>Google Maps</w:t>
+      </w:r>
+    </w:p>
+    <w:p>
+      <w:pPr>
+        <w:pStyle w:val="ListParagraph"/>
+        <w:numPr>
+          <w:ilvl w:val="1"/>
+          <w:numId w:val="1"/>
+        </w:numPr>
+      </w:pPr>
+      <w:r>
+        <w:lastRenderedPageBreak/>
+        <w:t>Cleanup of core maps code</w:t>
+      </w:r>
+    </w:p>
+    <w:p>
+      <w:pPr>
+        <w:pStyle w:val="ListParagraph"/>
+        <w:numPr>
+          <w:ilvl w:val="2"/>
+          <w:numId w:val="1"/>
+        </w:numPr>
+      </w:pPr>
+      <w:r>
+        <w:t>Reduced pollution of global namespace</w:t>
+      </w:r>
+    </w:p>
+    <w:p>
+      <w:pPr>
+        <w:pStyle w:val="ListParagraph"/>
+        <w:numPr>
+          <w:ilvl w:val="2"/>
+          <w:numId w:val="1"/>
+        </w:numPr>
+      </w:pPr>
+      <w:r>
+        <w:t>Moved business logic into duck-typed interface</w:t>
+      </w:r>
+    </w:p>
+    <w:p>
+      <w:pPr>
+        <w:pStyle w:val="ListParagraph"/>
+        <w:numPr>
+          <w:ilvl w:val="2"/>
+          <w:numId w:val="1"/>
+        </w:numPr>
+      </w:pPr>
+      <w:r>
+        <w:t>Organized code through prototypes and local data structures</w:t>
+      </w:r>
+    </w:p>
+    <w:p>
+      <w:pPr>
+        <w:pStyle w:val="ListParagraph"/>
+        <w:numPr>
+          <w:ilvl w:val="1"/>
+          <w:numId w:val="1"/>
+        </w:numPr>
+      </w:pPr>
+      <w:r>
+        <w:t>Addition of Baidu Maps</w:t>
+      </w:r>
+    </w:p>
+    <w:p>
+      <w:pPr>
+        <w:pStyle w:val="ListParagraph"/>
+        <w:numPr>
+          <w:ilvl w:val="2"/>
+          <w:numId w:val="1"/>
+        </w:numPr>
+      </w:pPr>
+      <w:r>
+        <w:t>Implemented interface with Baidu Maps API</w:t>
+      </w:r>
+    </w:p>
+    <w:p>
+      <w:pPr>
+        <w:pStyle w:val="ListParagraph"/>
+        <w:numPr>
+          <w:ilvl w:val="2"/>
+          <w:numId w:val="1"/>
+        </w:numPr>
+      </w:pPr>
+      <w:r>
+        <w:t>Allow Chinese customers unable to use Google access to our mapping system</w:t>
+      </w:r>
+    </w:p>
+    <w:p>
+      <w:pPr>
+        <w:pStyle w:val="ListParagraph"/>
+        <w:numPr>
+          <w:ilvl w:val="1"/>
+          <w:numId w:val="1"/>
+        </w:numPr>
+      </w:pPr>
+      <w:r>
+        <w:t>Maps Overhaul</w:t>
+      </w:r>
+    </w:p>
+    <w:p>
+      <w:pPr>
+        <w:pStyle w:val="ListParagraph"/>
+        <w:numPr>
+          <w:ilvl w:val="2"/>
+          <w:numId w:val="1"/>
+        </w:numPr>
+      </w:pPr>
+      <w:r>
+        <w:t>Cleaned up Maps</w:t>
+      </w:r>
+    </w:p>
+    <w:p>
+      <w:pPr>
+        <w:pStyle w:val="ListParagraph"/>
+        <w:numPr>
+          <w:ilvl w:val="3"/>
+          <w:numId w:val="1"/>
+        </w:numPr>
+      </w:pPr>
+      <w:r>
+        <w:t>Reduced number of user states</w:t>
+      </w:r>
+    </w:p>
+    <w:p>
+      <w:pPr>
+        <w:pStyle w:val="ListParagraph"/>
+        <w:numPr>
+          <w:ilvl w:val="3"/>
+          <w:numId w:val="1"/>
+        </w:numPr>
+      </w:pPr>
+      <w:r>
+        <w:t>Simplified presentation of data</w:t>
+      </w:r>
+    </w:p>
+    <w:p>
+      <w:pPr>
+        <w:pStyle w:val="ListParagraph"/>
+        <w:numPr>
+          <w:ilvl w:val="3"/>
+          <w:numId w:val="1"/>
+        </w:numPr>
+      </w:pPr>
+      <w:r>
+        <w:t>Simplified navigation</w:t>
+      </w:r>
+    </w:p>
+    <w:p>
+      <w:pPr>
+        <w:pStyle w:val="ListParagraph"/>
+        <w:numPr>
+          <w:ilvl w:val="3"/>
+          <w:numId w:val="1"/>
+        </w:numPr>
+      </w:pPr>
+      <w:r>
+        <w:t xml:space="preserve">Enforced consistency </w:t>
+      </w:r>
+    </w:p>
+    <w:p>
+      <w:pPr>
+        <w:pStyle w:val="ListParagraph"/>
+        <w:numPr>
+          <w:ilvl w:val="0"/>
+          <w:numId w:val="1"/>
+        </w:numPr>
+      </w:pPr>
+      <w:r>
+        <w:t>Build Process Enhancements</w:t>
+      </w:r>
+    </w:p>
+    <w:p>
+      <w:pPr>
+        <w:pStyle w:val="ListParagraph"/>
+        <w:numPr>
+          <w:ilvl w:val="1"/>
+          <w:numId w:val="1"/>
+        </w:numPr>
+      </w:pPr>
+      <w:r>
+        <w:t>Build Script</w:t>
+      </w:r>
+    </w:p>
+    <w:p>
+      <w:pPr>
+        <w:pStyle w:val="ListParagraph"/>
+        <w:numPr>
+          <w:ilvl w:val="2"/>
+          <w:numId w:val="1"/>
+        </w:numPr>
+      </w:pPr>
+      <w:r>
+        <w:t>Split monolithic build script into functions for easier modification and readability</w:t>
+      </w:r>
+    </w:p>
+    <w:p>
+      <w:pPr>
+        <w:pStyle w:val="ListParagraph"/>
+        <w:numPr>
+          <w:ilvl w:val="2"/>
+          <w:numId w:val="1"/>
+        </w:numPr>
+      </w:pPr>
+      <w:r>
+        <w:t>Modified process to execute build script from pulled source as opposed to static location</w:t>
+      </w:r>
+    </w:p>
+    <w:p>
+      <w:pPr>
+        <w:pStyle w:val="ListParagraph"/>
+        <w:numPr>
+          <w:ilvl w:val="2"/>
+          <w:numId w:val="1"/>
+        </w:numPr>
+      </w:pPr>
+      <w:r>
+        <w:t>Helped parallelize build script, reducing build time by about 40 minutes</w:t>
+      </w:r>
+    </w:p>
+    <w:p>
+      <w:pPr>
+        <w:pStyle w:val="ListParagraph"/>
+        <w:numPr>
+          <w:ilvl w:val="1"/>
+          <w:numId w:val="1"/>
+        </w:numPr>
+      </w:pPr>
+      <w:r>
+        <w:t>Publish Script</w:t>
+      </w:r>
+    </w:p>
+    <w:p>
+      <w:pPr>
+        <w:pStyle w:val="ListParagraph"/>
+        <w:numPr>
+          <w:ilvl w:val="2"/>
+          <w:numId w:val="1"/>
+        </w:numPr>
+      </w:pPr>
+      <w:r>
+        <w:t>Created script to automatically deploy published VS2013 solutions to IIS</w:t>
+      </w:r>
+    </w:p>
+    <w:p>
+      <w:pPr>
+        <w:pStyle w:val="ListParagraph"/>
+        <w:numPr>
+          <w:ilvl w:val="0"/>
+          <w:numId w:val="1"/>
+        </w:numPr>
+      </w:pPr>
+      <w:r>
+        <w:t>WiX</w:t>
+      </w:r>
+    </w:p>
+    <w:p>
+      <w:pPr>
+        <w:pStyle w:val="ListParagraph"/>
+        <w:numPr>
+          <w:ilvl w:val="1"/>
+          <w:numId w:val="1"/>
+        </w:numPr>
+      </w:pPr>
+      <w:r>
+        <w:t>Independently learned and implemented WiX installer for our Visual Studio solutions</w:t>
+      </w:r>
+    </w:p>
+    <w:p>
+      <w:pPr>
+        <w:pStyle w:val="ListParagraph"/>
+        <w:numPr>
+          <w:ilvl w:val="1"/>
+          <w:numId w:val="1"/>
+        </w:numPr>
+      </w:pPr>
+      <w:r>
+        <w:t>Included custom scripts to gather required files for packaging into installer</w:t>
+      </w:r>
+    </w:p>
+    <w:p>
+      <w:pPr>
+        <w:pStyle w:val="ListParagraph"/>
+        <w:numPr>
+          <w:ilvl w:val="1"/>
+          <w:numId w:val="1"/>
+        </w:numPr>
+      </w:pPr>
+      <w:r>
+        <w:t>Improved speed and reliability for installation of services</w:t>
+      </w:r>
+    </w:p>
+    <w:p>
+      <w:pPr>
+        <w:pStyle w:val="ListParagraph"/>
+        <w:numPr>
+          <w:ilvl w:val="1"/>
+          <w:numId w:val="1"/>
+        </w:numPr>
+      </w:pPr>
+      <w:r>
+        <w:t>Wrote documentation detailing process for creation</w:t>
+      </w:r>
+    </w:p>
+    <w:p>
+      <w:pPr>
+        <w:pStyle w:val="ListParagraph"/>
+        <w:numPr>
+          <w:ilvl w:val="0"/>
+          <w:numId w:val="1"/>
+        </w:numPr>
+      </w:pPr>
+      <w:r>
+        <w:t xml:space="preserve">Billing </w:t>
+      </w:r>
+    </w:p>
+    <w:p>
+      <w:pPr>
+        <w:pStyle w:val="ListParagraph"/>
+        <w:numPr>
+          <w:ilvl w:val="1"/>
+          <w:numId w:val="1"/>
+        </w:numPr>
+      </w:pPr>
+      <w:r>
+        <w:t>Created program to automatically process customer billing records</w:t>
+      </w:r>
+    </w:p>
+    <w:p>
+      <w:pPr>
+        <w:pStyle w:val="ListParagraph"/>
+        <w:numPr>
+          <w:ilvl w:val="1"/>
+          <w:numId w:val="1"/>
+        </w:numPr>
+      </w:pPr>
+      <w:r>
+        <w:t>Improved productivity of HR by automating tedious process</w:t>
+      </w:r>
+    </w:p>
+    <w:p>
+      <w:pPr>
+        <w:pStyle w:val="ListParagraph"/>
+        <w:numPr>
+          <w:ilvl w:val="0"/>
+          <w:numId w:val="1"/>
+        </w:numPr>
+      </w:pPr>
+      <w:r>
+        <w:t>Design Curve</w:t>
+      </w:r>
+    </w:p>
+    <w:p>
+      <w:pPr>
+        <w:pStyle w:val="ListParagraph"/>
+        <w:numPr>
+          <w:ilvl w:val="1"/>
+          <w:numId w:val="1"/>
+        </w:numPr>
+      </w:pPr>
+      <w:r>
+        <w:t xml:space="preserve">Created data visualization for helium </w:t>
+      </w:r>
+      <w:proofErr w:type="spellStart"/>
+      <w:r>
+        <w:t>iso</w:t>
+      </w:r>
+      <w:proofErr w:type="spellEnd"/>
+      <w:r>
+        <w:t xml:space="preserve"> c</w:t>
+      </w:r>
+      <w:r>
+        <w:t>ontainer showing</w:t>
+      </w:r>
+      <w:r>
+        <w:t xml:space="preserve"> current pressure against</w:t>
+      </w:r>
+      <w:r>
+        <w:t xml:space="preserve"> </w:t>
+      </w:r>
+      <w:r>
+        <w:t xml:space="preserve">tank-specific </w:t>
+      </w:r>
+      <w:r>
+        <w:t>pressure limit curve</w:t>
+      </w:r>
+    </w:p>
+    <w:p>
+      <w:pPr>
+        <w:pStyle w:val="ListParagraph"/>
+        <w:numPr>
+          <w:ilvl w:val="1"/>
+          <w:numId w:val="1"/>
+        </w:numPr>
+      </w:pPr>
+      <w:r>
+        <w:t>Aided customers in determining the health of their assets while in transit</w:t>
+      </w:r>
+      <w:r>
+        <w:t xml:space="preserve"> </w:t>
+      </w:r>
+    </w:p>
+    <w:p>
+      <w:pPr>
+        <w:pStyle w:val="ListParagraph"/>
+        <w:numPr>
+          <w:ilvl w:val="1"/>
+          <w:numId w:val="1"/>
+        </w:numPr>
+      </w:pPr>
+      <w:r>
+        <w:t>Offered insight into determining which container type is most efficient</w:t>
+      </w:r>
+    </w:p>
+    <w:p>
+      <w:pPr>
+        <w:ind w:left="1800"/>
+      </w:pPr>
+    </w:p>
+    <w:p>
+      <w:pPr>
+        <w:pStyle w:val="ListParagraph"/>
+        <w:ind w:left="2160"/>
+      </w:pPr>
     </w:p>
     <w:p>
       <w:pPr>

</xml_diff>

<commit_message>
Selected cheerier colors for navbar stripe
</commit_message>
<xml_diff>
--- a/WorkSummary.docx
+++ b/WorkSummary.docx
@@ -68,7 +68,15 @@
         <w:t xml:space="preserve">prototype </w:t>
       </w:r>
       <w:r>
-        <w:t>website utilizing modern web technologies. We decided to use the MEAN stack supplemented by Windows microservices.</w:t>
+        <w:t xml:space="preserve">website utilizing modern web technologies. We decided to use the MEAN stack supplemented by Windows </w:t>
+      </w:r>
+      <w:proofErr w:type="spellStart"/>
+      <w:r>
+        <w:t>microservices</w:t>
+      </w:r>
+      <w:proofErr w:type="spellEnd"/>
+      <w:r>
+        <w:t>.</w:t>
       </w:r>
     </w:p>
     <w:p>
@@ -236,7 +244,23 @@
         <w:t>of to</w:t>
       </w:r>
       <w:r>
-        <w:t>ken-based authentication microservice using ASP.NET WebAPI and MongoDB</w:t>
+        <w:t xml:space="preserve">ken-based authentication </w:t>
+      </w:r>
+      <w:proofErr w:type="spellStart"/>
+      <w:r>
+        <w:t>microservice</w:t>
+      </w:r>
+      <w:proofErr w:type="spellEnd"/>
+      <w:r>
+        <w:t xml:space="preserve"> using ASP.NET </w:t>
+      </w:r>
+      <w:proofErr w:type="spellStart"/>
+      <w:r>
+        <w:t>WebAPI</w:t>
+      </w:r>
+      <w:proofErr w:type="spellEnd"/>
+      <w:r>
+        <w:t xml:space="preserve"> and MongoDB</w:t>
       </w:r>
     </w:p>
     <w:p>
@@ -290,7 +314,13 @@
         </w:numPr>
       </w:pPr>
       <w:r>
-        <w:t>Achieved authentication request time of approximately 20 milliseconds</w:t>
+        <w:t xml:space="preserve">Achieved authentication </w:t>
+      </w:r>
+      <w:r>
+        <w:t>request time of approximately 60</w:t>
+      </w:r>
+      <w:r>
+        <w:t xml:space="preserve"> milliseconds</w:t>
       </w:r>
     </w:p>
     <w:p>
@@ -344,7 +374,7 @@
         <w:t>to mitigate</w:t>
       </w:r>
       <w:r>
-        <w:t xml:space="preserve"> malicious login attempts</w:t>
+        <w:t xml:space="preserve"> malicious logins</w:t>
       </w:r>
       <w:r>
         <w:t xml:space="preserve"> by counting failed attempts</w:t>
@@ -354,29 +384,276 @@
       <w:pPr>
         <w:pStyle w:val="ListParagraph"/>
         <w:numPr>
-          <w:ilvl w:val="2"/>
-          <w:numId w:val="1"/>
-        </w:numPr>
-      </w:pPr>
+          <w:ilvl w:val="0"/>
+          <w:numId w:val="1"/>
+        </w:numPr>
+      </w:pPr>
+      <w:r>
+        <w:t>User Data Service</w:t>
+      </w:r>
+    </w:p>
+    <w:p>
+      <w:pPr>
+        <w:pStyle w:val="ListParagraph"/>
+        <w:numPr>
+          <w:ilvl w:val="1"/>
+          <w:numId w:val="1"/>
+        </w:numPr>
+      </w:pPr>
+      <w:r>
+        <w:t>Problem:</w:t>
+      </w:r>
+    </w:p>
+    <w:p>
+      <w:pPr>
+        <w:pStyle w:val="ListParagraph"/>
+        <w:numPr>
+          <w:ilvl w:val="2"/>
+          <w:numId w:val="1"/>
+        </w:numPr>
+      </w:pPr>
+      <w:r>
+        <w:t>User information stored in SQL servers</w:t>
+      </w:r>
+      <w:r>
+        <w:t xml:space="preserve"> must be made</w:t>
+      </w:r>
+      <w:r>
+        <w:t xml:space="preserve"> available to several parts of </w:t>
+      </w:r>
+      <w:r>
+        <w:t xml:space="preserve">our </w:t>
+      </w:r>
+      <w:r>
+        <w:t>prototype website</w:t>
+      </w:r>
+      <w:r>
+        <w:t xml:space="preserve"> </w:t>
+      </w:r>
+    </w:p>
+    <w:p>
+      <w:pPr>
+        <w:pStyle w:val="ListParagraph"/>
+        <w:numPr>
+          <w:ilvl w:val="1"/>
+          <w:numId w:val="1"/>
+        </w:numPr>
+      </w:pPr>
+      <w:r>
+        <w:t>Solution</w:t>
+      </w:r>
+    </w:p>
+    <w:p>
+      <w:pPr>
+        <w:pStyle w:val="ListParagraph"/>
+        <w:numPr>
+          <w:ilvl w:val="2"/>
+          <w:numId w:val="1"/>
+        </w:numPr>
+      </w:pPr>
+      <w:r>
+        <w:t xml:space="preserve">Development of REST </w:t>
+      </w:r>
+      <w:proofErr w:type="spellStart"/>
+      <w:r>
+        <w:t>microservice</w:t>
+      </w:r>
+      <w:proofErr w:type="spellEnd"/>
+      <w:r>
+        <w:t xml:space="preserve"> </w:t>
+      </w:r>
+      <w:r>
+        <w:t xml:space="preserve">to allow </w:t>
+      </w:r>
+      <w:r>
+        <w:t xml:space="preserve">others services to request information </w:t>
+      </w:r>
+      <w:r>
+        <w:t>about specific users</w:t>
+      </w:r>
+    </w:p>
+    <w:p>
+      <w:pPr>
+        <w:pStyle w:val="ListParagraph"/>
+        <w:numPr>
+          <w:ilvl w:val="1"/>
+          <w:numId w:val="1"/>
+        </w:numPr>
+      </w:pPr>
+      <w:r>
+        <w:t>Result</w:t>
+      </w:r>
+    </w:p>
+    <w:p>
+      <w:pPr>
+        <w:pStyle w:val="ListParagraph"/>
+        <w:numPr>
+          <w:ilvl w:val="2"/>
+          <w:numId w:val="1"/>
+        </w:numPr>
+      </w:pPr>
+      <w:r>
+        <w:t xml:space="preserve">Allowed </w:t>
+      </w:r>
+      <w:r>
+        <w:t>services to retrieve user data without making SQL call</w:t>
+      </w:r>
+      <w:r>
+        <w:t>s</w:t>
+      </w:r>
+    </w:p>
+    <w:p>
+      <w:pPr>
+        <w:pStyle w:val="ListParagraph"/>
+        <w:numPr>
+          <w:ilvl w:val="2"/>
+          <w:numId w:val="1"/>
+        </w:numPr>
+      </w:pPr>
+      <w:r>
+        <w:t>Enabled system to</w:t>
+      </w:r>
+      <w:r>
+        <w:t xml:space="preserve"> serve data only belonging to that user, ensuring data privacy</w:t>
+      </w:r>
+    </w:p>
+    <w:p>
+      <w:pPr>
+        <w:pStyle w:val="ListParagraph"/>
+        <w:numPr>
+          <w:ilvl w:val="0"/>
+          <w:numId w:val="1"/>
+        </w:numPr>
+      </w:pPr>
+      <w:r>
+        <w:t>Asset Summary Service</w:t>
+      </w:r>
+    </w:p>
+    <w:p>
+      <w:pPr>
+        <w:pStyle w:val="ListParagraph"/>
+        <w:numPr>
+          <w:ilvl w:val="1"/>
+          <w:numId w:val="1"/>
+        </w:numPr>
+      </w:pPr>
+      <w:r>
+        <w:t>Problem:</w:t>
+      </w:r>
+    </w:p>
+    <w:p>
+      <w:pPr>
+        <w:pStyle w:val="ListParagraph"/>
+        <w:numPr>
+          <w:ilvl w:val="2"/>
+          <w:numId w:val="1"/>
+        </w:numPr>
+      </w:pPr>
+      <w:r>
+        <w:lastRenderedPageBreak/>
+        <w:t xml:space="preserve">Entire asset summary is periodically being </w:t>
+      </w:r>
+      <w:r>
+        <w:t>cached</w:t>
+      </w:r>
+      <w:r>
+        <w:t xml:space="preserve"> into MongoDB from SQL, but services only require specific parts of result set</w:t>
+      </w:r>
+    </w:p>
+    <w:p>
+      <w:pPr>
+        <w:pStyle w:val="ListParagraph"/>
+        <w:numPr>
+          <w:ilvl w:val="1"/>
+          <w:numId w:val="1"/>
+        </w:numPr>
+      </w:pPr>
+      <w:r>
+        <w:t>Solution</w:t>
+      </w:r>
+    </w:p>
+    <w:p>
+      <w:pPr>
+        <w:pStyle w:val="ListParagraph"/>
+        <w:numPr>
+          <w:ilvl w:val="2"/>
+          <w:numId w:val="1"/>
+        </w:numPr>
+      </w:pPr>
+      <w:r>
+        <w:t xml:space="preserve">Development of </w:t>
+      </w:r>
+      <w:proofErr w:type="spellStart"/>
+      <w:r>
+        <w:t>microservice</w:t>
+      </w:r>
+      <w:proofErr w:type="spellEnd"/>
+      <w:r>
+        <w:t xml:space="preserve"> to read through stored asset summary and retrieve data correlated with the given identification key</w:t>
+      </w:r>
+    </w:p>
+    <w:p>
+      <w:pPr>
+        <w:pStyle w:val="ListParagraph"/>
+        <w:numPr>
+          <w:ilvl w:val="1"/>
+          <w:numId w:val="1"/>
+        </w:numPr>
+      </w:pPr>
+      <w:r>
+        <w:t>Result</w:t>
+      </w:r>
+    </w:p>
+    <w:p>
+      <w:pPr>
+        <w:pStyle w:val="ListParagraph"/>
+        <w:numPr>
+          <w:ilvl w:val="2"/>
+          <w:numId w:val="1"/>
+        </w:numPr>
+      </w:pPr>
+      <w:r>
+        <w:t xml:space="preserve">Reduced data retrieval time </w:t>
+      </w:r>
+      <w:r>
+        <w:t xml:space="preserve">of 2200 records </w:t>
+      </w:r>
+      <w:r>
+        <w:t>from approximately 4 seconds to under 400 milliseconds</w:t>
+      </w:r>
+    </w:p>
+    <w:p>
+      <w:pPr>
+        <w:pStyle w:val="ListParagraph"/>
+        <w:numPr>
+          <w:ilvl w:val="2"/>
+          <w:numId w:val="1"/>
+        </w:numPr>
+      </w:pPr>
+      <w:r>
+        <w:t>Eliminate</w:t>
+      </w:r>
       <w:bookmarkStart w:id="0" w:name="_GoBack"/>
       <w:bookmarkEnd w:id="0"/>
-    </w:p>
-    <w:p/>
-    <w:p>
-      <w:pPr>
-        <w:ind w:left="1800"/>
-      </w:pPr>
-    </w:p>
-    <w:p>
-      <w:pPr>
-        <w:pStyle w:val="ListParagraph"/>
-        <w:numPr>
-          <w:ilvl w:val="1"/>
-          <w:numId w:val="1"/>
-        </w:numPr>
-      </w:pPr>
-      <w:r>
-        <w:t>Microservices:</w:t>
+      <w:r>
+        <w:t xml:space="preserve">d need for frontend to sort data by exposing </w:t>
+      </w:r>
+    </w:p>
+    <w:p>
+      <w:pPr>
+        <w:pStyle w:val="ListParagraph"/>
+        <w:numPr>
+          <w:ilvl w:val="1"/>
+          <w:numId w:val="1"/>
+        </w:numPr>
+      </w:pPr>
+      <w:proofErr w:type="spellStart"/>
+      <w:r>
+        <w:t>Microservices</w:t>
+      </w:r>
+      <w:proofErr w:type="spellEnd"/>
+      <w:r>
+        <w:t>:</w:t>
       </w:r>
     </w:p>
     <w:p>
@@ -400,7 +677,15 @@
         </w:numPr>
       </w:pPr>
       <w:r>
-        <w:t>Retrieves assets/datachannels from Mongo</w:t>
+        <w:t>Retrieves assets/</w:t>
+      </w:r>
+      <w:proofErr w:type="spellStart"/>
+      <w:r>
+        <w:t>datachannels</w:t>
+      </w:r>
+      <w:proofErr w:type="spellEnd"/>
+      <w:r>
+        <w:t xml:space="preserve"> from Mongo</w:t>
       </w:r>
     </w:p>
     <w:p>
@@ -436,7 +721,15 @@
         </w:numPr>
       </w:pPr>
       <w:r>
-        <w:t>User Auth Service</w:t>
+        <w:t xml:space="preserve">User </w:t>
+      </w:r>
+      <w:proofErr w:type="spellStart"/>
+      <w:r>
+        <w:t>Auth</w:t>
+      </w:r>
+      <w:proofErr w:type="spellEnd"/>
+      <w:r>
+        <w:t xml:space="preserve"> Service</w:t>
       </w:r>
     </w:p>
     <w:p>
@@ -460,8 +753,448 @@
         </w:numPr>
       </w:pPr>
       <w:r>
+        <w:t>User Data Service</w:t>
+      </w:r>
+    </w:p>
+    <w:p>
+      <w:pPr>
+        <w:pStyle w:val="ListParagraph"/>
+        <w:numPr>
+          <w:ilvl w:val="3"/>
+          <w:numId w:val="1"/>
+        </w:numPr>
+      </w:pPr>
+      <w:r>
+        <w:t>Retrieves data pertaining to user</w:t>
+      </w:r>
+    </w:p>
+    <w:p>
+      <w:pPr>
+        <w:pStyle w:val="ListParagraph"/>
+        <w:numPr>
+          <w:ilvl w:val="1"/>
+          <w:numId w:val="1"/>
+        </w:numPr>
+      </w:pPr>
+      <w:r>
+        <w:t>Libraries:</w:t>
+      </w:r>
+    </w:p>
+    <w:p>
+      <w:pPr>
+        <w:pStyle w:val="ListParagraph"/>
+        <w:numPr>
+          <w:ilvl w:val="2"/>
+          <w:numId w:val="1"/>
+        </w:numPr>
+      </w:pPr>
+      <w:r>
+        <w:t>Authentication Attribute</w:t>
+      </w:r>
+    </w:p>
+    <w:p>
+      <w:pPr>
+        <w:pStyle w:val="ListParagraph"/>
+        <w:numPr>
+          <w:ilvl w:val="3"/>
+          <w:numId w:val="1"/>
+        </w:numPr>
+      </w:pPr>
+      <w:r>
+        <w:t>C# Attribute for requiring authentication on MVC class</w:t>
+      </w:r>
+    </w:p>
+    <w:p>
+      <w:pPr>
+        <w:pStyle w:val="ListParagraph"/>
+        <w:numPr>
+          <w:ilvl w:val="2"/>
+          <w:numId w:val="1"/>
+        </w:numPr>
+      </w:pPr>
+      <w:r>
+        <w:t>Basic Authentication</w:t>
+      </w:r>
+    </w:p>
+    <w:p>
+      <w:pPr>
+        <w:pStyle w:val="ListParagraph"/>
+        <w:numPr>
+          <w:ilvl w:val="3"/>
+          <w:numId w:val="1"/>
+        </w:numPr>
+      </w:pPr>
+      <w:r>
+        <w:t>Authenticates user by comparing password in header</w:t>
+      </w:r>
+    </w:p>
+    <w:p>
+      <w:pPr>
+        <w:pStyle w:val="ListParagraph"/>
+        <w:numPr>
+          <w:ilvl w:val="2"/>
+          <w:numId w:val="1"/>
+        </w:numPr>
+      </w:pPr>
+      <w:r>
+        <w:t>REST Client Library</w:t>
+      </w:r>
+    </w:p>
+    <w:p>
+      <w:pPr>
+        <w:pStyle w:val="ListParagraph"/>
+        <w:numPr>
+          <w:ilvl w:val="3"/>
+          <w:numId w:val="1"/>
+        </w:numPr>
+      </w:pPr>
+      <w:r>
+        <w:t>Interface for making synchronous REST calls</w:t>
+      </w:r>
+      <w:r>
+        <w:tab/>
+      </w:r>
+    </w:p>
+    <w:p>
+      <w:pPr>
+        <w:pStyle w:val="ListParagraph"/>
+        <w:numPr>
+          <w:ilvl w:val="1"/>
+          <w:numId w:val="1"/>
+        </w:numPr>
+      </w:pPr>
+      <w:r>
+        <w:t>Other:</w:t>
+      </w:r>
+    </w:p>
+    <w:p>
+      <w:pPr>
+        <w:pStyle w:val="ListParagraph"/>
+        <w:numPr>
+          <w:ilvl w:val="2"/>
+          <w:numId w:val="1"/>
+        </w:numPr>
+      </w:pPr>
+      <w:r>
+        <w:t>Unit/Integration tests for every service and library</w:t>
+      </w:r>
+    </w:p>
+    <w:p>
+      <w:pPr>
+        <w:pStyle w:val="ListParagraph"/>
+        <w:numPr>
+          <w:ilvl w:val="2"/>
+          <w:numId w:val="1"/>
+        </w:numPr>
+      </w:pPr>
+      <w:r>
+        <w:t>Continuous integration environment</w:t>
+      </w:r>
+    </w:p>
+    <w:p>
+      <w:pPr>
+        <w:pStyle w:val="ListParagraph"/>
+        <w:numPr>
+          <w:ilvl w:val="2"/>
+          <w:numId w:val="1"/>
+        </w:numPr>
+      </w:pPr>
+      <w:r>
+        <w:t>Consistent logging at multiple levels</w:t>
+      </w:r>
+    </w:p>
+    <w:p>
+      <w:pPr>
+        <w:pStyle w:val="ListParagraph"/>
+        <w:numPr>
+          <w:ilvl w:val="2"/>
+          <w:numId w:val="1"/>
+        </w:numPr>
+      </w:pPr>
+      <w:r>
+        <w:t>Custom exceptions and unified handling</w:t>
+      </w:r>
+    </w:p>
+    <w:p>
+      <w:pPr>
+        <w:pStyle w:val="ListParagraph"/>
+        <w:numPr>
+          <w:ilvl w:val="0"/>
+          <w:numId w:val="1"/>
+        </w:numPr>
+      </w:pPr>
+      <w:r>
+        <w:t>Packet Counter Service</w:t>
+      </w:r>
+    </w:p>
+    <w:p>
+      <w:pPr>
+        <w:pStyle w:val="ListParagraph"/>
+        <w:numPr>
+          <w:ilvl w:val="1"/>
+          <w:numId w:val="1"/>
+        </w:numPr>
+      </w:pPr>
+      <w:r>
+        <w:t>Problem:</w:t>
+      </w:r>
+    </w:p>
+    <w:p>
+      <w:pPr>
+        <w:pStyle w:val="ListParagraph"/>
+        <w:numPr>
+          <w:ilvl w:val="2"/>
+          <w:numId w:val="1"/>
+        </w:numPr>
+      </w:pPr>
+      <w:r>
+        <w:t xml:space="preserve">Counting </w:t>
+      </w:r>
+      <w:r>
+        <w:t xml:space="preserve">carrier </w:t>
+      </w:r>
+      <w:r>
+        <w:t>packets on the Dolv3 web client created excessive database load</w:t>
+      </w:r>
+      <w:r>
+        <w:t>, leading to</w:t>
+      </w:r>
+      <w:r>
+        <w:t xml:space="preserve"> slow page load time</w:t>
+      </w:r>
+      <w:r>
+        <w:t xml:space="preserve"> and reduced database performance</w:t>
+      </w:r>
+      <w:r>
+        <w:t>.</w:t>
+      </w:r>
+    </w:p>
+    <w:p>
+      <w:pPr>
+        <w:pStyle w:val="ListParagraph"/>
+        <w:numPr>
+          <w:ilvl w:val="1"/>
+          <w:numId w:val="1"/>
+        </w:numPr>
+      </w:pPr>
+      <w:r>
+        <w:t>Solution:</w:t>
+      </w:r>
+    </w:p>
+    <w:p>
+      <w:pPr>
+        <w:pStyle w:val="ListParagraph"/>
+        <w:numPr>
+          <w:ilvl w:val="2"/>
+          <w:numId w:val="1"/>
+        </w:numPr>
+      </w:pPr>
+      <w:r>
+        <w:t xml:space="preserve">Creation of </w:t>
+      </w:r>
+      <w:proofErr w:type="spellStart"/>
+      <w:r>
+        <w:t>microservice</w:t>
+      </w:r>
+      <w:proofErr w:type="spellEnd"/>
+      <w:r>
+        <w:t xml:space="preserve"> to </w:t>
+      </w:r>
+      <w:r>
+        <w:t>perform</w:t>
+      </w:r>
+      <w:r>
+        <w:t xml:space="preserve"> packet counting </w:t>
+      </w:r>
+      <w:r>
+        <w:t xml:space="preserve">in memory and </w:t>
+      </w:r>
+      <w:r>
+        <w:t xml:space="preserve">store </w:t>
+      </w:r>
+      <w:r>
+        <w:t xml:space="preserve">the count </w:t>
+      </w:r>
+      <w:r>
+        <w:t xml:space="preserve">in </w:t>
+      </w:r>
+      <w:r>
+        <w:t>the database</w:t>
+      </w:r>
+    </w:p>
+    <w:p>
+      <w:pPr>
+        <w:pStyle w:val="ListParagraph"/>
+        <w:numPr>
+          <w:ilvl w:val="1"/>
+          <w:numId w:val="1"/>
+        </w:numPr>
+      </w:pPr>
+      <w:r>
+        <w:t>Result:</w:t>
+      </w:r>
+    </w:p>
+    <w:p>
+      <w:pPr>
+        <w:pStyle w:val="ListParagraph"/>
+        <w:numPr>
+          <w:ilvl w:val="2"/>
+          <w:numId w:val="1"/>
+        </w:numPr>
+      </w:pPr>
+      <w:r>
+        <w:t xml:space="preserve">Packet count webpage load time decreased from 30 seconds to </w:t>
+      </w:r>
+      <w:r>
+        <w:t>under one second</w:t>
+      </w:r>
+    </w:p>
+    <w:p>
+      <w:pPr>
+        <w:pStyle w:val="ListParagraph"/>
+        <w:numPr>
+          <w:ilvl w:val="2"/>
+          <w:numId w:val="1"/>
+        </w:numPr>
+      </w:pPr>
+      <w:r>
+        <w:t>Eliminated over 2 million database operations per page instance per minute</w:t>
+      </w:r>
+      <w:r>
+        <w:t>, significantly reducing database strain leading to system-wide performance increases</w:t>
+      </w:r>
+    </w:p>
+    <w:p>
+      <w:pPr>
+        <w:pStyle w:val="ListParagraph"/>
+        <w:numPr>
+          <w:ilvl w:val="2"/>
+          <w:numId w:val="1"/>
+        </w:numPr>
+      </w:pPr>
+      <w:r>
         <w:lastRenderedPageBreak/>
-        <w:t>User Data Service</w:t>
+        <w:t>Improved code quality by moving business logic out of the user interface and database</w:t>
+      </w:r>
+    </w:p>
+    <w:p>
+      <w:pPr>
+        <w:pStyle w:val="ListParagraph"/>
+        <w:numPr>
+          <w:ilvl w:val="0"/>
+          <w:numId w:val="1"/>
+        </w:numPr>
+      </w:pPr>
+      <w:r>
+        <w:t>Google Maps</w:t>
+      </w:r>
+    </w:p>
+    <w:p>
+      <w:pPr>
+        <w:pStyle w:val="ListParagraph"/>
+        <w:numPr>
+          <w:ilvl w:val="1"/>
+          <w:numId w:val="1"/>
+        </w:numPr>
+      </w:pPr>
+      <w:r>
+        <w:t>Cleanup of core maps code</w:t>
+      </w:r>
+    </w:p>
+    <w:p>
+      <w:pPr>
+        <w:pStyle w:val="ListParagraph"/>
+        <w:numPr>
+          <w:ilvl w:val="2"/>
+          <w:numId w:val="1"/>
+        </w:numPr>
+      </w:pPr>
+      <w:r>
+        <w:t>Reduced pollution of global namespace</w:t>
+      </w:r>
+    </w:p>
+    <w:p>
+      <w:pPr>
+        <w:pStyle w:val="ListParagraph"/>
+        <w:numPr>
+          <w:ilvl w:val="2"/>
+          <w:numId w:val="1"/>
+        </w:numPr>
+      </w:pPr>
+      <w:r>
+        <w:t>Moved business logic into duck-typed interface</w:t>
+      </w:r>
+    </w:p>
+    <w:p>
+      <w:pPr>
+        <w:pStyle w:val="ListParagraph"/>
+        <w:numPr>
+          <w:ilvl w:val="2"/>
+          <w:numId w:val="1"/>
+        </w:numPr>
+      </w:pPr>
+      <w:r>
+        <w:t>Organized code through prototypes and local data structures</w:t>
+      </w:r>
+    </w:p>
+    <w:p>
+      <w:pPr>
+        <w:pStyle w:val="ListParagraph"/>
+        <w:numPr>
+          <w:ilvl w:val="1"/>
+          <w:numId w:val="1"/>
+        </w:numPr>
+      </w:pPr>
+      <w:r>
+        <w:t>Addition of Baidu Maps</w:t>
+      </w:r>
+    </w:p>
+    <w:p>
+      <w:pPr>
+        <w:pStyle w:val="ListParagraph"/>
+        <w:numPr>
+          <w:ilvl w:val="2"/>
+          <w:numId w:val="1"/>
+        </w:numPr>
+      </w:pPr>
+      <w:r>
+        <w:t>Implemented interface with Baidu Maps API</w:t>
+      </w:r>
+    </w:p>
+    <w:p>
+      <w:pPr>
+        <w:pStyle w:val="ListParagraph"/>
+        <w:numPr>
+          <w:ilvl w:val="2"/>
+          <w:numId w:val="1"/>
+        </w:numPr>
+      </w:pPr>
+      <w:r>
+        <w:t>Allow Chinese customers unable to use Google access to our mapping system</w:t>
+      </w:r>
+    </w:p>
+    <w:p>
+      <w:pPr>
+        <w:pStyle w:val="ListParagraph"/>
+        <w:numPr>
+          <w:ilvl w:val="1"/>
+          <w:numId w:val="1"/>
+        </w:numPr>
+      </w:pPr>
+      <w:r>
+        <w:t>Maps Overhaul</w:t>
+      </w:r>
+    </w:p>
+    <w:p>
+      <w:pPr>
+        <w:pStyle w:val="ListParagraph"/>
+        <w:numPr>
+          <w:ilvl w:val="2"/>
+          <w:numId w:val="1"/>
+        </w:numPr>
+      </w:pPr>
+      <w:r>
+        <w:t>Cleaned up Maps</w:t>
       </w:r>
     </w:p>
     <w:p>
@@ -473,31 +1206,7 @@
         </w:numPr>
       </w:pPr>
       <w:r>
-        <w:t>Retrieves data pertaining to user</w:t>
-      </w:r>
-    </w:p>
-    <w:p>
-      <w:pPr>
-        <w:pStyle w:val="ListParagraph"/>
-        <w:numPr>
-          <w:ilvl w:val="1"/>
-          <w:numId w:val="1"/>
-        </w:numPr>
-      </w:pPr>
-      <w:r>
-        <w:t>Libraries:</w:t>
-      </w:r>
-    </w:p>
-    <w:p>
-      <w:pPr>
-        <w:pStyle w:val="ListParagraph"/>
-        <w:numPr>
-          <w:ilvl w:val="2"/>
-          <w:numId w:val="1"/>
-        </w:numPr>
-      </w:pPr>
-      <w:r>
-        <w:t>Authentication Attribute</w:t>
+        <w:t>Reduced number of user states</w:t>
       </w:r>
     </w:p>
     <w:p>
@@ -509,19 +1218,7 @@
         </w:numPr>
       </w:pPr>
       <w:r>
-        <w:t>C# Attribute for requiring authentication on MVC class</w:t>
-      </w:r>
-    </w:p>
-    <w:p>
-      <w:pPr>
-        <w:pStyle w:val="ListParagraph"/>
-        <w:numPr>
-          <w:ilvl w:val="2"/>
-          <w:numId w:val="1"/>
-        </w:numPr>
-      </w:pPr>
-      <w:r>
-        <w:t>Basic Authentication</w:t>
+        <w:t>Simplified presentation of data</w:t>
       </w:r>
     </w:p>
     <w:p>
@@ -533,19 +1230,7 @@
         </w:numPr>
       </w:pPr>
       <w:r>
-        <w:t>Authenticates user by comparing password in header</w:t>
-      </w:r>
-    </w:p>
-    <w:p>
-      <w:pPr>
-        <w:pStyle w:val="ListParagraph"/>
-        <w:numPr>
-          <w:ilvl w:val="2"/>
-          <w:numId w:val="1"/>
-        </w:numPr>
-      </w:pPr>
-      <w:r>
-        <w:t>REST Client Library</w:t>
+        <w:t>Simplified navigation</w:t>
       </w:r>
     </w:p>
     <w:p>
@@ -557,70 +1242,7 @@
         </w:numPr>
       </w:pPr>
       <w:r>
-        <w:t>Interface for making synchronous REST calls</w:t>
-      </w:r>
-      <w:r>
-        <w:tab/>
-      </w:r>
-    </w:p>
-    <w:p>
-      <w:pPr>
-        <w:pStyle w:val="ListParagraph"/>
-        <w:numPr>
-          <w:ilvl w:val="1"/>
-          <w:numId w:val="1"/>
-        </w:numPr>
-      </w:pPr>
-      <w:r>
-        <w:t>Other:</w:t>
-      </w:r>
-    </w:p>
-    <w:p>
-      <w:pPr>
-        <w:pStyle w:val="ListParagraph"/>
-        <w:numPr>
-          <w:ilvl w:val="2"/>
-          <w:numId w:val="1"/>
-        </w:numPr>
-      </w:pPr>
-      <w:r>
-        <w:t>Unit/Integration tests for every service and library</w:t>
-      </w:r>
-    </w:p>
-    <w:p>
-      <w:pPr>
-        <w:pStyle w:val="ListParagraph"/>
-        <w:numPr>
-          <w:ilvl w:val="2"/>
-          <w:numId w:val="1"/>
-        </w:numPr>
-      </w:pPr>
-      <w:r>
-        <w:t>Continuous integration environment</w:t>
-      </w:r>
-    </w:p>
-    <w:p>
-      <w:pPr>
-        <w:pStyle w:val="ListParagraph"/>
-        <w:numPr>
-          <w:ilvl w:val="2"/>
-          <w:numId w:val="1"/>
-        </w:numPr>
-      </w:pPr>
-      <w:r>
-        <w:t>Consistent logging at multiple levels</w:t>
-      </w:r>
-    </w:p>
-    <w:p>
-      <w:pPr>
-        <w:pStyle w:val="ListParagraph"/>
-        <w:numPr>
-          <w:ilvl w:val="2"/>
-          <w:numId w:val="1"/>
-        </w:numPr>
-      </w:pPr>
-      <w:r>
-        <w:t>Custom exceptions and unified handling</w:t>
+        <w:t xml:space="preserve">Enforced consistency </w:t>
       </w:r>
     </w:p>
     <w:p>
@@ -632,292 +1254,79 @@
         </w:numPr>
       </w:pPr>
       <w:r>
-        <w:t>Packet Counter Service</w:t>
-      </w:r>
-    </w:p>
-    <w:p>
-      <w:pPr>
-        <w:pStyle w:val="ListParagraph"/>
-        <w:numPr>
-          <w:ilvl w:val="1"/>
-          <w:numId w:val="1"/>
-        </w:numPr>
-      </w:pPr>
-      <w:r>
-        <w:t>Problem:</w:t>
-      </w:r>
-    </w:p>
-    <w:p>
-      <w:pPr>
-        <w:pStyle w:val="ListParagraph"/>
-        <w:numPr>
-          <w:ilvl w:val="2"/>
-          <w:numId w:val="1"/>
-        </w:numPr>
-      </w:pPr>
-      <w:r>
-        <w:t xml:space="preserve">Counting </w:t>
-      </w:r>
-      <w:r>
-        <w:t xml:space="preserve">carrier </w:t>
-      </w:r>
-      <w:r>
-        <w:t>packets on the Dolv3 web client created excessive database load</w:t>
-      </w:r>
-      <w:r>
-        <w:t>, leading to</w:t>
-      </w:r>
-      <w:r>
-        <w:t xml:space="preserve"> slow page load time</w:t>
-      </w:r>
-      <w:r>
-        <w:t xml:space="preserve"> and reduced database performance</w:t>
-      </w:r>
-      <w:r>
-        <w:t>.</w:t>
-      </w:r>
-    </w:p>
-    <w:p>
-      <w:pPr>
-        <w:pStyle w:val="ListParagraph"/>
-        <w:numPr>
-          <w:ilvl w:val="1"/>
-          <w:numId w:val="1"/>
-        </w:numPr>
-      </w:pPr>
-      <w:r>
-        <w:t>Solution:</w:t>
-      </w:r>
-    </w:p>
-    <w:p>
-      <w:pPr>
-        <w:pStyle w:val="ListParagraph"/>
-        <w:numPr>
-          <w:ilvl w:val="2"/>
-          <w:numId w:val="1"/>
-        </w:numPr>
-      </w:pPr>
-      <w:r>
-        <w:t xml:space="preserve">Creation of </w:t>
-      </w:r>
-      <w:r>
-        <w:t xml:space="preserve">microservice to </w:t>
-      </w:r>
-      <w:r>
-        <w:t>perform</w:t>
-      </w:r>
-      <w:r>
-        <w:t xml:space="preserve"> packet counting </w:t>
-      </w:r>
-      <w:r>
-        <w:t xml:space="preserve">in memory and </w:t>
-      </w:r>
-      <w:r>
-        <w:t xml:space="preserve">store </w:t>
-      </w:r>
-      <w:r>
-        <w:t xml:space="preserve">the count </w:t>
-      </w:r>
-      <w:r>
-        <w:t xml:space="preserve">in </w:t>
-      </w:r>
-      <w:r>
-        <w:t>the database</w:t>
-      </w:r>
-    </w:p>
-    <w:p>
-      <w:pPr>
-        <w:pStyle w:val="ListParagraph"/>
-        <w:numPr>
-          <w:ilvl w:val="1"/>
-          <w:numId w:val="1"/>
-        </w:numPr>
-      </w:pPr>
-      <w:r>
-        <w:t>Implementation:</w:t>
-      </w:r>
-    </w:p>
-    <w:p>
-      <w:pPr>
-        <w:pStyle w:val="ListParagraph"/>
-        <w:numPr>
-          <w:ilvl w:val="2"/>
-          <w:numId w:val="1"/>
-        </w:numPr>
-      </w:pPr>
-      <w:r>
-        <w:t>The s</w:t>
-      </w:r>
-      <w:r>
-        <w:t xml:space="preserve">ervice </w:t>
-      </w:r>
-      <w:r>
-        <w:t xml:space="preserve">continually </w:t>
-      </w:r>
-      <w:r>
-        <w:t>r</w:t>
-      </w:r>
-      <w:r>
-        <w:t xml:space="preserve">eads </w:t>
-      </w:r>
-      <w:r>
-        <w:t xml:space="preserve">the </w:t>
-      </w:r>
-      <w:r>
-        <w:t>packet message queue into hash table</w:t>
-      </w:r>
-    </w:p>
-    <w:p>
-      <w:pPr>
-        <w:pStyle w:val="ListParagraph"/>
-        <w:numPr>
-          <w:ilvl w:val="2"/>
-          <w:numId w:val="1"/>
-        </w:numPr>
-      </w:pPr>
-      <w:r>
-        <w:t xml:space="preserve">The service periodically </w:t>
-      </w:r>
-      <w:r>
-        <w:t xml:space="preserve">counts packets </w:t>
-      </w:r>
-      <w:r>
-        <w:t>and writes</w:t>
-      </w:r>
-      <w:r>
-        <w:t xml:space="preserve"> the</w:t>
-      </w:r>
-      <w:r>
-        <w:t xml:space="preserve"> total count </w:t>
-      </w:r>
-      <w:r>
-        <w:t xml:space="preserve">per carrier </w:t>
-      </w:r>
-      <w:r>
-        <w:t>to database</w:t>
-      </w:r>
-    </w:p>
-    <w:p>
-      <w:pPr>
-        <w:pStyle w:val="ListParagraph"/>
-        <w:numPr>
-          <w:ilvl w:val="2"/>
-          <w:numId w:val="1"/>
-        </w:numPr>
-      </w:pPr>
-      <w:r>
-        <w:t>The service flushes out packets that are too old to be relevant in counts</w:t>
-      </w:r>
-    </w:p>
-    <w:p>
-      <w:pPr>
-        <w:pStyle w:val="ListParagraph"/>
-        <w:numPr>
-          <w:ilvl w:val="1"/>
-          <w:numId w:val="1"/>
-        </w:numPr>
-      </w:pPr>
-      <w:r>
-        <w:t>Practices</w:t>
-      </w:r>
-      <w:r>
-        <w:t>:</w:t>
-      </w:r>
-    </w:p>
-    <w:p>
-      <w:pPr>
-        <w:pStyle w:val="ListParagraph"/>
-        <w:numPr>
-          <w:ilvl w:val="2"/>
-          <w:numId w:val="1"/>
-        </w:numPr>
-      </w:pPr>
-      <w:r>
-        <w:t>Utilized several design patterns, including factories, interfaces, templates</w:t>
-      </w:r>
-      <w:r>
-        <w:t>, and dependency injection</w:t>
-      </w:r>
-    </w:p>
-    <w:p>
-      <w:pPr>
-        <w:pStyle w:val="ListParagraph"/>
-        <w:numPr>
-          <w:ilvl w:val="2"/>
-          <w:numId w:val="1"/>
-        </w:numPr>
-      </w:pPr>
-      <w:r>
-        <w:t>SOLID design principles</w:t>
-      </w:r>
-      <w:r>
-        <w:t xml:space="preserve"> to promote code reuse and reduce repetition</w:t>
-      </w:r>
-    </w:p>
-    <w:p>
-      <w:pPr>
-        <w:pStyle w:val="ListParagraph"/>
-        <w:numPr>
-          <w:ilvl w:val="2"/>
-          <w:numId w:val="1"/>
-        </w:numPr>
-      </w:pPr>
-      <w:r>
-        <w:t>Equipped with extensive logging and unit tests</w:t>
-      </w:r>
-    </w:p>
-    <w:p>
-      <w:pPr>
-        <w:pStyle w:val="ListParagraph"/>
-        <w:numPr>
-          <w:ilvl w:val="1"/>
-          <w:numId w:val="1"/>
-        </w:numPr>
-      </w:pPr>
-      <w:r>
-        <w:t>Result:</w:t>
-      </w:r>
-    </w:p>
-    <w:p>
-      <w:pPr>
-        <w:pStyle w:val="ListParagraph"/>
-        <w:numPr>
-          <w:ilvl w:val="2"/>
-          <w:numId w:val="1"/>
-        </w:numPr>
-      </w:pPr>
-      <w:r>
-        <w:t xml:space="preserve">Packet count webpage load time decreased from 30 seconds to </w:t>
-      </w:r>
-      <w:r>
-        <w:t>under one second</w:t>
-      </w:r>
-    </w:p>
-    <w:p>
-      <w:pPr>
-        <w:pStyle w:val="ListParagraph"/>
-        <w:numPr>
-          <w:ilvl w:val="2"/>
-          <w:numId w:val="1"/>
-        </w:numPr>
-      </w:pPr>
-      <w:r>
-        <w:t>Eliminated over 2 million database operations per page instance per minute</w:t>
-      </w:r>
-      <w:r>
-        <w:t>, significantly reducing database strain leading to system-wide performance increases</w:t>
-      </w:r>
-    </w:p>
-    <w:p>
-      <w:pPr>
-        <w:pStyle w:val="ListParagraph"/>
-        <w:numPr>
-          <w:ilvl w:val="2"/>
-          <w:numId w:val="1"/>
-        </w:numPr>
-      </w:pPr>
-      <w:r>
-        <w:t>Improved code quality by moving business logic out of the user interface and database</w:t>
+        <w:t>Build Process Enhancements</w:t>
+      </w:r>
+    </w:p>
+    <w:p>
+      <w:pPr>
+        <w:pStyle w:val="ListParagraph"/>
+        <w:numPr>
+          <w:ilvl w:val="1"/>
+          <w:numId w:val="1"/>
+        </w:numPr>
+      </w:pPr>
+      <w:r>
+        <w:t>Build Script</w:t>
+      </w:r>
+    </w:p>
+    <w:p>
+      <w:pPr>
+        <w:pStyle w:val="ListParagraph"/>
+        <w:numPr>
+          <w:ilvl w:val="2"/>
+          <w:numId w:val="1"/>
+        </w:numPr>
+      </w:pPr>
+      <w:r>
+        <w:t>Split monolithic build script into functions for easier modification and readability</w:t>
+      </w:r>
+    </w:p>
+    <w:p>
+      <w:pPr>
+        <w:pStyle w:val="ListParagraph"/>
+        <w:numPr>
+          <w:ilvl w:val="2"/>
+          <w:numId w:val="1"/>
+        </w:numPr>
+      </w:pPr>
+      <w:r>
+        <w:t>Modified process to execute build script from pulled source as opposed to static location</w:t>
+      </w:r>
+    </w:p>
+    <w:p>
+      <w:pPr>
+        <w:pStyle w:val="ListParagraph"/>
+        <w:numPr>
+          <w:ilvl w:val="2"/>
+          <w:numId w:val="1"/>
+        </w:numPr>
+      </w:pPr>
+      <w:r>
+        <w:t>Helped parallelize build script, reducing build time by about 40 minutes</w:t>
+      </w:r>
+    </w:p>
+    <w:p>
+      <w:pPr>
+        <w:pStyle w:val="ListParagraph"/>
+        <w:numPr>
+          <w:ilvl w:val="1"/>
+          <w:numId w:val="1"/>
+        </w:numPr>
+      </w:pPr>
+      <w:r>
+        <w:t>Publish Script</w:t>
+      </w:r>
+    </w:p>
+    <w:p>
+      <w:pPr>
+        <w:pStyle w:val="ListParagraph"/>
+        <w:numPr>
+          <w:ilvl w:val="2"/>
+          <w:numId w:val="1"/>
+        </w:numPr>
+      </w:pPr>
+      <w:r>
+        <w:t>Created script to automatically deploy published VS2013 solutions to IIS</w:t>
       </w:r>
     </w:p>
     <w:p>
@@ -929,164 +1338,55 @@
         </w:numPr>
       </w:pPr>
       <w:r>
-        <w:t>Google Maps</w:t>
-      </w:r>
-    </w:p>
-    <w:p>
-      <w:pPr>
-        <w:pStyle w:val="ListParagraph"/>
-        <w:numPr>
-          <w:ilvl w:val="1"/>
-          <w:numId w:val="1"/>
-        </w:numPr>
-      </w:pPr>
-      <w:r>
-        <w:t>Cleanup of core maps code</w:t>
-      </w:r>
-    </w:p>
-    <w:p>
-      <w:pPr>
-        <w:pStyle w:val="ListParagraph"/>
-        <w:numPr>
-          <w:ilvl w:val="2"/>
-          <w:numId w:val="1"/>
-        </w:numPr>
-      </w:pPr>
-      <w:r>
-        <w:t>Reduced pollution of global namespace</w:t>
-      </w:r>
-    </w:p>
-    <w:p>
-      <w:pPr>
-        <w:pStyle w:val="ListParagraph"/>
-        <w:numPr>
-          <w:ilvl w:val="2"/>
-          <w:numId w:val="1"/>
-        </w:numPr>
-      </w:pPr>
-      <w:r>
-        <w:t>Moved business logic into duck-typed interface</w:t>
-      </w:r>
-    </w:p>
-    <w:p>
-      <w:pPr>
-        <w:pStyle w:val="ListParagraph"/>
-        <w:numPr>
-          <w:ilvl w:val="2"/>
-          <w:numId w:val="1"/>
-        </w:numPr>
-      </w:pPr>
-      <w:r>
-        <w:t>Organized code through prototypes and local data structures</w:t>
-      </w:r>
-    </w:p>
-    <w:p>
-      <w:pPr>
-        <w:pStyle w:val="ListParagraph"/>
-        <w:numPr>
-          <w:ilvl w:val="1"/>
-          <w:numId w:val="1"/>
-        </w:numPr>
-      </w:pPr>
-      <w:r>
-        <w:lastRenderedPageBreak/>
-        <w:t>Addition of Baidu Maps</w:t>
-      </w:r>
-    </w:p>
-    <w:p>
-      <w:pPr>
-        <w:pStyle w:val="ListParagraph"/>
-        <w:numPr>
-          <w:ilvl w:val="2"/>
-          <w:numId w:val="1"/>
-        </w:numPr>
-      </w:pPr>
-      <w:r>
-        <w:t>Implemented interface with Baidu Maps API</w:t>
-      </w:r>
-    </w:p>
-    <w:p>
-      <w:pPr>
-        <w:pStyle w:val="ListParagraph"/>
-        <w:numPr>
-          <w:ilvl w:val="2"/>
-          <w:numId w:val="1"/>
-        </w:numPr>
-      </w:pPr>
-      <w:r>
-        <w:t>Allow Chinese customers unable to use Google access to our mapping system</w:t>
-      </w:r>
-    </w:p>
-    <w:p>
-      <w:pPr>
-        <w:pStyle w:val="ListParagraph"/>
-        <w:numPr>
-          <w:ilvl w:val="1"/>
-          <w:numId w:val="1"/>
-        </w:numPr>
-      </w:pPr>
-      <w:r>
-        <w:t>Maps Overhaul</w:t>
-      </w:r>
-    </w:p>
-    <w:p>
-      <w:pPr>
-        <w:pStyle w:val="ListParagraph"/>
-        <w:numPr>
-          <w:ilvl w:val="2"/>
-          <w:numId w:val="1"/>
-        </w:numPr>
-      </w:pPr>
-      <w:r>
-        <w:t>Cleaned up Maps</w:t>
-      </w:r>
-    </w:p>
-    <w:p>
-      <w:pPr>
-        <w:pStyle w:val="ListParagraph"/>
-        <w:numPr>
-          <w:ilvl w:val="3"/>
-          <w:numId w:val="1"/>
-        </w:numPr>
-      </w:pPr>
-      <w:r>
-        <w:t>Reduced number of user states</w:t>
-      </w:r>
-    </w:p>
-    <w:p>
-      <w:pPr>
-        <w:pStyle w:val="ListParagraph"/>
-        <w:numPr>
-          <w:ilvl w:val="3"/>
-          <w:numId w:val="1"/>
-        </w:numPr>
-      </w:pPr>
-      <w:r>
-        <w:t>Simplified presentation of data</w:t>
-      </w:r>
-    </w:p>
-    <w:p>
-      <w:pPr>
-        <w:pStyle w:val="ListParagraph"/>
-        <w:numPr>
-          <w:ilvl w:val="3"/>
-          <w:numId w:val="1"/>
-        </w:numPr>
-      </w:pPr>
-      <w:r>
-        <w:t>Simplified navigation</w:t>
-      </w:r>
-    </w:p>
-    <w:p>
-      <w:pPr>
-        <w:pStyle w:val="ListParagraph"/>
-        <w:numPr>
-          <w:ilvl w:val="3"/>
-          <w:numId w:val="1"/>
-        </w:numPr>
-      </w:pPr>
-      <w:r>
-        <w:t xml:space="preserve">Enforced consistency </w:t>
+        <w:t>WiX</w:t>
+      </w:r>
+    </w:p>
+    <w:p>
+      <w:pPr>
+        <w:pStyle w:val="ListParagraph"/>
+        <w:numPr>
+          <w:ilvl w:val="1"/>
+          <w:numId w:val="1"/>
+        </w:numPr>
+      </w:pPr>
+      <w:r>
+        <w:t>Independently learned and implemented WiX installer for our Visual Studio solutions</w:t>
+      </w:r>
+    </w:p>
+    <w:p>
+      <w:pPr>
+        <w:pStyle w:val="ListParagraph"/>
+        <w:numPr>
+          <w:ilvl w:val="1"/>
+          <w:numId w:val="1"/>
+        </w:numPr>
+      </w:pPr>
+      <w:r>
+        <w:t>Included custom scripts to gather required files for packaging into installer</w:t>
+      </w:r>
+    </w:p>
+    <w:p>
+      <w:pPr>
+        <w:pStyle w:val="ListParagraph"/>
+        <w:numPr>
+          <w:ilvl w:val="1"/>
+          <w:numId w:val="1"/>
+        </w:numPr>
+      </w:pPr>
+      <w:r>
+        <w:t>Improved speed and reliability for installation of services</w:t>
+      </w:r>
+    </w:p>
+    <w:p>
+      <w:pPr>
+        <w:pStyle w:val="ListParagraph"/>
+        <w:numPr>
+          <w:ilvl w:val="1"/>
+          <w:numId w:val="1"/>
+        </w:numPr>
+      </w:pPr>
+      <w:r>
+        <w:t>Wrote documentation detailing process for creation</w:t>
       </w:r>
     </w:p>
     <w:p>
@@ -1098,79 +1398,31 @@
         </w:numPr>
       </w:pPr>
       <w:r>
-        <w:t>Build Process Enhancements</w:t>
-      </w:r>
-    </w:p>
-    <w:p>
-      <w:pPr>
-        <w:pStyle w:val="ListParagraph"/>
-        <w:numPr>
-          <w:ilvl w:val="1"/>
-          <w:numId w:val="1"/>
-        </w:numPr>
-      </w:pPr>
-      <w:r>
-        <w:t>Build Script</w:t>
-      </w:r>
-    </w:p>
-    <w:p>
-      <w:pPr>
-        <w:pStyle w:val="ListParagraph"/>
-        <w:numPr>
-          <w:ilvl w:val="2"/>
-          <w:numId w:val="1"/>
-        </w:numPr>
-      </w:pPr>
-      <w:r>
-        <w:t>Split monolithic build script into functions for easier modification and readability</w:t>
-      </w:r>
-    </w:p>
-    <w:p>
-      <w:pPr>
-        <w:pStyle w:val="ListParagraph"/>
-        <w:numPr>
-          <w:ilvl w:val="2"/>
-          <w:numId w:val="1"/>
-        </w:numPr>
-      </w:pPr>
-      <w:r>
-        <w:t>Modified process to execute build script from pulled source as opposed to static location</w:t>
-      </w:r>
-    </w:p>
-    <w:p>
-      <w:pPr>
-        <w:pStyle w:val="ListParagraph"/>
-        <w:numPr>
-          <w:ilvl w:val="2"/>
-          <w:numId w:val="1"/>
-        </w:numPr>
-      </w:pPr>
-      <w:r>
-        <w:t>Helped parallelize build script, reducing build time by about 40 minutes</w:t>
-      </w:r>
-    </w:p>
-    <w:p>
-      <w:pPr>
-        <w:pStyle w:val="ListParagraph"/>
-        <w:numPr>
-          <w:ilvl w:val="1"/>
-          <w:numId w:val="1"/>
-        </w:numPr>
-      </w:pPr>
-      <w:r>
-        <w:t>Publish Script</w:t>
-      </w:r>
-    </w:p>
-    <w:p>
-      <w:pPr>
-        <w:pStyle w:val="ListParagraph"/>
-        <w:numPr>
-          <w:ilvl w:val="2"/>
-          <w:numId w:val="1"/>
-        </w:numPr>
-      </w:pPr>
-      <w:r>
-        <w:t>Created script to automatically deploy published VS2013 solutions to IIS</w:t>
+        <w:t xml:space="preserve">Billing </w:t>
+      </w:r>
+    </w:p>
+    <w:p>
+      <w:pPr>
+        <w:pStyle w:val="ListParagraph"/>
+        <w:numPr>
+          <w:ilvl w:val="1"/>
+          <w:numId w:val="1"/>
+        </w:numPr>
+      </w:pPr>
+      <w:r>
+        <w:t>Created program to automatically process customer billing records</w:t>
+      </w:r>
+    </w:p>
+    <w:p>
+      <w:pPr>
+        <w:pStyle w:val="ListParagraph"/>
+        <w:numPr>
+          <w:ilvl w:val="1"/>
+          <w:numId w:val="1"/>
+        </w:numPr>
+      </w:pPr>
+      <w:r>
+        <w:t>Improved productivity of HR by automating tedious process</w:t>
       </w:r>
     </w:p>
     <w:p>
@@ -1182,102 +1434,6 @@
         </w:numPr>
       </w:pPr>
       <w:r>
-        <w:t>WiX</w:t>
-      </w:r>
-    </w:p>
-    <w:p>
-      <w:pPr>
-        <w:pStyle w:val="ListParagraph"/>
-        <w:numPr>
-          <w:ilvl w:val="1"/>
-          <w:numId w:val="1"/>
-        </w:numPr>
-      </w:pPr>
-      <w:r>
-        <w:t>Independently learned and implemented WiX installer for our Visual Studio solutions</w:t>
-      </w:r>
-    </w:p>
-    <w:p>
-      <w:pPr>
-        <w:pStyle w:val="ListParagraph"/>
-        <w:numPr>
-          <w:ilvl w:val="1"/>
-          <w:numId w:val="1"/>
-        </w:numPr>
-      </w:pPr>
-      <w:r>
-        <w:t>Included custom scripts to gather required files for packaging into installer</w:t>
-      </w:r>
-    </w:p>
-    <w:p>
-      <w:pPr>
-        <w:pStyle w:val="ListParagraph"/>
-        <w:numPr>
-          <w:ilvl w:val="1"/>
-          <w:numId w:val="1"/>
-        </w:numPr>
-      </w:pPr>
-      <w:r>
-        <w:t>Improved speed and reliability for installation of services</w:t>
-      </w:r>
-    </w:p>
-    <w:p>
-      <w:pPr>
-        <w:pStyle w:val="ListParagraph"/>
-        <w:numPr>
-          <w:ilvl w:val="1"/>
-          <w:numId w:val="1"/>
-        </w:numPr>
-      </w:pPr>
-      <w:r>
-        <w:t>Wrote documentation detailing process for creation</w:t>
-      </w:r>
-    </w:p>
-    <w:p>
-      <w:pPr>
-        <w:pStyle w:val="ListParagraph"/>
-        <w:numPr>
-          <w:ilvl w:val="0"/>
-          <w:numId w:val="1"/>
-        </w:numPr>
-      </w:pPr>
-      <w:r>
-        <w:t xml:space="preserve">Billing </w:t>
-      </w:r>
-    </w:p>
-    <w:p>
-      <w:pPr>
-        <w:pStyle w:val="ListParagraph"/>
-        <w:numPr>
-          <w:ilvl w:val="1"/>
-          <w:numId w:val="1"/>
-        </w:numPr>
-      </w:pPr>
-      <w:r>
-        <w:t>Created program to automatically process customer billing records</w:t>
-      </w:r>
-    </w:p>
-    <w:p>
-      <w:pPr>
-        <w:pStyle w:val="ListParagraph"/>
-        <w:numPr>
-          <w:ilvl w:val="1"/>
-          <w:numId w:val="1"/>
-        </w:numPr>
-      </w:pPr>
-      <w:r>
-        <w:t>Improved productivity of HR by automating tedious process</w:t>
-      </w:r>
-    </w:p>
-    <w:p>
-      <w:pPr>
-        <w:pStyle w:val="ListParagraph"/>
-        <w:numPr>
-          <w:ilvl w:val="0"/>
-          <w:numId w:val="1"/>
-        </w:numPr>
-      </w:pPr>
-      <w:r>
         <w:t>Design Curve</w:t>
       </w:r>
     </w:p>
@@ -1290,7 +1446,15 @@
         </w:numPr>
       </w:pPr>
       <w:r>
-        <w:t>Created data visualization for helium iso c</w:t>
+        <w:t xml:space="preserve">Created data visualization for helium </w:t>
+      </w:r>
+      <w:proofErr w:type="spellStart"/>
+      <w:r>
+        <w:t>iso</w:t>
+      </w:r>
+      <w:proofErr w:type="spellEnd"/>
+      <w:r>
+        <w:t xml:space="preserve"> c</w:t>
       </w:r>
       <w:r>
         <w:t>ontainer showing</w:t>

</xml_diff>

<commit_message>
Added more content to work summary
</commit_message>
<xml_diff>
--- a/WorkSummary.docx
+++ b/WorkSummary.docx
@@ -59,7 +59,7 @@
         </w:numPr>
       </w:pPr>
       <w:r>
-        <w:t>Construction</w:t>
+        <w:t>Development</w:t>
       </w:r>
       <w:r>
         <w:t xml:space="preserve"> of </w:t>
@@ -627,445 +627,461 @@
       <w:r>
         <w:t>from approximately 4 seconds to under 400 milliseconds</w:t>
       </w:r>
-    </w:p>
-    <w:p>
-      <w:pPr>
-        <w:pStyle w:val="ListParagraph"/>
-        <w:numPr>
-          <w:ilvl w:val="2"/>
-          <w:numId w:val="1"/>
-        </w:numPr>
-      </w:pPr>
-      <w:r>
-        <w:t>Improved responsiveness of user interface by returning preformatted data</w:t>
-      </w:r>
-    </w:p>
-    <w:p>
-      <w:pPr>
-        <w:pStyle w:val="ListParagraph"/>
-        <w:numPr>
-          <w:ilvl w:val="1"/>
-          <w:numId w:val="1"/>
-        </w:numPr>
-      </w:pPr>
+      <w:r>
+        <w:t xml:space="preserve"> compared to Silverlight system</w:t>
+      </w:r>
+    </w:p>
+    <w:p>
+      <w:pPr>
+        <w:pStyle w:val="ListParagraph"/>
+        <w:numPr>
+          <w:ilvl w:val="2"/>
+          <w:numId w:val="1"/>
+        </w:numPr>
+      </w:pPr>
+      <w:r>
+        <w:t xml:space="preserve">Improved </w:t>
+      </w:r>
+      <w:r>
+        <w:t>load time</w:t>
+      </w:r>
+      <w:r>
+        <w:t xml:space="preserve"> of user interface by </w:t>
+      </w:r>
+      <w:r>
+        <w:t>serving</w:t>
+      </w:r>
+      <w:r>
+        <w:t xml:space="preserve"> preformatted data</w:t>
+      </w:r>
+    </w:p>
+    <w:p>
+      <w:pPr>
+        <w:pStyle w:val="ListParagraph"/>
+        <w:numPr>
+          <w:ilvl w:val="0"/>
+          <w:numId w:val="1"/>
+        </w:numPr>
+      </w:pPr>
+      <w:r>
+        <w:t>DOL Rest Service</w:t>
+      </w:r>
+    </w:p>
+    <w:p>
+      <w:pPr>
+        <w:pStyle w:val="ListParagraph"/>
+        <w:numPr>
+          <w:ilvl w:val="1"/>
+          <w:numId w:val="1"/>
+        </w:numPr>
+      </w:pPr>
+      <w:r>
+        <w:t>Problem:</w:t>
+      </w:r>
+    </w:p>
+    <w:p>
+      <w:pPr>
+        <w:pStyle w:val="ListParagraph"/>
+        <w:numPr>
+          <w:ilvl w:val="2"/>
+          <w:numId w:val="1"/>
+        </w:numPr>
+      </w:pPr>
+      <w:r>
+        <w:t xml:space="preserve">Having several server-side </w:t>
+      </w:r>
       <w:proofErr w:type="spellStart"/>
       <w:r>
-        <w:t>Microservices</w:t>
+        <w:t>microservices</w:t>
       </w:r>
       <w:proofErr w:type="spellEnd"/>
       <w:r>
-        <w:t>:</w:t>
-      </w:r>
-    </w:p>
-    <w:p>
-      <w:pPr>
-        <w:pStyle w:val="ListParagraph"/>
-        <w:numPr>
-          <w:ilvl w:val="2"/>
-          <w:numId w:val="1"/>
-        </w:numPr>
-      </w:pPr>
-      <w:r>
-        <w:t>Asset Summary REST Service</w:t>
-      </w:r>
-    </w:p>
-    <w:p>
-      <w:pPr>
-        <w:pStyle w:val="ListParagraph"/>
-        <w:numPr>
-          <w:ilvl w:val="3"/>
-          <w:numId w:val="1"/>
-        </w:numPr>
-      </w:pPr>
-      <w:r>
-        <w:t>Retrieves assets/</w:t>
+        <w:t xml:space="preserve"> on different routes </w:t>
+      </w:r>
+      <w:r>
+        <w:t>complicates REST calls from</w:t>
+      </w:r>
+      <w:r>
+        <w:t xml:space="preserve"> the client</w:t>
+      </w:r>
+    </w:p>
+    <w:p>
+      <w:pPr>
+        <w:pStyle w:val="ListParagraph"/>
+        <w:numPr>
+          <w:ilvl w:val="1"/>
+          <w:numId w:val="1"/>
+        </w:numPr>
+      </w:pPr>
+      <w:r>
+        <w:t>Solution:</w:t>
+      </w:r>
+    </w:p>
+    <w:p>
+      <w:pPr>
+        <w:pStyle w:val="ListParagraph"/>
+        <w:numPr>
+          <w:ilvl w:val="2"/>
+          <w:numId w:val="1"/>
+        </w:numPr>
+      </w:pPr>
+      <w:r>
+        <w:t xml:space="preserve">Development of </w:t>
       </w:r>
       <w:proofErr w:type="spellStart"/>
       <w:r>
-        <w:t>datachannels</w:t>
+        <w:t>microservice</w:t>
       </w:r>
       <w:proofErr w:type="spellEnd"/>
       <w:r>
-        <w:t xml:space="preserve"> from Mongo</w:t>
-      </w:r>
-    </w:p>
-    <w:p>
-      <w:pPr>
-        <w:pStyle w:val="ListParagraph"/>
-        <w:numPr>
-          <w:ilvl w:val="2"/>
-          <w:numId w:val="1"/>
-        </w:numPr>
-      </w:pPr>
-      <w:r>
-        <w:t>DOL REST Service</w:t>
-      </w:r>
-    </w:p>
-    <w:p>
-      <w:pPr>
-        <w:pStyle w:val="ListParagraph"/>
-        <w:numPr>
-          <w:ilvl w:val="3"/>
-          <w:numId w:val="1"/>
-        </w:numPr>
-      </w:pPr>
-      <w:r>
-        <w:t>Public interface(API?) to access protected REST services</w:t>
-      </w:r>
-    </w:p>
-    <w:p>
-      <w:pPr>
-        <w:pStyle w:val="ListParagraph"/>
-        <w:numPr>
-          <w:ilvl w:val="2"/>
-          <w:numId w:val="1"/>
-        </w:numPr>
-      </w:pPr>
-      <w:r>
-        <w:t xml:space="preserve">User </w:t>
+        <w:t xml:space="preserve"> which encapsulates server-side services and exposes a single interface  </w:t>
+      </w:r>
+    </w:p>
+    <w:p>
+      <w:pPr>
+        <w:pStyle w:val="ListParagraph"/>
+        <w:numPr>
+          <w:ilvl w:val="1"/>
+          <w:numId w:val="1"/>
+        </w:numPr>
+      </w:pPr>
+      <w:r>
+        <w:t>Result:</w:t>
+      </w:r>
+    </w:p>
+    <w:p>
+      <w:pPr>
+        <w:pStyle w:val="ListParagraph"/>
+        <w:numPr>
+          <w:ilvl w:val="2"/>
+          <w:numId w:val="1"/>
+        </w:numPr>
+      </w:pPr>
+      <w:r>
+        <w:t>Simplified</w:t>
+      </w:r>
+      <w:r>
+        <w:t xml:space="preserve"> </w:t>
+      </w:r>
+      <w:r>
+        <w:t>creation of REST calls to the backend</w:t>
+      </w:r>
+      <w:r>
+        <w:t xml:space="preserve"> through a coherent interface</w:t>
+      </w:r>
+      <w:r>
+        <w:t>, leading to simpler and more consistent code</w:t>
+      </w:r>
+    </w:p>
+    <w:p>
+      <w:pPr>
+        <w:pStyle w:val="ListParagraph"/>
+        <w:numPr>
+          <w:ilvl w:val="2"/>
+          <w:numId w:val="1"/>
+        </w:numPr>
+      </w:pPr>
+      <w:r>
+        <w:t xml:space="preserve">Prevented unauthorized access to </w:t>
       </w:r>
       <w:proofErr w:type="spellStart"/>
       <w:r>
-        <w:t>Auth</w:t>
+        <w:t>microservices</w:t>
       </w:r>
       <w:proofErr w:type="spellEnd"/>
       <w:r>
-        <w:t xml:space="preserve"> Service</w:t>
-      </w:r>
-    </w:p>
-    <w:p>
-      <w:pPr>
-        <w:pStyle w:val="ListParagraph"/>
-        <w:numPr>
-          <w:ilvl w:val="3"/>
-          <w:numId w:val="1"/>
-        </w:numPr>
-      </w:pPr>
-      <w:r>
-        <w:t>Custom token-based authentication using Mongo</w:t>
-      </w:r>
-    </w:p>
-    <w:p>
-      <w:pPr>
-        <w:pStyle w:val="ListParagraph"/>
-        <w:numPr>
-          <w:ilvl w:val="2"/>
-          <w:numId w:val="1"/>
-        </w:numPr>
-      </w:pPr>
-      <w:r>
-        <w:t>User Data Service</w:t>
-      </w:r>
-    </w:p>
-    <w:p>
-      <w:pPr>
-        <w:pStyle w:val="ListParagraph"/>
-        <w:numPr>
-          <w:ilvl w:val="3"/>
-          <w:numId w:val="1"/>
-        </w:numPr>
-      </w:pPr>
-      <w:r>
-        <w:t>Retrieves data pertaining to user</w:t>
-      </w:r>
-    </w:p>
-    <w:p>
-      <w:pPr>
-        <w:pStyle w:val="ListParagraph"/>
-        <w:numPr>
-          <w:ilvl w:val="1"/>
-          <w:numId w:val="1"/>
-        </w:numPr>
-      </w:pPr>
-      <w:r>
-        <w:t>Libraries:</w:t>
-      </w:r>
-    </w:p>
-    <w:p>
-      <w:pPr>
-        <w:pStyle w:val="ListParagraph"/>
-        <w:numPr>
-          <w:ilvl w:val="2"/>
-          <w:numId w:val="1"/>
-        </w:numPr>
-      </w:pPr>
-      <w:r>
-        <w:t>Authentication Attribute</w:t>
-      </w:r>
-    </w:p>
-    <w:p>
-      <w:pPr>
-        <w:pStyle w:val="ListParagraph"/>
-        <w:numPr>
-          <w:ilvl w:val="3"/>
-          <w:numId w:val="1"/>
-        </w:numPr>
-      </w:pPr>
-      <w:r>
-        <w:t>C# Attribute for requiring authentication on MVC class</w:t>
-      </w:r>
-    </w:p>
-    <w:p>
-      <w:pPr>
-        <w:pStyle w:val="ListParagraph"/>
-        <w:numPr>
-          <w:ilvl w:val="2"/>
-          <w:numId w:val="1"/>
-        </w:numPr>
-      </w:pPr>
-      <w:r>
-        <w:t>Basic Authentication</w:t>
-      </w:r>
-    </w:p>
-    <w:p>
-      <w:pPr>
-        <w:pStyle w:val="ListParagraph"/>
-        <w:numPr>
-          <w:ilvl w:val="3"/>
-          <w:numId w:val="1"/>
-        </w:numPr>
-      </w:pPr>
-      <w:r>
-        <w:t>Authenticates user by comparing password in header</w:t>
-      </w:r>
-    </w:p>
-    <w:p>
-      <w:pPr>
-        <w:pStyle w:val="ListParagraph"/>
-        <w:numPr>
-          <w:ilvl w:val="2"/>
-          <w:numId w:val="1"/>
-        </w:numPr>
-      </w:pPr>
-      <w:r>
-        <w:t>REST Client Library</w:t>
-      </w:r>
-    </w:p>
-    <w:p>
-      <w:pPr>
-        <w:pStyle w:val="ListParagraph"/>
-        <w:numPr>
-          <w:ilvl w:val="3"/>
-          <w:numId w:val="1"/>
-        </w:numPr>
-      </w:pPr>
-      <w:r>
-        <w:t>Interface for making synchronous REST calls</w:t>
-      </w:r>
-      <w:r>
-        <w:tab/>
-      </w:r>
-    </w:p>
-    <w:p>
-      <w:pPr>
-        <w:pStyle w:val="ListParagraph"/>
-        <w:numPr>
-          <w:ilvl w:val="1"/>
-          <w:numId w:val="1"/>
-        </w:numPr>
-      </w:pPr>
-      <w:r>
-        <w:t>Other:</w:t>
-      </w:r>
-    </w:p>
-    <w:p>
-      <w:pPr>
-        <w:pStyle w:val="ListParagraph"/>
-        <w:numPr>
-          <w:ilvl w:val="2"/>
-          <w:numId w:val="1"/>
-        </w:numPr>
-      </w:pPr>
-      <w:r>
-        <w:t>Unit/Integration tests for every service and library</w:t>
-      </w:r>
-    </w:p>
-    <w:p>
-      <w:pPr>
-        <w:pStyle w:val="ListParagraph"/>
-        <w:numPr>
-          <w:ilvl w:val="2"/>
-          <w:numId w:val="1"/>
-        </w:numPr>
-      </w:pPr>
-      <w:r>
-        <w:t>Continuous integration environment</w:t>
-      </w:r>
-    </w:p>
-    <w:p>
-      <w:pPr>
-        <w:pStyle w:val="ListParagraph"/>
-        <w:numPr>
-          <w:ilvl w:val="2"/>
-          <w:numId w:val="1"/>
-        </w:numPr>
-      </w:pPr>
-      <w:r>
-        <w:t>Consistent logging at multiple levels</w:t>
-      </w:r>
-    </w:p>
-    <w:p>
-      <w:pPr>
-        <w:pStyle w:val="ListParagraph"/>
-        <w:numPr>
-          <w:ilvl w:val="2"/>
-          <w:numId w:val="1"/>
-        </w:numPr>
-      </w:pPr>
-      <w:r>
-        <w:t>Custom exceptions and unified handling</w:t>
-      </w:r>
-    </w:p>
-    <w:p>
-      <w:pPr>
-        <w:pStyle w:val="ListParagraph"/>
-        <w:numPr>
-          <w:ilvl w:val="0"/>
-          <w:numId w:val="1"/>
-        </w:numPr>
-      </w:pPr>
-      <w:r>
-        <w:t>Packet Counter Service</w:t>
-      </w:r>
-    </w:p>
-    <w:p>
-      <w:pPr>
-        <w:pStyle w:val="ListParagraph"/>
-        <w:numPr>
-          <w:ilvl w:val="1"/>
-          <w:numId w:val="1"/>
-        </w:numPr>
-      </w:pPr>
-      <w:r>
-        <w:t>Problem:</w:t>
-      </w:r>
-    </w:p>
-    <w:p>
-      <w:pPr>
-        <w:pStyle w:val="ListParagraph"/>
-        <w:numPr>
-          <w:ilvl w:val="2"/>
-          <w:numId w:val="1"/>
-        </w:numPr>
-      </w:pPr>
-      <w:r>
-        <w:t xml:space="preserve">Counting </w:t>
-      </w:r>
-      <w:r>
-        <w:t xml:space="preserve">carrier </w:t>
-      </w:r>
-      <w:r>
-        <w:t>packets on the Dolv3 web client created excessive database load</w:t>
-      </w:r>
-      <w:r>
-        <w:t>, leading to</w:t>
-      </w:r>
-      <w:r>
-        <w:t xml:space="preserve"> slow page load time</w:t>
-      </w:r>
-      <w:r>
-        <w:t xml:space="preserve"> and reduced database performance</w:t>
-      </w:r>
-      <w:r>
-        <w:t>.</w:t>
-      </w:r>
-    </w:p>
-    <w:p>
-      <w:pPr>
-        <w:pStyle w:val="ListParagraph"/>
-        <w:numPr>
-          <w:ilvl w:val="1"/>
-          <w:numId w:val="1"/>
-        </w:numPr>
-      </w:pPr>
-      <w:r>
-        <w:t>Solution:</w:t>
-      </w:r>
-    </w:p>
-    <w:p>
-      <w:pPr>
-        <w:pStyle w:val="ListParagraph"/>
-        <w:numPr>
-          <w:ilvl w:val="2"/>
-          <w:numId w:val="1"/>
-        </w:numPr>
-      </w:pPr>
-      <w:r>
-        <w:t xml:space="preserve">Creation of </w:t>
-      </w:r>
-      <w:proofErr w:type="spellStart"/>
-      <w:r>
-        <w:t>microservice</w:t>
-      </w:r>
-      <w:proofErr w:type="spellEnd"/>
-      <w:r>
-        <w:t xml:space="preserve"> to </w:t>
-      </w:r>
-      <w:r>
-        <w:t>perform</w:t>
-      </w:r>
-      <w:r>
-        <w:t xml:space="preserve"> packet counting </w:t>
-      </w:r>
-      <w:r>
-        <w:t xml:space="preserve">in memory and </w:t>
-      </w:r>
-      <w:r>
-        <w:t xml:space="preserve">store </w:t>
-      </w:r>
-      <w:r>
-        <w:t xml:space="preserve">the count </w:t>
-      </w:r>
-      <w:r>
-        <w:t xml:space="preserve">in </w:t>
-      </w:r>
-      <w:r>
-        <w:t>the database</w:t>
-      </w:r>
-    </w:p>
-    <w:p>
-      <w:pPr>
-        <w:pStyle w:val="ListParagraph"/>
-        <w:numPr>
-          <w:ilvl w:val="1"/>
-          <w:numId w:val="1"/>
-        </w:numPr>
-      </w:pPr>
-      <w:r>
-        <w:t>Result:</w:t>
-      </w:r>
-    </w:p>
-    <w:p>
-      <w:pPr>
-        <w:pStyle w:val="ListParagraph"/>
-        <w:numPr>
-          <w:ilvl w:val="2"/>
-          <w:numId w:val="1"/>
-        </w:numPr>
-      </w:pPr>
-      <w:r>
-        <w:t xml:space="preserve">Packet count webpage load time decreased from 30 seconds to </w:t>
-      </w:r>
-      <w:r>
-        <w:t>under one second</w:t>
-      </w:r>
-    </w:p>
-    <w:p>
-      <w:pPr>
-        <w:pStyle w:val="ListParagraph"/>
-        <w:numPr>
-          <w:ilvl w:val="2"/>
-          <w:numId w:val="1"/>
-        </w:numPr>
-      </w:pPr>
-      <w:r>
-        <w:t>Eliminated over 2 million database operations per page instance per minute</w:t>
-      </w:r>
-      <w:r>
-        <w:t>, significantly reducing database strain leading to system-wide performance increases</w:t>
+        <w:t xml:space="preserve"> by only publicizing routes needed by the client </w:t>
+      </w:r>
+    </w:p>
+    <w:p>
+      <w:pPr>
+        <w:pStyle w:val="ListParagraph"/>
+        <w:numPr>
+          <w:ilvl w:val="2"/>
+          <w:numId w:val="1"/>
+        </w:numPr>
+      </w:pPr>
+      <w:r>
+        <w:t xml:space="preserve">Enhanced logging features through centralization of server traffic </w:t>
+      </w:r>
+    </w:p>
+    <w:p>
+      <w:pPr>
+        <w:pStyle w:val="ListParagraph"/>
+        <w:numPr>
+          <w:ilvl w:val="2"/>
+          <w:numId w:val="1"/>
+        </w:numPr>
+      </w:pPr>
+      <w:r>
+        <w:t xml:space="preserve">Allowed prototype application to operate over a single firewall port, </w:t>
+      </w:r>
+      <w:r>
+        <w:t xml:space="preserve">improving </w:t>
+      </w:r>
+      <w:r>
+        <w:t>system security</w:t>
+      </w:r>
+      <w:r>
+        <w:t xml:space="preserve"> </w:t>
+      </w:r>
+    </w:p>
+    <w:p>
+      <w:pPr>
+        <w:pStyle w:val="ListParagraph"/>
+        <w:numPr>
+          <w:ilvl w:val="2"/>
+          <w:numId w:val="1"/>
+        </w:numPr>
+      </w:pPr>
+      <w:r>
+        <w:t>Provided functionality to combine REST calls into a single route, allowing the clien</w:t>
       </w:r>
       <w:bookmarkStart w:id="0" w:name="_GoBack"/>
       <w:bookmarkEnd w:id="0"/>
+      <w:r>
+        <w:t>t to do less work</w:t>
+      </w:r>
+    </w:p>
+    <w:p>
+      <w:pPr>
+        <w:pStyle w:val="ListParagraph"/>
+        <w:numPr>
+          <w:ilvl w:val="1"/>
+          <w:numId w:val="1"/>
+        </w:numPr>
+      </w:pPr>
+      <w:proofErr w:type="spellStart"/>
+      <w:r>
+        <w:t>Microservices</w:t>
+      </w:r>
+      <w:proofErr w:type="spellEnd"/>
+      <w:r>
+        <w:t>:</w:t>
+      </w:r>
+    </w:p>
+    <w:p>
+      <w:pPr>
+        <w:pStyle w:val="ListParagraph"/>
+        <w:numPr>
+          <w:ilvl w:val="2"/>
+          <w:numId w:val="1"/>
+        </w:numPr>
+      </w:pPr>
+      <w:r>
+        <w:t>Asset Summary REST Service</w:t>
+      </w:r>
+    </w:p>
+    <w:p>
+      <w:pPr>
+        <w:pStyle w:val="ListParagraph"/>
+        <w:numPr>
+          <w:ilvl w:val="3"/>
+          <w:numId w:val="1"/>
+        </w:numPr>
+      </w:pPr>
+      <w:r>
+        <w:t>Retrieves assets/</w:t>
+      </w:r>
+      <w:proofErr w:type="spellStart"/>
+      <w:r>
+        <w:t>datachannels</w:t>
+      </w:r>
+      <w:proofErr w:type="spellEnd"/>
+      <w:r>
+        <w:t xml:space="preserve"> from Mongo</w:t>
+      </w:r>
+    </w:p>
+    <w:p>
+      <w:pPr>
+        <w:pStyle w:val="ListParagraph"/>
+        <w:numPr>
+          <w:ilvl w:val="2"/>
+          <w:numId w:val="1"/>
+        </w:numPr>
+      </w:pPr>
+      <w:r>
+        <w:t>DOL REST Service</w:t>
+      </w:r>
+    </w:p>
+    <w:p>
+      <w:pPr>
+        <w:pStyle w:val="ListParagraph"/>
+        <w:numPr>
+          <w:ilvl w:val="3"/>
+          <w:numId w:val="1"/>
+        </w:numPr>
+      </w:pPr>
+      <w:r>
+        <w:t>Public interface(API?) to access protected REST services</w:t>
+      </w:r>
+    </w:p>
+    <w:p>
+      <w:pPr>
+        <w:pStyle w:val="ListParagraph"/>
+        <w:numPr>
+          <w:ilvl w:val="2"/>
+          <w:numId w:val="1"/>
+        </w:numPr>
+      </w:pPr>
+      <w:r>
+        <w:t xml:space="preserve">User </w:t>
+      </w:r>
+      <w:proofErr w:type="spellStart"/>
+      <w:r>
+        <w:t>Auth</w:t>
+      </w:r>
+      <w:proofErr w:type="spellEnd"/>
+      <w:r>
+        <w:t xml:space="preserve"> Service</w:t>
+      </w:r>
+    </w:p>
+    <w:p>
+      <w:pPr>
+        <w:pStyle w:val="ListParagraph"/>
+        <w:numPr>
+          <w:ilvl w:val="3"/>
+          <w:numId w:val="1"/>
+        </w:numPr>
+      </w:pPr>
+      <w:r>
+        <w:t>Custom token-based authentication using Mongo</w:t>
+      </w:r>
+    </w:p>
+    <w:p>
+      <w:pPr>
+        <w:pStyle w:val="ListParagraph"/>
+        <w:numPr>
+          <w:ilvl w:val="2"/>
+          <w:numId w:val="1"/>
+        </w:numPr>
+      </w:pPr>
+      <w:r>
+        <w:t>User Data Service</w:t>
+      </w:r>
+    </w:p>
+    <w:p>
+      <w:pPr>
+        <w:pStyle w:val="ListParagraph"/>
+        <w:numPr>
+          <w:ilvl w:val="3"/>
+          <w:numId w:val="1"/>
+        </w:numPr>
+      </w:pPr>
+      <w:r>
+        <w:t>Retrieves data pertaining to user</w:t>
+      </w:r>
+    </w:p>
+    <w:p>
+      <w:pPr>
+        <w:pStyle w:val="ListParagraph"/>
+        <w:numPr>
+          <w:ilvl w:val="1"/>
+          <w:numId w:val="1"/>
+        </w:numPr>
+      </w:pPr>
+      <w:r>
+        <w:t>Libraries:</w:t>
+      </w:r>
+    </w:p>
+    <w:p>
+      <w:pPr>
+        <w:pStyle w:val="ListParagraph"/>
+        <w:numPr>
+          <w:ilvl w:val="2"/>
+          <w:numId w:val="1"/>
+        </w:numPr>
+      </w:pPr>
+      <w:r>
+        <w:t>Authentication Attribute</w:t>
+      </w:r>
+    </w:p>
+    <w:p>
+      <w:pPr>
+        <w:pStyle w:val="ListParagraph"/>
+        <w:numPr>
+          <w:ilvl w:val="3"/>
+          <w:numId w:val="1"/>
+        </w:numPr>
+      </w:pPr>
+      <w:r>
+        <w:t>C# Attribute for requiring authentication on MVC class</w:t>
+      </w:r>
+    </w:p>
+    <w:p>
+      <w:pPr>
+        <w:pStyle w:val="ListParagraph"/>
+        <w:numPr>
+          <w:ilvl w:val="2"/>
+          <w:numId w:val="1"/>
+        </w:numPr>
+      </w:pPr>
+      <w:r>
+        <w:t>Basic Authentication</w:t>
+      </w:r>
+    </w:p>
+    <w:p>
+      <w:pPr>
+        <w:pStyle w:val="ListParagraph"/>
+        <w:numPr>
+          <w:ilvl w:val="3"/>
+          <w:numId w:val="1"/>
+        </w:numPr>
+      </w:pPr>
+      <w:r>
+        <w:t>Authenticates user by comparing password in header</w:t>
+      </w:r>
+    </w:p>
+    <w:p>
+      <w:pPr>
+        <w:pStyle w:val="ListParagraph"/>
+        <w:numPr>
+          <w:ilvl w:val="2"/>
+          <w:numId w:val="1"/>
+        </w:numPr>
+      </w:pPr>
+      <w:r>
+        <w:t>REST Client Library</w:t>
+      </w:r>
+    </w:p>
+    <w:p>
+      <w:pPr>
+        <w:pStyle w:val="ListParagraph"/>
+        <w:numPr>
+          <w:ilvl w:val="3"/>
+          <w:numId w:val="1"/>
+        </w:numPr>
+      </w:pPr>
+      <w:r>
+        <w:t>Interface for making synchronous REST calls</w:t>
+      </w:r>
+      <w:r>
+        <w:tab/>
+      </w:r>
+    </w:p>
+    <w:p>
+      <w:pPr>
+        <w:pStyle w:val="ListParagraph"/>
+        <w:numPr>
+          <w:ilvl w:val="1"/>
+          <w:numId w:val="1"/>
+        </w:numPr>
+      </w:pPr>
+      <w:r>
+        <w:t>Other:</w:t>
+      </w:r>
+    </w:p>
+    <w:p>
+      <w:pPr>
+        <w:pStyle w:val="ListParagraph"/>
+        <w:numPr>
+          <w:ilvl w:val="2"/>
+          <w:numId w:val="1"/>
+        </w:numPr>
+      </w:pPr>
+      <w:r>
+        <w:t>Unit/Integration tests for every service and library</w:t>
+      </w:r>
     </w:p>
     <w:p>
       <w:pPr>
@@ -1077,6 +1093,191 @@
       </w:pPr>
       <w:r>
         <w:lastRenderedPageBreak/>
+        <w:t>Continuous integration environment</w:t>
+      </w:r>
+    </w:p>
+    <w:p>
+      <w:pPr>
+        <w:pStyle w:val="ListParagraph"/>
+        <w:numPr>
+          <w:ilvl w:val="2"/>
+          <w:numId w:val="1"/>
+        </w:numPr>
+      </w:pPr>
+      <w:r>
+        <w:t>Consistent logging at multiple levels</w:t>
+      </w:r>
+    </w:p>
+    <w:p>
+      <w:pPr>
+        <w:pStyle w:val="ListParagraph"/>
+        <w:numPr>
+          <w:ilvl w:val="2"/>
+          <w:numId w:val="1"/>
+        </w:numPr>
+      </w:pPr>
+      <w:r>
+        <w:t>Custom exceptions and unified handling</w:t>
+      </w:r>
+    </w:p>
+    <w:p>
+      <w:pPr>
+        <w:pStyle w:val="ListParagraph"/>
+        <w:numPr>
+          <w:ilvl w:val="0"/>
+          <w:numId w:val="1"/>
+        </w:numPr>
+      </w:pPr>
+      <w:r>
+        <w:t>Packet Counter Service</w:t>
+      </w:r>
+    </w:p>
+    <w:p>
+      <w:pPr>
+        <w:pStyle w:val="ListParagraph"/>
+        <w:numPr>
+          <w:ilvl w:val="1"/>
+          <w:numId w:val="1"/>
+        </w:numPr>
+      </w:pPr>
+      <w:r>
+        <w:t>Problem:</w:t>
+      </w:r>
+    </w:p>
+    <w:p>
+      <w:pPr>
+        <w:pStyle w:val="ListParagraph"/>
+        <w:numPr>
+          <w:ilvl w:val="2"/>
+          <w:numId w:val="1"/>
+        </w:numPr>
+      </w:pPr>
+      <w:r>
+        <w:t xml:space="preserve">Counting </w:t>
+      </w:r>
+      <w:r>
+        <w:t xml:space="preserve">carrier </w:t>
+      </w:r>
+      <w:r>
+        <w:t>packets on the Dolv3 web client created excessive database load</w:t>
+      </w:r>
+      <w:r>
+        <w:t>, leading to</w:t>
+      </w:r>
+      <w:r>
+        <w:t xml:space="preserve"> slow page load time</w:t>
+      </w:r>
+      <w:r>
+        <w:t xml:space="preserve"> and reduced database performance</w:t>
+      </w:r>
+      <w:r>
+        <w:t>.</w:t>
+      </w:r>
+    </w:p>
+    <w:p>
+      <w:pPr>
+        <w:pStyle w:val="ListParagraph"/>
+        <w:numPr>
+          <w:ilvl w:val="1"/>
+          <w:numId w:val="1"/>
+        </w:numPr>
+      </w:pPr>
+      <w:r>
+        <w:t>Solution:</w:t>
+      </w:r>
+    </w:p>
+    <w:p>
+      <w:pPr>
+        <w:pStyle w:val="ListParagraph"/>
+        <w:numPr>
+          <w:ilvl w:val="2"/>
+          <w:numId w:val="1"/>
+        </w:numPr>
+      </w:pPr>
+      <w:r>
+        <w:t xml:space="preserve">Creation of </w:t>
+      </w:r>
+      <w:proofErr w:type="spellStart"/>
+      <w:r>
+        <w:t>microservice</w:t>
+      </w:r>
+      <w:proofErr w:type="spellEnd"/>
+      <w:r>
+        <w:t xml:space="preserve"> to </w:t>
+      </w:r>
+      <w:r>
+        <w:t>perform</w:t>
+      </w:r>
+      <w:r>
+        <w:t xml:space="preserve"> packet counting </w:t>
+      </w:r>
+      <w:r>
+        <w:t xml:space="preserve">in memory and </w:t>
+      </w:r>
+      <w:r>
+        <w:t xml:space="preserve">store </w:t>
+      </w:r>
+      <w:r>
+        <w:t xml:space="preserve">the count </w:t>
+      </w:r>
+      <w:r>
+        <w:t xml:space="preserve">in </w:t>
+      </w:r>
+      <w:r>
+        <w:t>the database</w:t>
+      </w:r>
+    </w:p>
+    <w:p>
+      <w:pPr>
+        <w:pStyle w:val="ListParagraph"/>
+        <w:numPr>
+          <w:ilvl w:val="1"/>
+          <w:numId w:val="1"/>
+        </w:numPr>
+      </w:pPr>
+      <w:r>
+        <w:t>Result:</w:t>
+      </w:r>
+    </w:p>
+    <w:p>
+      <w:pPr>
+        <w:pStyle w:val="ListParagraph"/>
+        <w:numPr>
+          <w:ilvl w:val="2"/>
+          <w:numId w:val="1"/>
+        </w:numPr>
+      </w:pPr>
+      <w:r>
+        <w:t xml:space="preserve">Packet count webpage load time decreased from 30 seconds to </w:t>
+      </w:r>
+      <w:r>
+        <w:t>under one second</w:t>
+      </w:r>
+    </w:p>
+    <w:p>
+      <w:pPr>
+        <w:pStyle w:val="ListParagraph"/>
+        <w:numPr>
+          <w:ilvl w:val="2"/>
+          <w:numId w:val="1"/>
+        </w:numPr>
+      </w:pPr>
+      <w:r>
+        <w:t>Eliminated over 2 million database operations per page instance per minute</w:t>
+      </w:r>
+      <w:r>
+        <w:t>, significantly reducing database strain leading to system-wide performance increases</w:t>
+      </w:r>
+    </w:p>
+    <w:p>
+      <w:pPr>
+        <w:pStyle w:val="ListParagraph"/>
+        <w:numPr>
+          <w:ilvl w:val="2"/>
+          <w:numId w:val="1"/>
+        </w:numPr>
+      </w:pPr>
+      <w:r>
         <w:t>Improved code quality by moving business logic out of the user interface and database</w:t>
       </w:r>
     </w:p>
@@ -1389,6 +1590,7 @@
         </w:numPr>
       </w:pPr>
       <w:r>
+        <w:lastRenderedPageBreak/>
         <w:t>Wrote documentation detailing process for creation</w:t>
       </w:r>
     </w:p>

</xml_diff>

<commit_message>
More updates to work summary
</commit_message>
<xml_diff>
--- a/WorkSummary.docx
+++ b/WorkSummary.docx
@@ -7,7 +7,7 @@
         <w:pStyle w:val="ListParagraph"/>
         <w:numPr>
           <w:ilvl w:val="0"/>
-          <w:numId w:val="1"/>
+          <w:numId w:val="2"/>
         </w:numPr>
       </w:pPr>
       <w:r>
@@ -19,7 +19,7 @@
         <w:pStyle w:val="ListParagraph"/>
         <w:numPr>
           <w:ilvl w:val="1"/>
-          <w:numId w:val="1"/>
+          <w:numId w:val="2"/>
         </w:numPr>
       </w:pPr>
       <w:r>
@@ -31,7 +31,7 @@
         <w:pStyle w:val="ListParagraph"/>
         <w:numPr>
           <w:ilvl w:val="2"/>
-          <w:numId w:val="1"/>
+          <w:numId w:val="2"/>
         </w:numPr>
       </w:pPr>
       <w:r>
@@ -43,7 +43,7 @@
         <w:pStyle w:val="ListParagraph"/>
         <w:numPr>
           <w:ilvl w:val="1"/>
-          <w:numId w:val="1"/>
+          <w:numId w:val="2"/>
         </w:numPr>
       </w:pPr>
       <w:r>
@@ -55,7 +55,7 @@
         <w:pStyle w:val="ListParagraph"/>
         <w:numPr>
           <w:ilvl w:val="2"/>
-          <w:numId w:val="1"/>
+          <w:numId w:val="2"/>
         </w:numPr>
       </w:pPr>
       <w:r>
@@ -84,7 +84,7 @@
         <w:pStyle w:val="ListParagraph"/>
         <w:numPr>
           <w:ilvl w:val="1"/>
-          <w:numId w:val="1"/>
+          <w:numId w:val="2"/>
         </w:numPr>
       </w:pPr>
       <w:r>
@@ -96,7 +96,7 @@
         <w:pStyle w:val="ListParagraph"/>
         <w:numPr>
           <w:ilvl w:val="2"/>
-          <w:numId w:val="1"/>
+          <w:numId w:val="2"/>
         </w:numPr>
       </w:pPr>
       <w:r>
@@ -112,63 +112,78 @@
         <w:t>under 300</w:t>
       </w:r>
       <w:r>
-        <w:t xml:space="preserve"> milliseconds </w:t>
-      </w:r>
-    </w:p>
-    <w:p>
-      <w:pPr>
-        <w:pStyle w:val="ListParagraph"/>
-        <w:numPr>
-          <w:ilvl w:val="2"/>
-          <w:numId w:val="1"/>
+        <w:t xml:space="preserve"> milliseconds</w:t>
+      </w:r>
+      <w:r>
+        <w:t>.</w:t>
+      </w:r>
+    </w:p>
+    <w:p>
+      <w:pPr>
+        <w:pStyle w:val="ListParagraph"/>
+        <w:numPr>
+          <w:ilvl w:val="2"/>
+          <w:numId w:val="2"/>
         </w:numPr>
       </w:pPr>
       <w:r>
         <w:t>Enhanced user experience though modernization of user interface</w:t>
       </w:r>
-    </w:p>
-    <w:p>
-      <w:pPr>
-        <w:pStyle w:val="ListParagraph"/>
-        <w:numPr>
-          <w:ilvl w:val="2"/>
-          <w:numId w:val="1"/>
+      <w:r>
+        <w:t>.</w:t>
+      </w:r>
+    </w:p>
+    <w:p>
+      <w:pPr>
+        <w:pStyle w:val="ListParagraph"/>
+        <w:numPr>
+          <w:ilvl w:val="2"/>
+          <w:numId w:val="2"/>
         </w:numPr>
       </w:pPr>
       <w:r>
         <w:t>Produced quality code in line with current best practices, encouraging code readability, reuse, and extensibility</w:t>
       </w:r>
-    </w:p>
-    <w:p>
-      <w:pPr>
-        <w:pStyle w:val="ListParagraph"/>
-        <w:numPr>
-          <w:ilvl w:val="2"/>
-          <w:numId w:val="1"/>
+      <w:r>
+        <w:t>.</w:t>
+      </w:r>
+    </w:p>
+    <w:p>
+      <w:pPr>
+        <w:pStyle w:val="ListParagraph"/>
+        <w:numPr>
+          <w:ilvl w:val="2"/>
+          <w:numId w:val="2"/>
         </w:numPr>
       </w:pPr>
       <w:r>
         <w:t>Validated code correctness through array of unit and integration tests</w:t>
       </w:r>
-    </w:p>
-    <w:p>
-      <w:pPr>
-        <w:pStyle w:val="ListParagraph"/>
-        <w:numPr>
-          <w:ilvl w:val="2"/>
-          <w:numId w:val="1"/>
+      <w:r>
+        <w:t>.</w:t>
+      </w:r>
+    </w:p>
+    <w:p>
+      <w:pPr>
+        <w:pStyle w:val="ListParagraph"/>
+        <w:numPr>
+          <w:ilvl w:val="2"/>
+          <w:numId w:val="2"/>
         </w:numPr>
       </w:pPr>
       <w:r>
         <w:t>Established continuous integration environment to build and test code upon pull requests</w:t>
       </w:r>
+      <w:r>
+        <w:t>.</w:t>
+      </w:r>
     </w:p>
     <w:p>
       <w:pPr>
         <w:pStyle w:val="ListParagraph"/>
         <w:numPr>
           <w:ilvl w:val="0"/>
-          <w:numId w:val="1"/>
+          <w:numId w:val="2"/>
         </w:numPr>
       </w:pPr>
       <w:r>
@@ -180,7 +195,7 @@
         <w:pStyle w:val="ListParagraph"/>
         <w:numPr>
           <w:ilvl w:val="1"/>
-          <w:numId w:val="1"/>
+          <w:numId w:val="2"/>
         </w:numPr>
       </w:pPr>
       <w:r>
@@ -192,7 +207,7 @@
         <w:pStyle w:val="ListParagraph"/>
         <w:numPr>
           <w:ilvl w:val="2"/>
-          <w:numId w:val="1"/>
+          <w:numId w:val="2"/>
         </w:numPr>
       </w:pPr>
       <w:r>
@@ -222,7 +237,7 @@
         <w:pStyle w:val="ListParagraph"/>
         <w:numPr>
           <w:ilvl w:val="1"/>
-          <w:numId w:val="1"/>
+          <w:numId w:val="2"/>
         </w:numPr>
       </w:pPr>
       <w:r>
@@ -234,7 +249,7 @@
         <w:pStyle w:val="ListParagraph"/>
         <w:numPr>
           <w:ilvl w:val="2"/>
-          <w:numId w:val="1"/>
+          <w:numId w:val="2"/>
         </w:numPr>
       </w:pPr>
       <w:r>
@@ -268,7 +283,7 @@
         <w:pStyle w:val="ListParagraph"/>
         <w:numPr>
           <w:ilvl w:val="1"/>
-          <w:numId w:val="1"/>
+          <w:numId w:val="2"/>
         </w:numPr>
       </w:pPr>
       <w:r>
@@ -283,7 +298,7 @@
         <w:pStyle w:val="ListParagraph"/>
         <w:numPr>
           <w:ilvl w:val="2"/>
-          <w:numId w:val="1"/>
+          <w:numId w:val="2"/>
         </w:numPr>
       </w:pPr>
       <w:r>
@@ -310,7 +325,7 @@
         <w:pStyle w:val="ListParagraph"/>
         <w:numPr>
           <w:ilvl w:val="2"/>
-          <w:numId w:val="1"/>
+          <w:numId w:val="2"/>
         </w:numPr>
       </w:pPr>
       <w:r>
@@ -328,7 +343,7 @@
         <w:pStyle w:val="ListParagraph"/>
         <w:numPr>
           <w:ilvl w:val="2"/>
-          <w:numId w:val="1"/>
+          <w:numId w:val="2"/>
         </w:numPr>
       </w:pPr>
       <w:r>
@@ -340,7 +355,7 @@
         <w:pStyle w:val="ListParagraph"/>
         <w:numPr>
           <w:ilvl w:val="2"/>
-          <w:numId w:val="1"/>
+          <w:numId w:val="2"/>
         </w:numPr>
       </w:pPr>
       <w:r>
@@ -361,7 +376,7 @@
         <w:pStyle w:val="ListParagraph"/>
         <w:numPr>
           <w:ilvl w:val="2"/>
-          <w:numId w:val="1"/>
+          <w:numId w:val="2"/>
         </w:numPr>
       </w:pPr>
       <w:r>
@@ -385,7 +400,7 @@
         <w:pStyle w:val="ListParagraph"/>
         <w:numPr>
           <w:ilvl w:val="0"/>
-          <w:numId w:val="1"/>
+          <w:numId w:val="2"/>
         </w:numPr>
       </w:pPr>
       <w:r>
@@ -397,7 +412,7 @@
         <w:pStyle w:val="ListParagraph"/>
         <w:numPr>
           <w:ilvl w:val="1"/>
-          <w:numId w:val="1"/>
+          <w:numId w:val="2"/>
         </w:numPr>
       </w:pPr>
       <w:r>
@@ -409,7 +424,7 @@
         <w:pStyle w:val="ListParagraph"/>
         <w:numPr>
           <w:ilvl w:val="2"/>
-          <w:numId w:val="1"/>
+          <w:numId w:val="2"/>
         </w:numPr>
       </w:pPr>
       <w:r>
@@ -436,7 +451,7 @@
         <w:pStyle w:val="ListParagraph"/>
         <w:numPr>
           <w:ilvl w:val="1"/>
-          <w:numId w:val="1"/>
+          <w:numId w:val="2"/>
         </w:numPr>
       </w:pPr>
       <w:r>
@@ -448,7 +463,7 @@
         <w:pStyle w:val="ListParagraph"/>
         <w:numPr>
           <w:ilvl w:val="2"/>
-          <w:numId w:val="1"/>
+          <w:numId w:val="2"/>
         </w:numPr>
       </w:pPr>
       <w:r>
@@ -477,7 +492,7 @@
         <w:pStyle w:val="ListParagraph"/>
         <w:numPr>
           <w:ilvl w:val="1"/>
-          <w:numId w:val="1"/>
+          <w:numId w:val="2"/>
         </w:numPr>
       </w:pPr>
       <w:r>
@@ -489,7 +504,7 @@
         <w:pStyle w:val="ListParagraph"/>
         <w:numPr>
           <w:ilvl w:val="2"/>
-          <w:numId w:val="1"/>
+          <w:numId w:val="2"/>
         </w:numPr>
       </w:pPr>
       <w:r>
@@ -507,7 +522,7 @@
         <w:pStyle w:val="ListParagraph"/>
         <w:numPr>
           <w:ilvl w:val="2"/>
-          <w:numId w:val="1"/>
+          <w:numId w:val="2"/>
         </w:numPr>
       </w:pPr>
       <w:r>
@@ -522,7 +537,7 @@
         <w:pStyle w:val="ListParagraph"/>
         <w:numPr>
           <w:ilvl w:val="0"/>
-          <w:numId w:val="1"/>
+          <w:numId w:val="2"/>
         </w:numPr>
       </w:pPr>
       <w:r>
@@ -534,7 +549,7 @@
         <w:pStyle w:val="ListParagraph"/>
         <w:numPr>
           <w:ilvl w:val="1"/>
-          <w:numId w:val="1"/>
+          <w:numId w:val="2"/>
         </w:numPr>
       </w:pPr>
       <w:r>
@@ -546,7 +561,7 @@
         <w:pStyle w:val="ListParagraph"/>
         <w:numPr>
           <w:ilvl w:val="2"/>
-          <w:numId w:val="1"/>
+          <w:numId w:val="2"/>
         </w:numPr>
       </w:pPr>
       <w:r>
@@ -565,7 +580,7 @@
         <w:pStyle w:val="ListParagraph"/>
         <w:numPr>
           <w:ilvl w:val="1"/>
-          <w:numId w:val="1"/>
+          <w:numId w:val="2"/>
         </w:numPr>
       </w:pPr>
       <w:r>
@@ -577,7 +592,7 @@
         <w:pStyle w:val="ListParagraph"/>
         <w:numPr>
           <w:ilvl w:val="2"/>
-          <w:numId w:val="1"/>
+          <w:numId w:val="2"/>
         </w:numPr>
       </w:pPr>
       <w:r>
@@ -603,7 +618,7 @@
         <w:pStyle w:val="ListParagraph"/>
         <w:numPr>
           <w:ilvl w:val="1"/>
-          <w:numId w:val="1"/>
+          <w:numId w:val="2"/>
         </w:numPr>
       </w:pPr>
       <w:r>
@@ -615,7 +630,7 @@
         <w:pStyle w:val="ListParagraph"/>
         <w:numPr>
           <w:ilvl w:val="2"/>
-          <w:numId w:val="1"/>
+          <w:numId w:val="2"/>
         </w:numPr>
       </w:pPr>
       <w:r>
@@ -636,7 +651,7 @@
         <w:pStyle w:val="ListParagraph"/>
         <w:numPr>
           <w:ilvl w:val="2"/>
-          <w:numId w:val="1"/>
+          <w:numId w:val="2"/>
         </w:numPr>
       </w:pPr>
       <w:r>
@@ -660,7 +675,7 @@
         <w:pStyle w:val="ListParagraph"/>
         <w:numPr>
           <w:ilvl w:val="0"/>
-          <w:numId w:val="1"/>
+          <w:numId w:val="2"/>
         </w:numPr>
       </w:pPr>
       <w:r>
@@ -672,7 +687,7 @@
         <w:pStyle w:val="ListParagraph"/>
         <w:numPr>
           <w:ilvl w:val="1"/>
-          <w:numId w:val="1"/>
+          <w:numId w:val="2"/>
         </w:numPr>
       </w:pPr>
       <w:r>
@@ -684,7 +699,7 @@
         <w:pStyle w:val="ListParagraph"/>
         <w:numPr>
           <w:ilvl w:val="2"/>
-          <w:numId w:val="1"/>
+          <w:numId w:val="2"/>
         </w:numPr>
       </w:pPr>
       <w:r>
@@ -710,7 +725,7 @@
         <w:pStyle w:val="ListParagraph"/>
         <w:numPr>
           <w:ilvl w:val="1"/>
-          <w:numId w:val="1"/>
+          <w:numId w:val="2"/>
         </w:numPr>
       </w:pPr>
       <w:r>
@@ -722,7 +737,7 @@
         <w:pStyle w:val="ListParagraph"/>
         <w:numPr>
           <w:ilvl w:val="2"/>
-          <w:numId w:val="1"/>
+          <w:numId w:val="2"/>
         </w:numPr>
       </w:pPr>
       <w:r>
@@ -742,7 +757,7 @@
         <w:pStyle w:val="ListParagraph"/>
         <w:numPr>
           <w:ilvl w:val="1"/>
-          <w:numId w:val="1"/>
+          <w:numId w:val="2"/>
         </w:numPr>
       </w:pPr>
       <w:r>
@@ -754,7 +769,7 @@
         <w:pStyle w:val="ListParagraph"/>
         <w:numPr>
           <w:ilvl w:val="2"/>
-          <w:numId w:val="1"/>
+          <w:numId w:val="2"/>
         </w:numPr>
       </w:pPr>
       <w:r>
@@ -778,7 +793,7 @@
         <w:pStyle w:val="ListParagraph"/>
         <w:numPr>
           <w:ilvl w:val="2"/>
-          <w:numId w:val="1"/>
+          <w:numId w:val="2"/>
         </w:numPr>
       </w:pPr>
       <w:r>
@@ -798,7 +813,7 @@
         <w:pStyle w:val="ListParagraph"/>
         <w:numPr>
           <w:ilvl w:val="2"/>
-          <w:numId w:val="1"/>
+          <w:numId w:val="2"/>
         </w:numPr>
       </w:pPr>
       <w:r>
@@ -810,7 +825,7 @@
         <w:pStyle w:val="ListParagraph"/>
         <w:numPr>
           <w:ilvl w:val="2"/>
-          <w:numId w:val="1"/>
+          <w:numId w:val="2"/>
         </w:numPr>
       </w:pPr>
       <w:r>
@@ -831,24 +846,303 @@
         <w:pStyle w:val="ListParagraph"/>
         <w:numPr>
           <w:ilvl w:val="2"/>
-          <w:numId w:val="1"/>
-        </w:numPr>
-      </w:pPr>
-      <w:r>
-        <w:t>Provided functionality to combine REST calls into a single route, allowing the clien</w:t>
+          <w:numId w:val="2"/>
+        </w:numPr>
+      </w:pPr>
+      <w:r>
+        <w:t>Provided functionality to combine REST calls into a single route, allowing the client to do less work</w:t>
+      </w:r>
+    </w:p>
+    <w:p>
+      <w:pPr>
+        <w:pStyle w:val="ListParagraph"/>
+        <w:numPr>
+          <w:ilvl w:val="0"/>
+          <w:numId w:val="2"/>
+        </w:numPr>
+      </w:pPr>
+      <w:r>
+        <w:t>Mongo Access Layer</w:t>
+      </w:r>
+    </w:p>
+    <w:p>
+      <w:pPr>
+        <w:pStyle w:val="ListParagraph"/>
+        <w:numPr>
+          <w:ilvl w:val="1"/>
+          <w:numId w:val="2"/>
+        </w:numPr>
+      </w:pPr>
+      <w:r>
+        <w:t>Problem:</w:t>
+      </w:r>
+    </w:p>
+    <w:p>
+      <w:pPr>
+        <w:pStyle w:val="ListParagraph"/>
+        <w:numPr>
+          <w:ilvl w:val="2"/>
+          <w:numId w:val="2"/>
+        </w:numPr>
+      </w:pPr>
+      <w:r>
+        <w:t>S</w:t>
+      </w:r>
+      <w:r>
+        <w:t>ervices require an abstraction through which to interact with MongoDB</w:t>
+      </w:r>
+    </w:p>
+    <w:p>
+      <w:pPr>
+        <w:pStyle w:val="ListParagraph"/>
+        <w:numPr>
+          <w:ilvl w:val="1"/>
+          <w:numId w:val="2"/>
+        </w:numPr>
+      </w:pPr>
+      <w:r>
+        <w:t>Solution:</w:t>
+      </w:r>
+    </w:p>
+    <w:p>
+      <w:pPr>
+        <w:pStyle w:val="ListParagraph"/>
+        <w:numPr>
+          <w:ilvl w:val="2"/>
+          <w:numId w:val="2"/>
+        </w:numPr>
+      </w:pPr>
+      <w:r>
+        <w:t>Development of</w:t>
+      </w:r>
+      <w:r>
+        <w:t xml:space="preserve"> data access layer</w:t>
+      </w:r>
+      <w:r>
+        <w:t xml:space="preserve"> allowing services to perform CRUD operations </w:t>
+      </w:r>
+      <w:r>
+        <w:t>with</w:t>
+      </w:r>
+      <w:r>
+        <w:t xml:space="preserve"> their business objects</w:t>
+      </w:r>
+    </w:p>
+    <w:p>
+      <w:pPr>
+        <w:pStyle w:val="ListParagraph"/>
+        <w:numPr>
+          <w:ilvl w:val="1"/>
+          <w:numId w:val="2"/>
+        </w:numPr>
+      </w:pPr>
+      <w:r>
+        <w:t>Result:</w:t>
+      </w:r>
+    </w:p>
+    <w:p>
+      <w:pPr>
+        <w:pStyle w:val="ListParagraph"/>
+        <w:numPr>
+          <w:ilvl w:val="2"/>
+          <w:numId w:val="2"/>
+        </w:numPr>
+      </w:pPr>
+      <w:r>
+        <w:t xml:space="preserve">Reduced coupling with the database by separating implementation </w:t>
+      </w:r>
+      <w:r>
+        <w:t>o</w:t>
+      </w:r>
+      <w:r>
+        <w:t>f the database from business logic</w:t>
+      </w:r>
+    </w:p>
+    <w:p>
+      <w:pPr>
+        <w:pStyle w:val="ListParagraph"/>
+        <w:numPr>
+          <w:ilvl w:val="2"/>
+          <w:numId w:val="2"/>
+        </w:numPr>
+      </w:pPr>
+      <w:r>
+        <w:t xml:space="preserve">Promoted code reusability by engineering </w:t>
+      </w:r>
+      <w:r>
+        <w:t>solution with generic type arguments</w:t>
+      </w:r>
+    </w:p>
+    <w:p>
+      <w:pPr>
+        <w:pStyle w:val="ListParagraph"/>
+        <w:numPr>
+          <w:ilvl w:val="2"/>
+          <w:numId w:val="2"/>
+        </w:numPr>
+      </w:pPr>
+      <w:r>
+        <w:t>Enabled modification of database operations without impacting the business logic code</w:t>
+      </w:r>
+    </w:p>
+    <w:p>
+      <w:pPr>
+        <w:pStyle w:val="ListParagraph"/>
+        <w:numPr>
+          <w:ilvl w:val="2"/>
+          <w:numId w:val="2"/>
+        </w:numPr>
+      </w:pPr>
+      <w:r>
+        <w:t>Bolstered functionality of CRUD operation</w:t>
+      </w:r>
+      <w:r>
+        <w:t xml:space="preserve">s by supporting LINQ queries in </w:t>
+      </w:r>
+      <w:r>
+        <w:t>function arguments</w:t>
+      </w:r>
+    </w:p>
+    <w:p>
+      <w:pPr>
+        <w:pStyle w:val="ListParagraph"/>
+        <w:numPr>
+          <w:ilvl w:val="0"/>
+          <w:numId w:val="2"/>
+        </w:numPr>
+      </w:pPr>
+      <w:r>
+        <w:t>Baidu Maps</w:t>
+      </w:r>
+    </w:p>
+    <w:p>
+      <w:pPr>
+        <w:pStyle w:val="ListParagraph"/>
+        <w:numPr>
+          <w:ilvl w:val="1"/>
+          <w:numId w:val="2"/>
+        </w:numPr>
+      </w:pPr>
+      <w:r>
+        <w:t>Problem:</w:t>
+      </w:r>
+    </w:p>
+    <w:p>
+      <w:pPr>
+        <w:pStyle w:val="ListParagraph"/>
+        <w:numPr>
+          <w:ilvl w:val="2"/>
+          <w:numId w:val="2"/>
+        </w:numPr>
+      </w:pPr>
+      <w:r>
+        <w:t>Customers in China are unable to access our Google Maps application</w:t>
+      </w:r>
+      <w:r>
+        <w:t xml:space="preserve"> due to government restrictions</w:t>
+      </w:r>
+    </w:p>
+    <w:p>
+      <w:pPr>
+        <w:pStyle w:val="ListParagraph"/>
+        <w:numPr>
+          <w:ilvl w:val="1"/>
+          <w:numId w:val="2"/>
+        </w:numPr>
+      </w:pPr>
+      <w:r>
+        <w:lastRenderedPageBreak/>
+        <w:t>Solution:</w:t>
+      </w:r>
+    </w:p>
+    <w:p>
+      <w:pPr>
+        <w:pStyle w:val="ListParagraph"/>
+        <w:numPr>
+          <w:ilvl w:val="2"/>
+          <w:numId w:val="2"/>
+        </w:numPr>
+      </w:pPr>
+      <w:r>
+        <w:t>Development of Baidu Maps clone of our Google Maps application</w:t>
+      </w:r>
+    </w:p>
+    <w:p>
+      <w:pPr>
+        <w:pStyle w:val="ListParagraph"/>
+        <w:numPr>
+          <w:ilvl w:val="1"/>
+          <w:numId w:val="2"/>
+        </w:numPr>
+      </w:pPr>
+      <w:r>
+        <w:t>Results:</w:t>
+      </w:r>
+    </w:p>
+    <w:p>
+      <w:pPr>
+        <w:pStyle w:val="ListParagraph"/>
+        <w:numPr>
+          <w:ilvl w:val="2"/>
+          <w:numId w:val="2"/>
+        </w:numPr>
+      </w:pPr>
+      <w:r>
+        <w:t>Achieved core functi</w:t>
       </w:r>
       <w:bookmarkStart w:id="0" w:name="_GoBack"/>
       <w:bookmarkEnd w:id="0"/>
       <w:r>
-        <w:t>t to do less work</w:t>
-      </w:r>
-    </w:p>
-    <w:p>
-      <w:pPr>
-        <w:pStyle w:val="ListParagraph"/>
-        <w:numPr>
-          <w:ilvl w:val="1"/>
-          <w:numId w:val="1"/>
+        <w:t>onality</w:t>
+      </w:r>
+      <w:r>
+        <w:t xml:space="preserve"> on the Baidu platform, enabling blocked customers </w:t>
+      </w:r>
+      <w:r>
+        <w:t>utilize our mapping data</w:t>
+      </w:r>
+    </w:p>
+    <w:p>
+      <w:pPr>
+        <w:pStyle w:val="ListParagraph"/>
+        <w:numPr>
+          <w:ilvl w:val="2"/>
+          <w:numId w:val="2"/>
+        </w:numPr>
+      </w:pPr>
+      <w:r>
+        <w:t>Cleaned up code before writing new features, reducing pollution of the global namespace, improving readability, reliability and performance</w:t>
+      </w:r>
+    </w:p>
+    <w:p>
+      <w:pPr>
+        <w:pStyle w:val="ListParagraph"/>
+        <w:numPr>
+          <w:ilvl w:val="2"/>
+          <w:numId w:val="2"/>
+        </w:numPr>
+      </w:pPr>
+      <w:r>
+        <w:t>Organized mapping</w:t>
+      </w:r>
+      <w:r>
+        <w:t xml:space="preserve"> code into duck-typed interface, accommodating </w:t>
+      </w:r>
+      <w:r>
+        <w:t>Baidu without needing to rewrite underlying business logic</w:t>
+      </w:r>
+    </w:p>
+    <w:p>
+      <w:pPr>
+        <w:ind w:left="1800"/>
+      </w:pPr>
+    </w:p>
+    <w:p>
+      <w:pPr>
+        <w:pStyle w:val="ListParagraph"/>
+        <w:numPr>
+          <w:ilvl w:val="1"/>
+          <w:numId w:val="2"/>
         </w:numPr>
       </w:pPr>
       <w:proofErr w:type="spellStart"/>
@@ -865,7 +1159,7 @@
         <w:pStyle w:val="ListParagraph"/>
         <w:numPr>
           <w:ilvl w:val="2"/>
-          <w:numId w:val="1"/>
+          <w:numId w:val="2"/>
         </w:numPr>
       </w:pPr>
       <w:r>
@@ -877,7 +1171,7 @@
         <w:pStyle w:val="ListParagraph"/>
         <w:numPr>
           <w:ilvl w:val="3"/>
-          <w:numId w:val="1"/>
+          <w:numId w:val="2"/>
         </w:numPr>
       </w:pPr>
       <w:r>
@@ -897,7 +1191,7 @@
         <w:pStyle w:val="ListParagraph"/>
         <w:numPr>
           <w:ilvl w:val="2"/>
-          <w:numId w:val="1"/>
+          <w:numId w:val="2"/>
         </w:numPr>
       </w:pPr>
       <w:r>
@@ -909,7 +1203,7 @@
         <w:pStyle w:val="ListParagraph"/>
         <w:numPr>
           <w:ilvl w:val="3"/>
-          <w:numId w:val="1"/>
+          <w:numId w:val="2"/>
         </w:numPr>
       </w:pPr>
       <w:r>
@@ -921,7 +1215,7 @@
         <w:pStyle w:val="ListParagraph"/>
         <w:numPr>
           <w:ilvl w:val="2"/>
-          <w:numId w:val="1"/>
+          <w:numId w:val="2"/>
         </w:numPr>
       </w:pPr>
       <w:r>
@@ -941,7 +1235,7 @@
         <w:pStyle w:val="ListParagraph"/>
         <w:numPr>
           <w:ilvl w:val="3"/>
-          <w:numId w:val="1"/>
+          <w:numId w:val="2"/>
         </w:numPr>
       </w:pPr>
       <w:r>
@@ -953,7 +1247,7 @@
         <w:pStyle w:val="ListParagraph"/>
         <w:numPr>
           <w:ilvl w:val="2"/>
-          <w:numId w:val="1"/>
+          <w:numId w:val="2"/>
         </w:numPr>
       </w:pPr>
       <w:r>
@@ -965,7 +1259,7 @@
         <w:pStyle w:val="ListParagraph"/>
         <w:numPr>
           <w:ilvl w:val="3"/>
-          <w:numId w:val="1"/>
+          <w:numId w:val="2"/>
         </w:numPr>
       </w:pPr>
       <w:r>
@@ -977,7 +1271,7 @@
         <w:pStyle w:val="ListParagraph"/>
         <w:numPr>
           <w:ilvl w:val="1"/>
-          <w:numId w:val="1"/>
+          <w:numId w:val="2"/>
         </w:numPr>
       </w:pPr>
       <w:r>
@@ -989,7 +1283,7 @@
         <w:pStyle w:val="ListParagraph"/>
         <w:numPr>
           <w:ilvl w:val="2"/>
-          <w:numId w:val="1"/>
+          <w:numId w:val="2"/>
         </w:numPr>
       </w:pPr>
       <w:r>
@@ -1001,7 +1295,7 @@
         <w:pStyle w:val="ListParagraph"/>
         <w:numPr>
           <w:ilvl w:val="3"/>
-          <w:numId w:val="1"/>
+          <w:numId w:val="2"/>
         </w:numPr>
       </w:pPr>
       <w:r>
@@ -1013,7 +1307,7 @@
         <w:pStyle w:val="ListParagraph"/>
         <w:numPr>
           <w:ilvl w:val="2"/>
-          <w:numId w:val="1"/>
+          <w:numId w:val="2"/>
         </w:numPr>
       </w:pPr>
       <w:r>
@@ -1025,7 +1319,7 @@
         <w:pStyle w:val="ListParagraph"/>
         <w:numPr>
           <w:ilvl w:val="3"/>
-          <w:numId w:val="1"/>
+          <w:numId w:val="2"/>
         </w:numPr>
       </w:pPr>
       <w:r>
@@ -1037,7 +1331,7 @@
         <w:pStyle w:val="ListParagraph"/>
         <w:numPr>
           <w:ilvl w:val="2"/>
-          <w:numId w:val="1"/>
+          <w:numId w:val="2"/>
         </w:numPr>
       </w:pPr>
       <w:r>
@@ -1049,7 +1343,7 @@
         <w:pStyle w:val="ListParagraph"/>
         <w:numPr>
           <w:ilvl w:val="3"/>
-          <w:numId w:val="1"/>
+          <w:numId w:val="2"/>
         </w:numPr>
       </w:pPr>
       <w:r>
@@ -1064,7 +1358,7 @@
         <w:pStyle w:val="ListParagraph"/>
         <w:numPr>
           <w:ilvl w:val="1"/>
-          <w:numId w:val="1"/>
+          <w:numId w:val="2"/>
         </w:numPr>
       </w:pPr>
       <w:r>
@@ -1076,7 +1370,7 @@
         <w:pStyle w:val="ListParagraph"/>
         <w:numPr>
           <w:ilvl w:val="2"/>
-          <w:numId w:val="1"/>
+          <w:numId w:val="2"/>
         </w:numPr>
       </w:pPr>
       <w:r>
@@ -1088,36 +1382,197 @@
         <w:pStyle w:val="ListParagraph"/>
         <w:numPr>
           <w:ilvl w:val="2"/>
-          <w:numId w:val="1"/>
+          <w:numId w:val="2"/>
+        </w:numPr>
+      </w:pPr>
+      <w:r>
+        <w:t>Continuous integration environment</w:t>
+      </w:r>
+    </w:p>
+    <w:p>
+      <w:pPr>
+        <w:pStyle w:val="ListParagraph"/>
+        <w:numPr>
+          <w:ilvl w:val="2"/>
+          <w:numId w:val="2"/>
+        </w:numPr>
+      </w:pPr>
+      <w:r>
+        <w:t>Consistent logging at multiple levels</w:t>
+      </w:r>
+    </w:p>
+    <w:p>
+      <w:pPr>
+        <w:pStyle w:val="ListParagraph"/>
+        <w:numPr>
+          <w:ilvl w:val="2"/>
+          <w:numId w:val="2"/>
+        </w:numPr>
+      </w:pPr>
+      <w:r>
+        <w:t>Custom exceptions and unified handling</w:t>
+      </w:r>
+    </w:p>
+    <w:p>
+      <w:pPr>
+        <w:pStyle w:val="ListParagraph"/>
+        <w:numPr>
+          <w:ilvl w:val="0"/>
+          <w:numId w:val="2"/>
+        </w:numPr>
+      </w:pPr>
+      <w:r>
+        <w:t>Packet Counter Service</w:t>
+      </w:r>
+    </w:p>
+    <w:p>
+      <w:pPr>
+        <w:pStyle w:val="ListParagraph"/>
+        <w:numPr>
+          <w:ilvl w:val="1"/>
+          <w:numId w:val="2"/>
+        </w:numPr>
+      </w:pPr>
+      <w:r>
+        <w:t>Problem:</w:t>
+      </w:r>
+    </w:p>
+    <w:p>
+      <w:pPr>
+        <w:pStyle w:val="ListParagraph"/>
+        <w:numPr>
+          <w:ilvl w:val="2"/>
+          <w:numId w:val="2"/>
+        </w:numPr>
+      </w:pPr>
+      <w:r>
+        <w:t xml:space="preserve">Counting </w:t>
+      </w:r>
+      <w:r>
+        <w:t xml:space="preserve">carrier </w:t>
+      </w:r>
+      <w:r>
+        <w:t>packets on the Dolv3 web client created excessive database load</w:t>
+      </w:r>
+      <w:r>
+        <w:t>, leading to</w:t>
+      </w:r>
+      <w:r>
+        <w:t xml:space="preserve"> slow page load time</w:t>
+      </w:r>
+      <w:r>
+        <w:t xml:space="preserve"> and reduced database performance</w:t>
+      </w:r>
+      <w:r>
+        <w:t>.</w:t>
+      </w:r>
+    </w:p>
+    <w:p>
+      <w:pPr>
+        <w:pStyle w:val="ListParagraph"/>
+        <w:numPr>
+          <w:ilvl w:val="1"/>
+          <w:numId w:val="2"/>
+        </w:numPr>
+      </w:pPr>
+      <w:r>
+        <w:t>Solution:</w:t>
+      </w:r>
+    </w:p>
+    <w:p>
+      <w:pPr>
+        <w:pStyle w:val="ListParagraph"/>
+        <w:numPr>
+          <w:ilvl w:val="2"/>
+          <w:numId w:val="2"/>
+        </w:numPr>
+      </w:pPr>
+      <w:r>
+        <w:t xml:space="preserve">Creation of </w:t>
+      </w:r>
+      <w:proofErr w:type="spellStart"/>
+      <w:r>
+        <w:t>microservice</w:t>
+      </w:r>
+      <w:proofErr w:type="spellEnd"/>
+      <w:r>
+        <w:t xml:space="preserve"> to </w:t>
+      </w:r>
+      <w:r>
+        <w:t>perform</w:t>
+      </w:r>
+      <w:r>
+        <w:t xml:space="preserve"> packet counting </w:t>
+      </w:r>
+      <w:r>
+        <w:t xml:space="preserve">in memory and </w:t>
+      </w:r>
+      <w:r>
+        <w:t xml:space="preserve">store </w:t>
+      </w:r>
+      <w:r>
+        <w:t xml:space="preserve">the count </w:t>
+      </w:r>
+      <w:r>
+        <w:t xml:space="preserve">in </w:t>
+      </w:r>
+      <w:r>
+        <w:t>the database</w:t>
+      </w:r>
+    </w:p>
+    <w:p>
+      <w:pPr>
+        <w:pStyle w:val="ListParagraph"/>
+        <w:numPr>
+          <w:ilvl w:val="1"/>
+          <w:numId w:val="2"/>
+        </w:numPr>
+      </w:pPr>
+      <w:r>
+        <w:t>Result:</w:t>
+      </w:r>
+    </w:p>
+    <w:p>
+      <w:pPr>
+        <w:pStyle w:val="ListParagraph"/>
+        <w:numPr>
+          <w:ilvl w:val="2"/>
+          <w:numId w:val="2"/>
+        </w:numPr>
+      </w:pPr>
+      <w:r>
+        <w:t xml:space="preserve">Packet count webpage load time decreased from 30 seconds to </w:t>
+      </w:r>
+      <w:r>
+        <w:t>under one second</w:t>
+      </w:r>
+    </w:p>
+    <w:p>
+      <w:pPr>
+        <w:pStyle w:val="ListParagraph"/>
+        <w:numPr>
+          <w:ilvl w:val="2"/>
+          <w:numId w:val="2"/>
         </w:numPr>
       </w:pPr>
       <w:r>
         <w:lastRenderedPageBreak/>
-        <w:t>Continuous integration environment</w:t>
-      </w:r>
-    </w:p>
-    <w:p>
-      <w:pPr>
-        <w:pStyle w:val="ListParagraph"/>
-        <w:numPr>
-          <w:ilvl w:val="2"/>
-          <w:numId w:val="1"/>
-        </w:numPr>
-      </w:pPr>
-      <w:r>
-        <w:t>Consistent logging at multiple levels</w:t>
-      </w:r>
-    </w:p>
-    <w:p>
-      <w:pPr>
-        <w:pStyle w:val="ListParagraph"/>
-        <w:numPr>
-          <w:ilvl w:val="2"/>
-          <w:numId w:val="1"/>
-        </w:numPr>
-      </w:pPr>
-      <w:r>
-        <w:t>Custom exceptions and unified handling</w:t>
+        <w:t>Eliminated over 2 million database operations per page instance per minute</w:t>
+      </w:r>
+      <w:r>
+        <w:t>, significantly reducing database strain leading to system-wide performance increases</w:t>
+      </w:r>
+    </w:p>
+    <w:p>
+      <w:pPr>
+        <w:pStyle w:val="ListParagraph"/>
+        <w:numPr>
+          <w:ilvl w:val="2"/>
+          <w:numId w:val="2"/>
+        </w:numPr>
+      </w:pPr>
+      <w:r>
+        <w:t>Improved code quality by moving business logic out of the user interface and database</w:t>
       </w:r>
     </w:p>
     <w:p>
@@ -1125,540 +1580,378 @@
         <w:pStyle w:val="ListParagraph"/>
         <w:numPr>
           <w:ilvl w:val="0"/>
-          <w:numId w:val="1"/>
-        </w:numPr>
-      </w:pPr>
-      <w:r>
-        <w:t>Packet Counter Service</w:t>
-      </w:r>
-    </w:p>
-    <w:p>
-      <w:pPr>
-        <w:pStyle w:val="ListParagraph"/>
-        <w:numPr>
-          <w:ilvl w:val="1"/>
-          <w:numId w:val="1"/>
-        </w:numPr>
-      </w:pPr>
-      <w:r>
-        <w:t>Problem:</w:t>
-      </w:r>
-    </w:p>
-    <w:p>
-      <w:pPr>
-        <w:pStyle w:val="ListParagraph"/>
-        <w:numPr>
-          <w:ilvl w:val="2"/>
-          <w:numId w:val="1"/>
-        </w:numPr>
-      </w:pPr>
-      <w:r>
-        <w:t xml:space="preserve">Counting </w:t>
-      </w:r>
-      <w:r>
-        <w:t xml:space="preserve">carrier </w:t>
-      </w:r>
-      <w:r>
-        <w:t>packets on the Dolv3 web client created excessive database load</w:t>
-      </w:r>
-      <w:r>
-        <w:t>, leading to</w:t>
-      </w:r>
-      <w:r>
-        <w:t xml:space="preserve"> slow page load time</w:t>
-      </w:r>
-      <w:r>
-        <w:t xml:space="preserve"> and reduced database performance</w:t>
-      </w:r>
-      <w:r>
-        <w:t>.</w:t>
-      </w:r>
-    </w:p>
-    <w:p>
-      <w:pPr>
-        <w:pStyle w:val="ListParagraph"/>
-        <w:numPr>
-          <w:ilvl w:val="1"/>
-          <w:numId w:val="1"/>
-        </w:numPr>
-      </w:pPr>
-      <w:r>
-        <w:t>Solution:</w:t>
-      </w:r>
-    </w:p>
-    <w:p>
-      <w:pPr>
-        <w:pStyle w:val="ListParagraph"/>
-        <w:numPr>
-          <w:ilvl w:val="2"/>
-          <w:numId w:val="1"/>
-        </w:numPr>
-      </w:pPr>
-      <w:r>
-        <w:t xml:space="preserve">Creation of </w:t>
+          <w:numId w:val="2"/>
+        </w:numPr>
+      </w:pPr>
+      <w:r>
+        <w:t>Google Maps</w:t>
+      </w:r>
+    </w:p>
+    <w:p>
+      <w:pPr>
+        <w:pStyle w:val="ListParagraph"/>
+        <w:numPr>
+          <w:ilvl w:val="1"/>
+          <w:numId w:val="2"/>
+        </w:numPr>
+      </w:pPr>
+      <w:r>
+        <w:t>Cleanup of core maps code</w:t>
+      </w:r>
+    </w:p>
+    <w:p>
+      <w:pPr>
+        <w:pStyle w:val="ListParagraph"/>
+        <w:numPr>
+          <w:ilvl w:val="2"/>
+          <w:numId w:val="2"/>
+        </w:numPr>
+      </w:pPr>
+      <w:r>
+        <w:t>Reduced pollution of global namespace</w:t>
+      </w:r>
+    </w:p>
+    <w:p>
+      <w:pPr>
+        <w:pStyle w:val="ListParagraph"/>
+        <w:numPr>
+          <w:ilvl w:val="2"/>
+          <w:numId w:val="2"/>
+        </w:numPr>
+      </w:pPr>
+      <w:r>
+        <w:t>Moved business logic into duck-typed interface</w:t>
+      </w:r>
+    </w:p>
+    <w:p>
+      <w:pPr>
+        <w:pStyle w:val="ListParagraph"/>
+        <w:numPr>
+          <w:ilvl w:val="2"/>
+          <w:numId w:val="2"/>
+        </w:numPr>
+      </w:pPr>
+      <w:r>
+        <w:t>Organized code through prototypes and local data structures</w:t>
+      </w:r>
+    </w:p>
+    <w:p>
+      <w:pPr>
+        <w:pStyle w:val="ListParagraph"/>
+        <w:numPr>
+          <w:ilvl w:val="1"/>
+          <w:numId w:val="2"/>
+        </w:numPr>
+      </w:pPr>
+      <w:r>
+        <w:t>Addition of Baidu Maps</w:t>
+      </w:r>
+    </w:p>
+    <w:p>
+      <w:pPr>
+        <w:pStyle w:val="ListParagraph"/>
+        <w:numPr>
+          <w:ilvl w:val="2"/>
+          <w:numId w:val="2"/>
+        </w:numPr>
+      </w:pPr>
+      <w:r>
+        <w:t>Implemented interface with Baidu Maps API</w:t>
+      </w:r>
+    </w:p>
+    <w:p>
+      <w:pPr>
+        <w:pStyle w:val="ListParagraph"/>
+        <w:numPr>
+          <w:ilvl w:val="2"/>
+          <w:numId w:val="2"/>
+        </w:numPr>
+      </w:pPr>
+      <w:r>
+        <w:t>Allow Chinese customers unable to use Google access to our mapping system</w:t>
+      </w:r>
+    </w:p>
+    <w:p>
+      <w:pPr>
+        <w:pStyle w:val="ListParagraph"/>
+        <w:numPr>
+          <w:ilvl w:val="1"/>
+          <w:numId w:val="2"/>
+        </w:numPr>
+      </w:pPr>
+      <w:r>
+        <w:t>Maps Overhaul</w:t>
+      </w:r>
+    </w:p>
+    <w:p>
+      <w:pPr>
+        <w:pStyle w:val="ListParagraph"/>
+        <w:numPr>
+          <w:ilvl w:val="2"/>
+          <w:numId w:val="2"/>
+        </w:numPr>
+      </w:pPr>
+      <w:r>
+        <w:t>Cleaned up Maps</w:t>
+      </w:r>
+    </w:p>
+    <w:p>
+      <w:pPr>
+        <w:pStyle w:val="ListParagraph"/>
+        <w:numPr>
+          <w:ilvl w:val="3"/>
+          <w:numId w:val="2"/>
+        </w:numPr>
+      </w:pPr>
+      <w:r>
+        <w:t>Reduced number of user states</w:t>
+      </w:r>
+    </w:p>
+    <w:p>
+      <w:pPr>
+        <w:pStyle w:val="ListParagraph"/>
+        <w:numPr>
+          <w:ilvl w:val="3"/>
+          <w:numId w:val="2"/>
+        </w:numPr>
+      </w:pPr>
+      <w:r>
+        <w:t>Simplified presentation of data</w:t>
+      </w:r>
+    </w:p>
+    <w:p>
+      <w:pPr>
+        <w:pStyle w:val="ListParagraph"/>
+        <w:numPr>
+          <w:ilvl w:val="3"/>
+          <w:numId w:val="2"/>
+        </w:numPr>
+      </w:pPr>
+      <w:r>
+        <w:t>Simplified navigation</w:t>
+      </w:r>
+    </w:p>
+    <w:p>
+      <w:pPr>
+        <w:pStyle w:val="ListParagraph"/>
+        <w:numPr>
+          <w:ilvl w:val="3"/>
+          <w:numId w:val="2"/>
+        </w:numPr>
+      </w:pPr>
+      <w:r>
+        <w:t xml:space="preserve">Enforced consistency </w:t>
+      </w:r>
+    </w:p>
+    <w:p>
+      <w:pPr>
+        <w:pStyle w:val="ListParagraph"/>
+        <w:numPr>
+          <w:ilvl w:val="0"/>
+          <w:numId w:val="2"/>
+        </w:numPr>
+      </w:pPr>
+      <w:r>
+        <w:t>Build Process Enhancements</w:t>
+      </w:r>
+    </w:p>
+    <w:p>
+      <w:pPr>
+        <w:pStyle w:val="ListParagraph"/>
+        <w:numPr>
+          <w:ilvl w:val="1"/>
+          <w:numId w:val="2"/>
+        </w:numPr>
+      </w:pPr>
+      <w:r>
+        <w:t>Build Script</w:t>
+      </w:r>
+    </w:p>
+    <w:p>
+      <w:pPr>
+        <w:pStyle w:val="ListParagraph"/>
+        <w:numPr>
+          <w:ilvl w:val="2"/>
+          <w:numId w:val="2"/>
+        </w:numPr>
+      </w:pPr>
+      <w:r>
+        <w:t>Split monolithic build script into functions for easier modification and readability</w:t>
+      </w:r>
+    </w:p>
+    <w:p>
+      <w:pPr>
+        <w:pStyle w:val="ListParagraph"/>
+        <w:numPr>
+          <w:ilvl w:val="2"/>
+          <w:numId w:val="2"/>
+        </w:numPr>
+      </w:pPr>
+      <w:r>
+        <w:t>Modified process to execute build script from pulled source as opposed to static location</w:t>
+      </w:r>
+    </w:p>
+    <w:p>
+      <w:pPr>
+        <w:pStyle w:val="ListParagraph"/>
+        <w:numPr>
+          <w:ilvl w:val="2"/>
+          <w:numId w:val="2"/>
+        </w:numPr>
+      </w:pPr>
+      <w:r>
+        <w:t>Helped parallelize build script, reducing build time by about 40 minutes</w:t>
+      </w:r>
+    </w:p>
+    <w:p>
+      <w:pPr>
+        <w:pStyle w:val="ListParagraph"/>
+        <w:numPr>
+          <w:ilvl w:val="1"/>
+          <w:numId w:val="2"/>
+        </w:numPr>
+      </w:pPr>
+      <w:r>
+        <w:t>Publish Script</w:t>
+      </w:r>
+    </w:p>
+    <w:p>
+      <w:pPr>
+        <w:pStyle w:val="ListParagraph"/>
+        <w:numPr>
+          <w:ilvl w:val="2"/>
+          <w:numId w:val="2"/>
+        </w:numPr>
+      </w:pPr>
+      <w:r>
+        <w:t>Created script to automatically deploy published VS2013 solutions to IIS</w:t>
+      </w:r>
+    </w:p>
+    <w:p>
+      <w:pPr>
+        <w:pStyle w:val="ListParagraph"/>
+        <w:numPr>
+          <w:ilvl w:val="0"/>
+          <w:numId w:val="2"/>
+        </w:numPr>
+      </w:pPr>
+      <w:r>
+        <w:t>WiX</w:t>
+      </w:r>
+    </w:p>
+    <w:p>
+      <w:pPr>
+        <w:pStyle w:val="ListParagraph"/>
+        <w:numPr>
+          <w:ilvl w:val="1"/>
+          <w:numId w:val="2"/>
+        </w:numPr>
+      </w:pPr>
+      <w:r>
+        <w:t>Independently learned and implemented WiX installer for our Visual Studio solutions</w:t>
+      </w:r>
+    </w:p>
+    <w:p>
+      <w:pPr>
+        <w:pStyle w:val="ListParagraph"/>
+        <w:numPr>
+          <w:ilvl w:val="1"/>
+          <w:numId w:val="2"/>
+        </w:numPr>
+      </w:pPr>
+      <w:r>
+        <w:t>Included custom scripts to gather required files for packaging into installer</w:t>
+      </w:r>
+    </w:p>
+    <w:p>
+      <w:pPr>
+        <w:pStyle w:val="ListParagraph"/>
+        <w:numPr>
+          <w:ilvl w:val="1"/>
+          <w:numId w:val="2"/>
+        </w:numPr>
+      </w:pPr>
+      <w:r>
+        <w:t>Improved speed and reliability for installation of services</w:t>
+      </w:r>
+    </w:p>
+    <w:p>
+      <w:pPr>
+        <w:pStyle w:val="ListParagraph"/>
+        <w:numPr>
+          <w:ilvl w:val="1"/>
+          <w:numId w:val="2"/>
+        </w:numPr>
+      </w:pPr>
+      <w:r>
+        <w:t>Wrote documentation detailing process for creation</w:t>
+      </w:r>
+    </w:p>
+    <w:p>
+      <w:pPr>
+        <w:pStyle w:val="ListParagraph"/>
+        <w:numPr>
+          <w:ilvl w:val="0"/>
+          <w:numId w:val="2"/>
+        </w:numPr>
+      </w:pPr>
+      <w:r>
+        <w:t xml:space="preserve">Billing </w:t>
+      </w:r>
+    </w:p>
+    <w:p>
+      <w:pPr>
+        <w:pStyle w:val="ListParagraph"/>
+        <w:numPr>
+          <w:ilvl w:val="1"/>
+          <w:numId w:val="2"/>
+        </w:numPr>
+      </w:pPr>
+      <w:r>
+        <w:t>Created program to automatically process customer billing records</w:t>
+      </w:r>
+    </w:p>
+    <w:p>
+      <w:pPr>
+        <w:pStyle w:val="ListParagraph"/>
+        <w:numPr>
+          <w:ilvl w:val="1"/>
+          <w:numId w:val="2"/>
+        </w:numPr>
+      </w:pPr>
+      <w:r>
+        <w:t>Improved productivity of HR by automating tedious process</w:t>
+      </w:r>
+    </w:p>
+    <w:p>
+      <w:pPr>
+        <w:pStyle w:val="ListParagraph"/>
+        <w:numPr>
+          <w:ilvl w:val="0"/>
+          <w:numId w:val="2"/>
+        </w:numPr>
+      </w:pPr>
+      <w:r>
+        <w:t>Design Curve</w:t>
+      </w:r>
+    </w:p>
+    <w:p>
+      <w:pPr>
+        <w:pStyle w:val="ListParagraph"/>
+        <w:numPr>
+          <w:ilvl w:val="1"/>
+          <w:numId w:val="2"/>
+        </w:numPr>
+      </w:pPr>
+      <w:r>
+        <w:t xml:space="preserve">Created data visualization for helium </w:t>
       </w:r>
       <w:proofErr w:type="spellStart"/>
       <w:r>
-        <w:t>microservice</w:t>
+        <w:t>iso</w:t>
       </w:r>
       <w:proofErr w:type="spellEnd"/>
       <w:r>
-        <w:t xml:space="preserve"> to </w:t>
-      </w:r>
-      <w:r>
-        <w:t>perform</w:t>
-      </w:r>
-      <w:r>
-        <w:t xml:space="preserve"> packet counting </w:t>
-      </w:r>
-      <w:r>
-        <w:t xml:space="preserve">in memory and </w:t>
-      </w:r>
-      <w:r>
-        <w:t xml:space="preserve">store </w:t>
-      </w:r>
-      <w:r>
-        <w:t xml:space="preserve">the count </w:t>
-      </w:r>
-      <w:r>
-        <w:t xml:space="preserve">in </w:t>
-      </w:r>
-      <w:r>
-        <w:t>the database</w:t>
-      </w:r>
-    </w:p>
-    <w:p>
-      <w:pPr>
-        <w:pStyle w:val="ListParagraph"/>
-        <w:numPr>
-          <w:ilvl w:val="1"/>
-          <w:numId w:val="1"/>
-        </w:numPr>
-      </w:pPr>
-      <w:r>
-        <w:t>Result:</w:t>
-      </w:r>
-    </w:p>
-    <w:p>
-      <w:pPr>
-        <w:pStyle w:val="ListParagraph"/>
-        <w:numPr>
-          <w:ilvl w:val="2"/>
-          <w:numId w:val="1"/>
-        </w:numPr>
-      </w:pPr>
-      <w:r>
-        <w:t xml:space="preserve">Packet count webpage load time decreased from 30 seconds to </w:t>
-      </w:r>
-      <w:r>
-        <w:t>under one second</w:t>
-      </w:r>
-    </w:p>
-    <w:p>
-      <w:pPr>
-        <w:pStyle w:val="ListParagraph"/>
-        <w:numPr>
-          <w:ilvl w:val="2"/>
-          <w:numId w:val="1"/>
-        </w:numPr>
-      </w:pPr>
-      <w:r>
-        <w:t>Eliminated over 2 million database operations per page instance per minute</w:t>
-      </w:r>
-      <w:r>
-        <w:t>, significantly reducing database strain leading to system-wide performance increases</w:t>
-      </w:r>
-    </w:p>
-    <w:p>
-      <w:pPr>
-        <w:pStyle w:val="ListParagraph"/>
-        <w:numPr>
-          <w:ilvl w:val="2"/>
-          <w:numId w:val="1"/>
-        </w:numPr>
-      </w:pPr>
-      <w:r>
-        <w:t>Improved code quality by moving business logic out of the user interface and database</w:t>
-      </w:r>
-    </w:p>
-    <w:p>
-      <w:pPr>
-        <w:pStyle w:val="ListParagraph"/>
-        <w:numPr>
-          <w:ilvl w:val="0"/>
-          <w:numId w:val="1"/>
-        </w:numPr>
-      </w:pPr>
-      <w:r>
-        <w:t>Google Maps</w:t>
-      </w:r>
-    </w:p>
-    <w:p>
-      <w:pPr>
-        <w:pStyle w:val="ListParagraph"/>
-        <w:numPr>
-          <w:ilvl w:val="1"/>
-          <w:numId w:val="1"/>
-        </w:numPr>
-      </w:pPr>
-      <w:r>
-        <w:t>Cleanup of core maps code</w:t>
-      </w:r>
-    </w:p>
-    <w:p>
-      <w:pPr>
-        <w:pStyle w:val="ListParagraph"/>
-        <w:numPr>
-          <w:ilvl w:val="2"/>
-          <w:numId w:val="1"/>
-        </w:numPr>
-      </w:pPr>
-      <w:r>
-        <w:t>Reduced pollution of global namespace</w:t>
-      </w:r>
-    </w:p>
-    <w:p>
-      <w:pPr>
-        <w:pStyle w:val="ListParagraph"/>
-        <w:numPr>
-          <w:ilvl w:val="2"/>
-          <w:numId w:val="1"/>
-        </w:numPr>
-      </w:pPr>
-      <w:r>
-        <w:t>Moved business logic into duck-typed interface</w:t>
-      </w:r>
-    </w:p>
-    <w:p>
-      <w:pPr>
-        <w:pStyle w:val="ListParagraph"/>
-        <w:numPr>
-          <w:ilvl w:val="2"/>
-          <w:numId w:val="1"/>
-        </w:numPr>
-      </w:pPr>
-      <w:r>
-        <w:t>Organized code through prototypes and local data structures</w:t>
-      </w:r>
-    </w:p>
-    <w:p>
-      <w:pPr>
-        <w:pStyle w:val="ListParagraph"/>
-        <w:numPr>
-          <w:ilvl w:val="1"/>
-          <w:numId w:val="1"/>
-        </w:numPr>
-      </w:pPr>
-      <w:r>
-        <w:t>Addition of Baidu Maps</w:t>
-      </w:r>
-    </w:p>
-    <w:p>
-      <w:pPr>
-        <w:pStyle w:val="ListParagraph"/>
-        <w:numPr>
-          <w:ilvl w:val="2"/>
-          <w:numId w:val="1"/>
-        </w:numPr>
-      </w:pPr>
-      <w:r>
-        <w:t>Implemented interface with Baidu Maps API</w:t>
-      </w:r>
-    </w:p>
-    <w:p>
-      <w:pPr>
-        <w:pStyle w:val="ListParagraph"/>
-        <w:numPr>
-          <w:ilvl w:val="2"/>
-          <w:numId w:val="1"/>
-        </w:numPr>
-      </w:pPr>
-      <w:r>
-        <w:t>Allow Chinese customers unable to use Google access to our mapping system</w:t>
-      </w:r>
-    </w:p>
-    <w:p>
-      <w:pPr>
-        <w:pStyle w:val="ListParagraph"/>
-        <w:numPr>
-          <w:ilvl w:val="1"/>
-          <w:numId w:val="1"/>
-        </w:numPr>
-      </w:pPr>
-      <w:r>
-        <w:t>Maps Overhaul</w:t>
-      </w:r>
-    </w:p>
-    <w:p>
-      <w:pPr>
-        <w:pStyle w:val="ListParagraph"/>
-        <w:numPr>
-          <w:ilvl w:val="2"/>
-          <w:numId w:val="1"/>
-        </w:numPr>
-      </w:pPr>
-      <w:r>
-        <w:t>Cleaned up Maps</w:t>
-      </w:r>
-    </w:p>
-    <w:p>
-      <w:pPr>
-        <w:pStyle w:val="ListParagraph"/>
-        <w:numPr>
-          <w:ilvl w:val="3"/>
-          <w:numId w:val="1"/>
-        </w:numPr>
-      </w:pPr>
-      <w:r>
-        <w:t>Reduced number of user states</w:t>
-      </w:r>
-    </w:p>
-    <w:p>
-      <w:pPr>
-        <w:pStyle w:val="ListParagraph"/>
-        <w:numPr>
-          <w:ilvl w:val="3"/>
-          <w:numId w:val="1"/>
-        </w:numPr>
-      </w:pPr>
-      <w:r>
-        <w:t>Simplified presentation of data</w:t>
-      </w:r>
-    </w:p>
-    <w:p>
-      <w:pPr>
-        <w:pStyle w:val="ListParagraph"/>
-        <w:numPr>
-          <w:ilvl w:val="3"/>
-          <w:numId w:val="1"/>
-        </w:numPr>
-      </w:pPr>
-      <w:r>
-        <w:t>Simplified navigation</w:t>
-      </w:r>
-    </w:p>
-    <w:p>
-      <w:pPr>
-        <w:pStyle w:val="ListParagraph"/>
-        <w:numPr>
-          <w:ilvl w:val="3"/>
-          <w:numId w:val="1"/>
-        </w:numPr>
-      </w:pPr>
-      <w:r>
-        <w:t xml:space="preserve">Enforced consistency </w:t>
-      </w:r>
-    </w:p>
-    <w:p>
-      <w:pPr>
-        <w:pStyle w:val="ListParagraph"/>
-        <w:numPr>
-          <w:ilvl w:val="0"/>
-          <w:numId w:val="1"/>
-        </w:numPr>
-      </w:pPr>
-      <w:r>
-        <w:t>Build Process Enhancements</w:t>
-      </w:r>
-    </w:p>
-    <w:p>
-      <w:pPr>
-        <w:pStyle w:val="ListParagraph"/>
-        <w:numPr>
-          <w:ilvl w:val="1"/>
-          <w:numId w:val="1"/>
-        </w:numPr>
-      </w:pPr>
-      <w:r>
-        <w:t>Build Script</w:t>
-      </w:r>
-    </w:p>
-    <w:p>
-      <w:pPr>
-        <w:pStyle w:val="ListParagraph"/>
-        <w:numPr>
-          <w:ilvl w:val="2"/>
-          <w:numId w:val="1"/>
-        </w:numPr>
-      </w:pPr>
-      <w:r>
-        <w:t>Split monolithic build script into functions for easier modification and readability</w:t>
-      </w:r>
-    </w:p>
-    <w:p>
-      <w:pPr>
-        <w:pStyle w:val="ListParagraph"/>
-        <w:numPr>
-          <w:ilvl w:val="2"/>
-          <w:numId w:val="1"/>
-        </w:numPr>
-      </w:pPr>
-      <w:r>
-        <w:t>Modified process to execute build script from pulled source as opposed to static location</w:t>
-      </w:r>
-    </w:p>
-    <w:p>
-      <w:pPr>
-        <w:pStyle w:val="ListParagraph"/>
-        <w:numPr>
-          <w:ilvl w:val="2"/>
-          <w:numId w:val="1"/>
-        </w:numPr>
-      </w:pPr>
-      <w:r>
-        <w:t>Helped parallelize build script, reducing build time by about 40 minutes</w:t>
-      </w:r>
-    </w:p>
-    <w:p>
-      <w:pPr>
-        <w:pStyle w:val="ListParagraph"/>
-        <w:numPr>
-          <w:ilvl w:val="1"/>
-          <w:numId w:val="1"/>
-        </w:numPr>
-      </w:pPr>
-      <w:r>
-        <w:t>Publish Script</w:t>
-      </w:r>
-    </w:p>
-    <w:p>
-      <w:pPr>
-        <w:pStyle w:val="ListParagraph"/>
-        <w:numPr>
-          <w:ilvl w:val="2"/>
-          <w:numId w:val="1"/>
-        </w:numPr>
-      </w:pPr>
-      <w:r>
-        <w:t>Created script to automatically deploy published VS2013 solutions to IIS</w:t>
-      </w:r>
-    </w:p>
-    <w:p>
-      <w:pPr>
-        <w:pStyle w:val="ListParagraph"/>
-        <w:numPr>
-          <w:ilvl w:val="0"/>
-          <w:numId w:val="1"/>
-        </w:numPr>
-      </w:pPr>
-      <w:r>
-        <w:t>WiX</w:t>
-      </w:r>
-    </w:p>
-    <w:p>
-      <w:pPr>
-        <w:pStyle w:val="ListParagraph"/>
-        <w:numPr>
-          <w:ilvl w:val="1"/>
-          <w:numId w:val="1"/>
-        </w:numPr>
-      </w:pPr>
-      <w:r>
-        <w:t>Independently learned and implemented WiX installer for our Visual Studio solutions</w:t>
-      </w:r>
-    </w:p>
-    <w:p>
-      <w:pPr>
-        <w:pStyle w:val="ListParagraph"/>
-        <w:numPr>
-          <w:ilvl w:val="1"/>
-          <w:numId w:val="1"/>
-        </w:numPr>
-      </w:pPr>
-      <w:r>
-        <w:t>Included custom scripts to gather required files for packaging into installer</w:t>
-      </w:r>
-    </w:p>
-    <w:p>
-      <w:pPr>
-        <w:pStyle w:val="ListParagraph"/>
-        <w:numPr>
-          <w:ilvl w:val="1"/>
-          <w:numId w:val="1"/>
-        </w:numPr>
-      </w:pPr>
-      <w:r>
-        <w:t>Improved speed and reliability for installation of services</w:t>
-      </w:r>
-    </w:p>
-    <w:p>
-      <w:pPr>
-        <w:pStyle w:val="ListParagraph"/>
-        <w:numPr>
-          <w:ilvl w:val="1"/>
-          <w:numId w:val="1"/>
-        </w:numPr>
-      </w:pPr>
-      <w:r>
-        <w:lastRenderedPageBreak/>
-        <w:t>Wrote documentation detailing process for creation</w:t>
-      </w:r>
-    </w:p>
-    <w:p>
-      <w:pPr>
-        <w:pStyle w:val="ListParagraph"/>
-        <w:numPr>
-          <w:ilvl w:val="0"/>
-          <w:numId w:val="1"/>
-        </w:numPr>
-      </w:pPr>
-      <w:r>
-        <w:t xml:space="preserve">Billing </w:t>
-      </w:r>
-    </w:p>
-    <w:p>
-      <w:pPr>
-        <w:pStyle w:val="ListParagraph"/>
-        <w:numPr>
-          <w:ilvl w:val="1"/>
-          <w:numId w:val="1"/>
-        </w:numPr>
-      </w:pPr>
-      <w:r>
-        <w:t>Created program to automatically process customer billing records</w:t>
-      </w:r>
-    </w:p>
-    <w:p>
-      <w:pPr>
-        <w:pStyle w:val="ListParagraph"/>
-        <w:numPr>
-          <w:ilvl w:val="1"/>
-          <w:numId w:val="1"/>
-        </w:numPr>
-      </w:pPr>
-      <w:r>
-        <w:t>Improved productivity of HR by automating tedious process</w:t>
-      </w:r>
-    </w:p>
-    <w:p>
-      <w:pPr>
-        <w:pStyle w:val="ListParagraph"/>
-        <w:numPr>
-          <w:ilvl w:val="0"/>
-          <w:numId w:val="1"/>
-        </w:numPr>
-      </w:pPr>
-      <w:r>
-        <w:t>Design Curve</w:t>
-      </w:r>
-    </w:p>
-    <w:p>
-      <w:pPr>
-        <w:pStyle w:val="ListParagraph"/>
-        <w:numPr>
-          <w:ilvl w:val="1"/>
-          <w:numId w:val="1"/>
-        </w:numPr>
-      </w:pPr>
-      <w:r>
-        <w:t xml:space="preserve">Created data visualization for helium </w:t>
-      </w:r>
-      <w:proofErr w:type="spellStart"/>
-      <w:r>
-        <w:t>iso</w:t>
-      </w:r>
-      <w:proofErr w:type="spellEnd"/>
-      <w:r>
         <w:t xml:space="preserve"> c</w:t>
       </w:r>
       <w:r>
@@ -1682,7 +1975,7 @@
         <w:pStyle w:val="ListParagraph"/>
         <w:numPr>
           <w:ilvl w:val="1"/>
-          <w:numId w:val="1"/>
+          <w:numId w:val="2"/>
         </w:numPr>
       </w:pPr>
       <w:r>
@@ -1697,7 +1990,7 @@
         <w:pStyle w:val="ListParagraph"/>
         <w:numPr>
           <w:ilvl w:val="1"/>
-          <w:numId w:val="1"/>
+          <w:numId w:val="2"/>
         </w:numPr>
       </w:pPr>
       <w:r>
@@ -1730,9 +2023,172 @@
 </w:document>
 </file>
 
+<file path=word/endnotes.xml><?xml version="1.0" encoding="utf-8"?>
+<w:endnotes xmlns:wpc="http://schemas.microsoft.com/office/word/2010/wordprocessingCanvas" xmlns:mc="http://schemas.openxmlformats.org/markup-compatibility/2006" xmlns:o="urn:schemas-microsoft-com:office:office" xmlns:r="http://schemas.openxmlformats.org/officeDocument/2006/relationships" xmlns:m="http://schemas.openxmlformats.org/officeDocument/2006/math" xmlns:v="urn:schemas-microsoft-com:vml" xmlns:wp14="http://schemas.microsoft.com/office/word/2010/wordprocessingDrawing" xmlns:wp="http://schemas.openxmlformats.org/drawingml/2006/wordprocessingDrawing" xmlns:w10="urn:schemas-microsoft-com:office:word" xmlns:w="http://schemas.openxmlformats.org/wordprocessingml/2006/main" xmlns:w14="http://schemas.microsoft.com/office/word/2010/wordml" xmlns:w15="http://schemas.microsoft.com/office/word/2012/wordml" xmlns:wpg="http://schemas.microsoft.com/office/word/2010/wordprocessingGroup" xmlns:wpi="http://schemas.microsoft.com/office/word/2010/wordprocessingInk" xmlns:wne="http://schemas.microsoft.com/office/word/2006/wordml" xmlns:wps="http://schemas.microsoft.com/office/word/2010/wordprocessingShape" mc:Ignorable="w14 w15 wp14">
+  <w:endnote w:type="separator" w:id="-1">
+    <w:p>
+      <w:pPr>
+        <w:spacing w:after="0" w:line="240" w:lineRule="auto"/>
+      </w:pPr>
+      <w:r>
+        <w:separator/>
+      </w:r>
+    </w:p>
+  </w:endnote>
+  <w:endnote w:type="continuationSeparator" w:id="0">
+    <w:p>
+      <w:pPr>
+        <w:spacing w:after="0" w:line="240" w:lineRule="auto"/>
+      </w:pPr>
+      <w:r>
+        <w:continuationSeparator/>
+      </w:r>
+    </w:p>
+  </w:endnote>
+</w:endnotes>
+</file>
+
+<file path=word/footnotes.xml><?xml version="1.0" encoding="utf-8"?>
+<w:footnotes xmlns:wpc="http://schemas.microsoft.com/office/word/2010/wordprocessingCanvas" xmlns:mc="http://schemas.openxmlformats.org/markup-compatibility/2006" xmlns:o="urn:schemas-microsoft-com:office:office" xmlns:r="http://schemas.openxmlformats.org/officeDocument/2006/relationships" xmlns:m="http://schemas.openxmlformats.org/officeDocument/2006/math" xmlns:v="urn:schemas-microsoft-com:vml" xmlns:wp14="http://schemas.microsoft.com/office/word/2010/wordprocessingDrawing" xmlns:wp="http://schemas.openxmlformats.org/drawingml/2006/wordprocessingDrawing" xmlns:w10="urn:schemas-microsoft-com:office:word" xmlns:w="http://schemas.openxmlformats.org/wordprocessingml/2006/main" xmlns:w14="http://schemas.microsoft.com/office/word/2010/wordml" xmlns:w15="http://schemas.microsoft.com/office/word/2012/wordml" xmlns:wpg="http://schemas.microsoft.com/office/word/2010/wordprocessingGroup" xmlns:wpi="http://schemas.microsoft.com/office/word/2010/wordprocessingInk" xmlns:wne="http://schemas.microsoft.com/office/word/2006/wordml" xmlns:wps="http://schemas.microsoft.com/office/word/2010/wordprocessingShape" mc:Ignorable="w14 w15 wp14">
+  <w:footnote w:type="separator" w:id="-1">
+    <w:p>
+      <w:pPr>
+        <w:spacing w:after="0" w:line="240" w:lineRule="auto"/>
+      </w:pPr>
+      <w:r>
+        <w:separator/>
+      </w:r>
+    </w:p>
+  </w:footnote>
+  <w:footnote w:type="continuationSeparator" w:id="0">
+    <w:p>
+      <w:pPr>
+        <w:spacing w:after="0" w:line="240" w:lineRule="auto"/>
+      </w:pPr>
+      <w:r>
+        <w:continuationSeparator/>
+      </w:r>
+    </w:p>
+  </w:footnote>
+</w:footnotes>
+</file>
+
 <file path=word/numbering.xml><?xml version="1.0" encoding="utf-8"?>
 <w:numbering xmlns:wpc="http://schemas.microsoft.com/office/word/2010/wordprocessingCanvas" xmlns:mc="http://schemas.openxmlformats.org/markup-compatibility/2006" xmlns:o="urn:schemas-microsoft-com:office:office" xmlns:r="http://schemas.openxmlformats.org/officeDocument/2006/relationships" xmlns:m="http://schemas.openxmlformats.org/officeDocument/2006/math" xmlns:v="urn:schemas-microsoft-com:vml" xmlns:wp14="http://schemas.microsoft.com/office/word/2010/wordprocessingDrawing" xmlns:wp="http://schemas.openxmlformats.org/drawingml/2006/wordprocessingDrawing" xmlns:w10="urn:schemas-microsoft-com:office:word" xmlns:w="http://schemas.openxmlformats.org/wordprocessingml/2006/main" xmlns:w14="http://schemas.microsoft.com/office/word/2010/wordml" xmlns:w15="http://schemas.microsoft.com/office/word/2012/wordml" xmlns:wpg="http://schemas.microsoft.com/office/word/2010/wordprocessingGroup" xmlns:wpi="http://schemas.microsoft.com/office/word/2010/wordprocessingInk" xmlns:wne="http://schemas.microsoft.com/office/word/2006/wordml" xmlns:wps="http://schemas.microsoft.com/office/word/2010/wordprocessingShape" mc:Ignorable="w14 w15 wp14">
   <w:abstractNum w:abstractNumId="0">
+    <w:nsid w:val="5D9328CC"/>
+    <w:multiLevelType w:val="hybridMultilevel"/>
+    <w:tmpl w:val="A44A4CA4"/>
+    <w:lvl w:ilvl="0" w:tplc="04090001">
+      <w:start w:val="1"/>
+      <w:numFmt w:val="bullet"/>
+      <w:lvlText w:val=""/>
+      <w:lvlJc w:val="left"/>
+      <w:pPr>
+        <w:ind w:left="720" w:hanging="360"/>
+      </w:pPr>
+      <w:rPr>
+        <w:rFonts w:ascii="Symbol" w:hAnsi="Symbol" w:hint="default"/>
+      </w:rPr>
+    </w:lvl>
+    <w:lvl w:ilvl="1" w:tplc="04090003">
+      <w:start w:val="1"/>
+      <w:numFmt w:val="bullet"/>
+      <w:lvlText w:val="o"/>
+      <w:lvlJc w:val="left"/>
+      <w:pPr>
+        <w:ind w:left="1440" w:hanging="360"/>
+      </w:pPr>
+      <w:rPr>
+        <w:rFonts w:ascii="Courier New" w:hAnsi="Courier New" w:cs="Courier New" w:hint="default"/>
+      </w:rPr>
+    </w:lvl>
+    <w:lvl w:ilvl="2" w:tplc="04090005">
+      <w:start w:val="1"/>
+      <w:numFmt w:val="bullet"/>
+      <w:lvlText w:val=""/>
+      <w:lvlJc w:val="left"/>
+      <w:pPr>
+        <w:ind w:left="2160" w:hanging="360"/>
+      </w:pPr>
+      <w:rPr>
+        <w:rFonts w:ascii="Wingdings" w:hAnsi="Wingdings" w:hint="default"/>
+      </w:rPr>
+    </w:lvl>
+    <w:lvl w:ilvl="3" w:tplc="04090001">
+      <w:start w:val="1"/>
+      <w:numFmt w:val="bullet"/>
+      <w:lvlText w:val=""/>
+      <w:lvlJc w:val="left"/>
+      <w:pPr>
+        <w:ind w:left="2880" w:hanging="360"/>
+      </w:pPr>
+      <w:rPr>
+        <w:rFonts w:ascii="Symbol" w:hAnsi="Symbol" w:hint="default"/>
+      </w:rPr>
+    </w:lvl>
+    <w:lvl w:ilvl="4" w:tplc="04090003" w:tentative="1">
+      <w:start w:val="1"/>
+      <w:numFmt w:val="bullet"/>
+      <w:lvlText w:val="o"/>
+      <w:lvlJc w:val="left"/>
+      <w:pPr>
+        <w:ind w:left="3600" w:hanging="360"/>
+      </w:pPr>
+      <w:rPr>
+        <w:rFonts w:ascii="Courier New" w:hAnsi="Courier New" w:cs="Courier New" w:hint="default"/>
+      </w:rPr>
+    </w:lvl>
+    <w:lvl w:ilvl="5" w:tplc="04090005" w:tentative="1">
+      <w:start w:val="1"/>
+      <w:numFmt w:val="bullet"/>
+      <w:lvlText w:val=""/>
+      <w:lvlJc w:val="left"/>
+      <w:pPr>
+        <w:ind w:left="4320" w:hanging="360"/>
+      </w:pPr>
+      <w:rPr>
+        <w:rFonts w:ascii="Wingdings" w:hAnsi="Wingdings" w:hint="default"/>
+      </w:rPr>
+    </w:lvl>
+    <w:lvl w:ilvl="6" w:tplc="04090001" w:tentative="1">
+      <w:start w:val="1"/>
+      <w:numFmt w:val="bullet"/>
+      <w:lvlText w:val=""/>
+      <w:lvlJc w:val="left"/>
+      <w:pPr>
+        <w:ind w:left="5040" w:hanging="360"/>
+      </w:pPr>
+      <w:rPr>
+        <w:rFonts w:ascii="Symbol" w:hAnsi="Symbol" w:hint="default"/>
+      </w:rPr>
+    </w:lvl>
+    <w:lvl w:ilvl="7" w:tplc="04090003" w:tentative="1">
+      <w:start w:val="1"/>
+      <w:numFmt w:val="bullet"/>
+      <w:lvlText w:val="o"/>
+      <w:lvlJc w:val="left"/>
+      <w:pPr>
+        <w:ind w:left="5760" w:hanging="360"/>
+      </w:pPr>
+      <w:rPr>
+        <w:rFonts w:ascii="Courier New" w:hAnsi="Courier New" w:cs="Courier New" w:hint="default"/>
+      </w:rPr>
+    </w:lvl>
+    <w:lvl w:ilvl="8" w:tplc="04090005" w:tentative="1">
+      <w:start w:val="1"/>
+      <w:numFmt w:val="bullet"/>
+      <w:lvlText w:val=""/>
+      <w:lvlJc w:val="left"/>
+      <w:pPr>
+        <w:ind w:left="6480" w:hanging="360"/>
+      </w:pPr>
+      <w:rPr>
+        <w:rFonts w:ascii="Wingdings" w:hAnsi="Wingdings" w:hint="default"/>
+      </w:rPr>
+    </w:lvl>
+  </w:abstractNum>
+  <w:abstractNum w:abstractNumId="1">
     <w:nsid w:val="6A297E0C"/>
     <w:multiLevelType w:val="hybridMultilevel"/>
     <w:tmpl w:val="8298825A"/>
@@ -1846,6 +2302,9 @@
     </w:lvl>
   </w:abstractNum>
   <w:num w:numId="1">
+    <w:abstractNumId w:val="1"/>
+  </w:num>
+  <w:num w:numId="2">
     <w:abstractNumId w:val="0"/>
   </w:num>
 </w:numbering>
@@ -2283,6 +2742,50 @@
       <w:contextualSpacing/>
     </w:pPr>
   </w:style>
+  <w:style w:type="paragraph" w:styleId="Header">
+    <w:name w:val="header"/>
+    <w:basedOn w:val="Normal"/>
+    <w:link w:val="HeaderChar"/>
+    <w:uiPriority w:val="99"/>
+    <w:unhideWhenUsed/>
+    <w:rsid w:val="00B33281"/>
+    <w:pPr>
+      <w:tabs>
+        <w:tab w:val="center" w:pos="4680"/>
+        <w:tab w:val="right" w:pos="9360"/>
+      </w:tabs>
+      <w:spacing w:after="0" w:line="240" w:lineRule="auto"/>
+    </w:pPr>
+  </w:style>
+  <w:style w:type="character" w:customStyle="1" w:styleId="HeaderChar">
+    <w:name w:val="Header Char"/>
+    <w:basedOn w:val="DefaultParagraphFont"/>
+    <w:link w:val="Header"/>
+    <w:uiPriority w:val="99"/>
+    <w:rsid w:val="00B33281"/>
+  </w:style>
+  <w:style w:type="paragraph" w:styleId="Footer">
+    <w:name w:val="footer"/>
+    <w:basedOn w:val="Normal"/>
+    <w:link w:val="FooterChar"/>
+    <w:uiPriority w:val="99"/>
+    <w:unhideWhenUsed/>
+    <w:rsid w:val="00B33281"/>
+    <w:pPr>
+      <w:tabs>
+        <w:tab w:val="center" w:pos="4680"/>
+        <w:tab w:val="right" w:pos="9360"/>
+      </w:tabs>
+      <w:spacing w:after="0" w:line="240" w:lineRule="auto"/>
+    </w:pPr>
+  </w:style>
+  <w:style w:type="character" w:customStyle="1" w:styleId="FooterChar">
+    <w:name w:val="Footer Char"/>
+    <w:basedOn w:val="DefaultParagraphFont"/>
+    <w:link w:val="Footer"/>
+    <w:uiPriority w:val="99"/>
+    <w:rsid w:val="00B33281"/>
+  </w:style>
 </w:styles>
 </file>
 

</xml_diff>